<commit_message>
Rework code, add normal Readnme with insytructions
</commit_message>
<xml_diff>
--- a/dokumentacja.docx
+++ b/dokumentacja.docx
@@ -16,25 +16,7 @@
           <w:b/>
           <w:sz w:val="44"/>
         </w:rPr>
-        <w:t xml:space="preserve">Środowiska uruchomieniowy </w:t>
-      </w:r>
-      <w:proofErr w:type="spellStart"/>
-      <w:r>
-        <w:rPr>
-          <w:rFonts w:asciiTheme="minorHAnsi" w:eastAsia="Arial" w:hAnsiTheme="minorHAnsi" w:cstheme="minorHAnsi"/>
-          <w:b/>
-          <w:sz w:val="44"/>
-        </w:rPr>
-        <w:t>AutoML</w:t>
-      </w:r>
-      <w:proofErr w:type="spellEnd"/>
-      <w:r>
-        <w:rPr>
-          <w:rFonts w:asciiTheme="minorHAnsi" w:eastAsia="Arial" w:hAnsiTheme="minorHAnsi" w:cstheme="minorHAnsi"/>
-          <w:b/>
-          <w:sz w:val="44"/>
-        </w:rPr>
-        <w:t xml:space="preserve"> </w:t>
+        <w:t xml:space="preserve">Środowiska uruchomieniowy AutoML </w:t>
       </w:r>
     </w:p>
     <w:p>
@@ -71,21 +53,7 @@
         <w:rPr>
           <w:rFonts w:asciiTheme="minorHAnsi" w:eastAsia="Arial" w:hAnsiTheme="minorHAnsi" w:cstheme="minorHAnsi"/>
         </w:rPr>
-        <w:t xml:space="preserve">Aleksandra </w:t>
-      </w:r>
-      <w:proofErr w:type="spellStart"/>
-      <w:r>
-        <w:rPr>
-          <w:rFonts w:asciiTheme="minorHAnsi" w:eastAsia="Arial" w:hAnsiTheme="minorHAnsi" w:cstheme="minorHAnsi"/>
-        </w:rPr>
-        <w:t>Demidziuk</w:t>
-      </w:r>
-      <w:proofErr w:type="spellEnd"/>
-      <w:r>
-        <w:rPr>
-          <w:rFonts w:asciiTheme="minorHAnsi" w:eastAsia="Arial" w:hAnsiTheme="minorHAnsi" w:cstheme="minorHAnsi"/>
-        </w:rPr>
-        <w:t xml:space="preserve"> – s25241</w:t>
+        <w:t>Aleksandra Demidziuk – s25241</w:t>
       </w:r>
       <w:r>
         <w:rPr>
@@ -123,21 +91,7 @@
         <w:rPr>
           <w:rFonts w:asciiTheme="minorHAnsi" w:eastAsia="Arial" w:hAnsiTheme="minorHAnsi" w:cstheme="minorHAnsi"/>
         </w:rPr>
-        <w:t xml:space="preserve">Mateusz </w:t>
-      </w:r>
-      <w:proofErr w:type="spellStart"/>
-      <w:r>
-        <w:rPr>
-          <w:rFonts w:asciiTheme="minorHAnsi" w:eastAsia="Arial" w:hAnsiTheme="minorHAnsi" w:cstheme="minorHAnsi"/>
-        </w:rPr>
-        <w:t>Grzebielec</w:t>
-      </w:r>
-      <w:proofErr w:type="spellEnd"/>
-      <w:r>
-        <w:rPr>
-          <w:rFonts w:asciiTheme="minorHAnsi" w:eastAsia="Arial" w:hAnsiTheme="minorHAnsi" w:cstheme="minorHAnsi"/>
-        </w:rPr>
-        <w:t xml:space="preserve"> – s21560</w:t>
+        <w:t>Mateusz Grzebielec – s21560</w:t>
       </w:r>
       <w:r>
         <w:rPr>
@@ -304,7 +258,24 @@
         <w:t xml:space="preserve"> psychometrycznych. </w:t>
       </w:r>
     </w:p>
-    <w:commentRangeStart w:id="0"/>
+    <w:p>
+      <w:pPr>
+        <w:spacing w:after="0" w:line="265" w:lineRule="auto"/>
+        <w:rPr>
+          <w:rFonts w:asciiTheme="minorHAnsi" w:hAnsiTheme="minorHAnsi" w:cstheme="minorHAnsi"/>
+          <w:sz w:val="24"/>
+          <w:szCs w:val="24"/>
+        </w:rPr>
+      </w:pPr>
+      <w:r>
+        <w:rPr>
+          <w:rFonts w:asciiTheme="minorHAnsi" w:hAnsiTheme="minorHAnsi" w:cstheme="minorHAnsi"/>
+          <w:sz w:val="24"/>
+          <w:szCs w:val="24"/>
+        </w:rPr>
+        <w:t>Link do bazy danych:</w:t>
+      </w:r>
+    </w:p>
     <w:p>
       <w:pPr>
         <w:spacing w:after="367" w:line="265" w:lineRule="auto"/>
@@ -313,51 +284,15 @@
           <w:lang w:val="uk-UA"/>
         </w:rPr>
       </w:pPr>
-      <w:r>
-        <w:rPr>
-          <w:rFonts w:asciiTheme="minorHAnsi" w:hAnsiTheme="minorHAnsi" w:cstheme="minorHAnsi"/>
-        </w:rPr>
-        <w:fldChar w:fldCharType="begin"/>
-      </w:r>
-      <w:r>
-        <w:rPr>
-          <w:rFonts w:asciiTheme="minorHAnsi" w:hAnsiTheme="minorHAnsi" w:cstheme="minorHAnsi"/>
-        </w:rPr>
-        <w:instrText>HYPERLINK "https://www.kaggle.com/datasets/mohsenzergani/bangladeshi-university-students-mental-health"</w:instrText>
-      </w:r>
-      <w:r>
-        <w:rPr>
-          <w:rFonts w:asciiTheme="minorHAnsi" w:hAnsiTheme="minorHAnsi" w:cstheme="minorHAnsi"/>
-        </w:rPr>
-      </w:r>
-      <w:r>
-        <w:rPr>
-          <w:rFonts w:asciiTheme="minorHAnsi" w:hAnsiTheme="minorHAnsi" w:cstheme="minorHAnsi"/>
-        </w:rPr>
-        <w:fldChar w:fldCharType="separate"/>
-      </w:r>
-      <w:r>
-        <w:rPr>
-          <w:rStyle w:val="Hyperlink"/>
-          <w:rFonts w:asciiTheme="minorHAnsi" w:hAnsiTheme="minorHAnsi" w:cstheme="minorHAnsi"/>
-        </w:rPr>
-        <w:t>https://www.kaggle.com/datasets/mohsenzergani/bangladeshi-university-students-mental-health</w:t>
-      </w:r>
-      <w:r>
-        <w:rPr>
-          <w:rFonts w:asciiTheme="minorHAnsi" w:hAnsiTheme="minorHAnsi" w:cstheme="minorHAnsi"/>
-        </w:rPr>
-        <w:fldChar w:fldCharType="end"/>
-      </w:r>
-      <w:commentRangeEnd w:id="0"/>
-      <w:r>
-        <w:rPr>
-          <w:rStyle w:val="CommentReference"/>
-          <w:sz w:val="22"/>
-          <w:szCs w:val="22"/>
-        </w:rPr>
-        <w:commentReference w:id="0"/>
-      </w:r>
+      <w:hyperlink r:id="rId6" w:history="1">
+        <w:r>
+          <w:rPr>
+            <w:rStyle w:val="Hyperlink"/>
+            <w:rFonts w:asciiTheme="minorHAnsi" w:hAnsiTheme="minorHAnsi" w:cstheme="minorHAnsi"/>
+          </w:rPr>
+          <w:t>https://www.kaggle.com/datasets/mohsenzergani/bangladeshi-university-students-mental-health</w:t>
+        </w:r>
+      </w:hyperlink>
     </w:p>
     <w:p>
       <w:pPr>
@@ -381,61 +316,7 @@
           <w:sz w:val="24"/>
           <w:szCs w:val="24"/>
         </w:rPr>
-        <w:t xml:space="preserve">Wszystkie wartości podane w wybranej bazie danych są kategorialne oraz nie ma żadnych brakujący danych. Obecne kolumny to (podział na </w:t>
-      </w:r>
-      <w:proofErr w:type="spellStart"/>
-      <w:r>
-        <w:rPr>
-          <w:rFonts w:asciiTheme="minorHAnsi" w:hAnsiTheme="minorHAnsi" w:cstheme="minorHAnsi"/>
-          <w:sz w:val="24"/>
-          <w:szCs w:val="24"/>
-        </w:rPr>
-        <w:t>Anxiety</w:t>
-      </w:r>
-      <w:proofErr w:type="spellEnd"/>
-      <w:r>
-        <w:rPr>
-          <w:rFonts w:asciiTheme="minorHAnsi" w:hAnsiTheme="minorHAnsi" w:cstheme="minorHAnsi"/>
-          <w:sz w:val="24"/>
-          <w:szCs w:val="24"/>
-        </w:rPr>
-        <w:t xml:space="preserve">, </w:t>
-      </w:r>
-      <w:proofErr w:type="spellStart"/>
-      <w:r>
-        <w:rPr>
-          <w:rFonts w:asciiTheme="minorHAnsi" w:hAnsiTheme="minorHAnsi" w:cstheme="minorHAnsi"/>
-          <w:sz w:val="24"/>
-          <w:szCs w:val="24"/>
-        </w:rPr>
-        <w:t>Stress</w:t>
-      </w:r>
-      <w:proofErr w:type="spellEnd"/>
-      <w:r>
-        <w:rPr>
-          <w:rFonts w:asciiTheme="minorHAnsi" w:hAnsiTheme="minorHAnsi" w:cstheme="minorHAnsi"/>
-          <w:sz w:val="24"/>
-          <w:szCs w:val="24"/>
-        </w:rPr>
-        <w:t xml:space="preserve"> i  </w:t>
-      </w:r>
-      <w:proofErr w:type="spellStart"/>
-      <w:r>
-        <w:rPr>
-          <w:rFonts w:asciiTheme="minorHAnsi" w:hAnsiTheme="minorHAnsi" w:cstheme="minorHAnsi"/>
-          <w:sz w:val="24"/>
-          <w:szCs w:val="24"/>
-        </w:rPr>
-        <w:t>Depression</w:t>
-      </w:r>
-      <w:proofErr w:type="spellEnd"/>
-      <w:r>
-        <w:rPr>
-          <w:rFonts w:asciiTheme="minorHAnsi" w:hAnsiTheme="minorHAnsi" w:cstheme="minorHAnsi"/>
-          <w:sz w:val="24"/>
-          <w:szCs w:val="24"/>
-        </w:rPr>
-        <w:t xml:space="preserve"> przedstawiają podział na modele)</w:t>
+        <w:t>Wszystkie wartości podane w wybranej bazie danych są kategorialne oraz nie ma żadnych brakujący danych. Obecne kolumny to (podział na Anxiety, Stress i  Depression przedstawiają podział na modele)</w:t>
       </w:r>
       <w:r>
         <w:rPr>
@@ -560,23 +441,13 @@
           <w:szCs w:val="24"/>
         </w:rPr>
       </w:pPr>
-      <w:proofErr w:type="spellStart"/>
-      <w:r>
-        <w:rPr>
-          <w:rFonts w:asciiTheme="minorHAnsi" w:hAnsiTheme="minorHAnsi" w:cstheme="minorHAnsi"/>
-          <w:sz w:val="24"/>
-          <w:szCs w:val="24"/>
-        </w:rPr>
-        <w:t>Above</w:t>
-      </w:r>
-      <w:proofErr w:type="spellEnd"/>
-      <w:r>
-        <w:rPr>
-          <w:rFonts w:asciiTheme="minorHAnsi" w:hAnsiTheme="minorHAnsi" w:cstheme="minorHAnsi"/>
-          <w:sz w:val="24"/>
-          <w:szCs w:val="24"/>
-        </w:rPr>
-        <w:t xml:space="preserve"> 30</w:t>
+      <w:r>
+        <w:rPr>
+          <w:rFonts w:asciiTheme="minorHAnsi" w:hAnsiTheme="minorHAnsi" w:cstheme="minorHAnsi"/>
+          <w:sz w:val="24"/>
+          <w:szCs w:val="24"/>
+        </w:rPr>
+        <w:t>Above 30</w:t>
       </w:r>
     </w:p>
     <w:p>
@@ -593,23 +464,13 @@
           <w:szCs w:val="24"/>
         </w:rPr>
       </w:pPr>
-      <w:proofErr w:type="spellStart"/>
-      <w:r>
-        <w:rPr>
-          <w:rFonts w:asciiTheme="minorHAnsi" w:hAnsiTheme="minorHAnsi" w:cstheme="minorHAnsi"/>
-          <w:sz w:val="24"/>
-          <w:szCs w:val="24"/>
-        </w:rPr>
-        <w:t>Below</w:t>
-      </w:r>
-      <w:proofErr w:type="spellEnd"/>
-      <w:r>
-        <w:rPr>
-          <w:rFonts w:asciiTheme="minorHAnsi" w:hAnsiTheme="minorHAnsi" w:cstheme="minorHAnsi"/>
-          <w:sz w:val="24"/>
-          <w:szCs w:val="24"/>
-        </w:rPr>
-        <w:t xml:space="preserve"> 18</w:t>
+      <w:r>
+        <w:rPr>
+          <w:rFonts w:asciiTheme="minorHAnsi" w:hAnsiTheme="minorHAnsi" w:cstheme="minorHAnsi"/>
+          <w:sz w:val="24"/>
+          <w:szCs w:val="24"/>
+        </w:rPr>
+        <w:t>Below 18</w:t>
       </w:r>
     </w:p>
     <w:p>
@@ -632,25 +493,7 @@
           <w:sz w:val="24"/>
           <w:szCs w:val="24"/>
         </w:rPr>
-        <w:t xml:space="preserve">"2. </w:t>
-      </w:r>
-      <w:proofErr w:type="spellStart"/>
-      <w:r>
-        <w:rPr>
-          <w:rFonts w:asciiTheme="minorHAnsi" w:hAnsiTheme="minorHAnsi" w:cstheme="minorHAnsi"/>
-          <w:sz w:val="24"/>
-          <w:szCs w:val="24"/>
-        </w:rPr>
-        <w:t>Gender</w:t>
-      </w:r>
-      <w:proofErr w:type="spellEnd"/>
-      <w:r>
-        <w:rPr>
-          <w:rFonts w:asciiTheme="minorHAnsi" w:hAnsiTheme="minorHAnsi" w:cstheme="minorHAnsi"/>
-          <w:sz w:val="24"/>
-          <w:szCs w:val="24"/>
-        </w:rPr>
-        <w:t>"</w:t>
+        <w:t>"2. Gender"</w:t>
       </w:r>
     </w:p>
     <w:p>
@@ -667,7 +510,6 @@
           <w:szCs w:val="24"/>
         </w:rPr>
       </w:pPr>
-      <w:proofErr w:type="spellStart"/>
       <w:r>
         <w:rPr>
           <w:rFonts w:asciiTheme="minorHAnsi" w:hAnsiTheme="minorHAnsi" w:cstheme="minorHAnsi"/>
@@ -676,7 +518,6 @@
         </w:rPr>
         <w:t>Female</w:t>
       </w:r>
-      <w:proofErr w:type="spellEnd"/>
     </w:p>
     <w:p>
       <w:pPr>
@@ -715,34 +556,14 @@
           <w:szCs w:val="24"/>
         </w:rPr>
       </w:pPr>
-      <w:proofErr w:type="spellStart"/>
-      <w:r>
-        <w:rPr>
-          <w:rFonts w:asciiTheme="minorHAnsi" w:hAnsiTheme="minorHAnsi" w:cstheme="minorHAnsi"/>
-          <w:sz w:val="24"/>
-          <w:szCs w:val="24"/>
-        </w:rPr>
-        <w:t>Prefer</w:t>
-      </w:r>
-      <w:proofErr w:type="spellEnd"/>
-      <w:r>
-        <w:rPr>
-          <w:rFonts w:asciiTheme="minorHAnsi" w:hAnsiTheme="minorHAnsi" w:cstheme="minorHAnsi"/>
-          <w:sz w:val="24"/>
-          <w:szCs w:val="24"/>
-        </w:rPr>
-        <w:t xml:space="preserve"> not to </w:t>
-      </w:r>
-      <w:proofErr w:type="spellStart"/>
-      <w:r>
-        <w:rPr>
-          <w:rFonts w:asciiTheme="minorHAnsi" w:hAnsiTheme="minorHAnsi" w:cstheme="minorHAnsi"/>
-          <w:sz w:val="24"/>
-          <w:szCs w:val="24"/>
-        </w:rPr>
-        <w:t>say</w:t>
-      </w:r>
-      <w:proofErr w:type="spellEnd"/>
+      <w:r>
+        <w:rPr>
+          <w:rFonts w:asciiTheme="minorHAnsi" w:hAnsiTheme="minorHAnsi" w:cstheme="minorHAnsi"/>
+          <w:sz w:val="24"/>
+          <w:szCs w:val="24"/>
+        </w:rPr>
+        <w:t>Prefer not to say</w:t>
+      </w:r>
     </w:p>
     <w:p>
       <w:pPr>
@@ -829,41 +650,13 @@
           <w:szCs w:val="24"/>
         </w:rPr>
       </w:pPr>
-      <w:proofErr w:type="spellStart"/>
-      <w:r>
-        <w:rPr>
-          <w:rFonts w:asciiTheme="minorHAnsi" w:hAnsiTheme="minorHAnsi" w:cstheme="minorHAnsi"/>
-          <w:sz w:val="24"/>
-          <w:szCs w:val="24"/>
-        </w:rPr>
-        <w:t>Bangladesh</w:t>
-      </w:r>
-      <w:proofErr w:type="spellEnd"/>
-      <w:r>
-        <w:rPr>
-          <w:rFonts w:asciiTheme="minorHAnsi" w:hAnsiTheme="minorHAnsi" w:cstheme="minorHAnsi"/>
-          <w:sz w:val="24"/>
-          <w:szCs w:val="24"/>
-        </w:rPr>
-        <w:t xml:space="preserve"> </w:t>
-      </w:r>
-      <w:proofErr w:type="spellStart"/>
-      <w:r>
-        <w:rPr>
-          <w:rFonts w:asciiTheme="minorHAnsi" w:hAnsiTheme="minorHAnsi" w:cstheme="minorHAnsi"/>
-          <w:sz w:val="24"/>
-          <w:szCs w:val="24"/>
-        </w:rPr>
-        <w:t>Agricultural</w:t>
-      </w:r>
-      <w:proofErr w:type="spellEnd"/>
-      <w:r>
-        <w:rPr>
-          <w:rFonts w:asciiTheme="minorHAnsi" w:hAnsiTheme="minorHAnsi" w:cstheme="minorHAnsi"/>
-          <w:sz w:val="24"/>
-          <w:szCs w:val="24"/>
-        </w:rPr>
-        <w:t xml:space="preserve"> University (BAU)</w:t>
+      <w:r>
+        <w:rPr>
+          <w:rFonts w:asciiTheme="minorHAnsi" w:hAnsiTheme="minorHAnsi" w:cstheme="minorHAnsi"/>
+          <w:sz w:val="24"/>
+          <w:szCs w:val="24"/>
+        </w:rPr>
+        <w:t>Bangladesh Agricultural University (BAU)</w:t>
       </w:r>
     </w:p>
     <w:p>
@@ -905,23 +698,13 @@
           <w:szCs w:val="24"/>
         </w:rPr>
       </w:pPr>
-      <w:proofErr w:type="spellStart"/>
-      <w:r>
-        <w:rPr>
-          <w:rFonts w:asciiTheme="minorHAnsi" w:hAnsiTheme="minorHAnsi" w:cstheme="minorHAnsi"/>
-          <w:sz w:val="24"/>
-          <w:szCs w:val="24"/>
-        </w:rPr>
-        <w:t>Daffodil</w:t>
-      </w:r>
-      <w:proofErr w:type="spellEnd"/>
-      <w:r>
-        <w:rPr>
-          <w:rFonts w:asciiTheme="minorHAnsi" w:hAnsiTheme="minorHAnsi" w:cstheme="minorHAnsi"/>
-          <w:sz w:val="24"/>
-          <w:szCs w:val="24"/>
-        </w:rPr>
-        <w:t xml:space="preserve"> University</w:t>
+      <w:r>
+        <w:rPr>
+          <w:rFonts w:asciiTheme="minorHAnsi" w:hAnsiTheme="minorHAnsi" w:cstheme="minorHAnsi"/>
+          <w:sz w:val="24"/>
+          <w:szCs w:val="24"/>
+        </w:rPr>
+        <w:t>Daffodil University</w:t>
       </w:r>
     </w:p>
     <w:p>
@@ -969,6 +752,7 @@
           <w:szCs w:val="24"/>
           <w:lang w:val="en-US"/>
         </w:rPr>
+        <w:lastRenderedPageBreak/>
         <w:t>Dhaka University of Engineering and Technology (DUET)</w:t>
       </w:r>
     </w:p>
@@ -992,7 +776,6 @@
           <w:sz w:val="24"/>
           <w:szCs w:val="24"/>
         </w:rPr>
-        <w:lastRenderedPageBreak/>
         <w:t>East West University (EWU)</w:t>
       </w:r>
     </w:p>
@@ -1016,25 +799,7 @@
           <w:sz w:val="24"/>
           <w:szCs w:val="24"/>
         </w:rPr>
-        <w:t xml:space="preserve">Independent University, </w:t>
-      </w:r>
-      <w:proofErr w:type="spellStart"/>
-      <w:r>
-        <w:rPr>
-          <w:rFonts w:asciiTheme="minorHAnsi" w:hAnsiTheme="minorHAnsi" w:cstheme="minorHAnsi"/>
-          <w:sz w:val="24"/>
-          <w:szCs w:val="24"/>
-        </w:rPr>
-        <w:t>Bangladesh</w:t>
-      </w:r>
-      <w:proofErr w:type="spellEnd"/>
-      <w:r>
-        <w:rPr>
-          <w:rFonts w:asciiTheme="minorHAnsi" w:hAnsiTheme="minorHAnsi" w:cstheme="minorHAnsi"/>
-          <w:sz w:val="24"/>
-          <w:szCs w:val="24"/>
-        </w:rPr>
-        <w:t xml:space="preserve"> (IUB)</w:t>
+        <w:t>Independent University, Bangladesh (IUB)</w:t>
       </w:r>
     </w:p>
     <w:p>
@@ -1076,41 +841,13 @@
           <w:szCs w:val="24"/>
         </w:rPr>
       </w:pPr>
-      <w:proofErr w:type="spellStart"/>
-      <w:r>
-        <w:rPr>
-          <w:rFonts w:asciiTheme="minorHAnsi" w:hAnsiTheme="minorHAnsi" w:cstheme="minorHAnsi"/>
-          <w:sz w:val="24"/>
-          <w:szCs w:val="24"/>
-        </w:rPr>
-        <w:t>North</w:t>
-      </w:r>
-      <w:proofErr w:type="spellEnd"/>
-      <w:r>
-        <w:rPr>
-          <w:rFonts w:asciiTheme="minorHAnsi" w:hAnsiTheme="minorHAnsi" w:cstheme="minorHAnsi"/>
-          <w:sz w:val="24"/>
-          <w:szCs w:val="24"/>
-        </w:rPr>
-        <w:t xml:space="preserve"> </w:t>
-      </w:r>
-      <w:proofErr w:type="spellStart"/>
-      <w:r>
-        <w:rPr>
-          <w:rFonts w:asciiTheme="minorHAnsi" w:hAnsiTheme="minorHAnsi" w:cstheme="minorHAnsi"/>
-          <w:sz w:val="24"/>
-          <w:szCs w:val="24"/>
-        </w:rPr>
-        <w:t>South</w:t>
-      </w:r>
-      <w:proofErr w:type="spellEnd"/>
-      <w:r>
-        <w:rPr>
-          <w:rFonts w:asciiTheme="minorHAnsi" w:hAnsiTheme="minorHAnsi" w:cstheme="minorHAnsi"/>
-          <w:sz w:val="24"/>
-          <w:szCs w:val="24"/>
-        </w:rPr>
-        <w:t xml:space="preserve"> University (NSU)</w:t>
+      <w:r>
+        <w:rPr>
+          <w:rFonts w:asciiTheme="minorHAnsi" w:hAnsiTheme="minorHAnsi" w:cstheme="minorHAnsi"/>
+          <w:sz w:val="24"/>
+          <w:szCs w:val="24"/>
+        </w:rPr>
+        <w:t>North South University (NSU)</w:t>
       </w:r>
     </w:p>
     <w:p>
@@ -1127,23 +864,13 @@
           <w:szCs w:val="24"/>
         </w:rPr>
       </w:pPr>
-      <w:proofErr w:type="spellStart"/>
-      <w:r>
-        <w:rPr>
-          <w:rFonts w:asciiTheme="minorHAnsi" w:hAnsiTheme="minorHAnsi" w:cstheme="minorHAnsi"/>
-          <w:sz w:val="24"/>
-          <w:szCs w:val="24"/>
-        </w:rPr>
-        <w:t>Patuakhali</w:t>
-      </w:r>
-      <w:proofErr w:type="spellEnd"/>
-      <w:r>
-        <w:rPr>
-          <w:rFonts w:asciiTheme="minorHAnsi" w:hAnsiTheme="minorHAnsi" w:cstheme="minorHAnsi"/>
-          <w:sz w:val="24"/>
-          <w:szCs w:val="24"/>
-        </w:rPr>
-        <w:t xml:space="preserve"> Science and Technology University</w:t>
+      <w:r>
+        <w:rPr>
+          <w:rFonts w:asciiTheme="minorHAnsi" w:hAnsiTheme="minorHAnsi" w:cstheme="minorHAnsi"/>
+          <w:sz w:val="24"/>
+          <w:szCs w:val="24"/>
+        </w:rPr>
+        <w:t>Patuakhali Science and Technology University</w:t>
       </w:r>
     </w:p>
     <w:p>
@@ -1160,23 +887,13 @@
           <w:szCs w:val="24"/>
         </w:rPr>
       </w:pPr>
-      <w:proofErr w:type="spellStart"/>
-      <w:r>
-        <w:rPr>
-          <w:rFonts w:asciiTheme="minorHAnsi" w:hAnsiTheme="minorHAnsi" w:cstheme="minorHAnsi"/>
-          <w:sz w:val="24"/>
-          <w:szCs w:val="24"/>
-        </w:rPr>
-        <w:t>Rajshahi</w:t>
-      </w:r>
-      <w:proofErr w:type="spellEnd"/>
-      <w:r>
-        <w:rPr>
-          <w:rFonts w:asciiTheme="minorHAnsi" w:hAnsiTheme="minorHAnsi" w:cstheme="minorHAnsi"/>
-          <w:sz w:val="24"/>
-          <w:szCs w:val="24"/>
-        </w:rPr>
-        <w:t xml:space="preserve"> University (RU)</w:t>
+      <w:r>
+        <w:rPr>
+          <w:rFonts w:asciiTheme="minorHAnsi" w:hAnsiTheme="minorHAnsi" w:cstheme="minorHAnsi"/>
+          <w:sz w:val="24"/>
+          <w:szCs w:val="24"/>
+        </w:rPr>
+        <w:t>Rajshahi University (RU)</w:t>
       </w:r>
     </w:p>
     <w:p>
@@ -1194,7 +911,6 @@
           <w:lang w:val="en-US"/>
         </w:rPr>
       </w:pPr>
-      <w:proofErr w:type="spellStart"/>
       <w:r>
         <w:rPr>
           <w:rFonts w:asciiTheme="minorHAnsi" w:hAnsiTheme="minorHAnsi" w:cstheme="minorHAnsi"/>
@@ -1202,17 +918,7 @@
           <w:szCs w:val="24"/>
           <w:lang w:val="en-US"/>
         </w:rPr>
-        <w:t>Rajshahi</w:t>
-      </w:r>
-      <w:proofErr w:type="spellEnd"/>
-      <w:r>
-        <w:rPr>
-          <w:rFonts w:asciiTheme="minorHAnsi" w:hAnsiTheme="minorHAnsi" w:cstheme="minorHAnsi"/>
-          <w:sz w:val="24"/>
-          <w:szCs w:val="24"/>
-          <w:lang w:val="en-US"/>
-        </w:rPr>
-        <w:t xml:space="preserve"> University of Engineering and Technology (RUET)</w:t>
+        <w:t>Rajshahi University of Engineering and Technology (RUET)</w:t>
       </w:r>
     </w:p>
     <w:p>
@@ -1258,25 +964,7 @@
           <w:sz w:val="24"/>
           <w:szCs w:val="24"/>
         </w:rPr>
-        <w:t xml:space="preserve">"4. </w:t>
-      </w:r>
-      <w:proofErr w:type="spellStart"/>
-      <w:r>
-        <w:rPr>
-          <w:rFonts w:asciiTheme="minorHAnsi" w:hAnsiTheme="minorHAnsi" w:cstheme="minorHAnsi"/>
-          <w:sz w:val="24"/>
-          <w:szCs w:val="24"/>
-        </w:rPr>
-        <w:t>Department</w:t>
-      </w:r>
-      <w:proofErr w:type="spellEnd"/>
-      <w:r>
-        <w:rPr>
-          <w:rFonts w:asciiTheme="minorHAnsi" w:hAnsiTheme="minorHAnsi" w:cstheme="minorHAnsi"/>
-          <w:sz w:val="24"/>
-          <w:szCs w:val="24"/>
-        </w:rPr>
-        <w:t>"</w:t>
+        <w:t>"4. Department"</w:t>
       </w:r>
     </w:p>
     <w:p>
@@ -1293,34 +981,14 @@
           <w:szCs w:val="24"/>
         </w:rPr>
       </w:pPr>
-      <w:proofErr w:type="spellStart"/>
-      <w:r>
-        <w:rPr>
-          <w:rFonts w:asciiTheme="minorHAnsi" w:hAnsiTheme="minorHAnsi" w:cstheme="minorHAnsi"/>
-          <w:sz w:val="24"/>
-          <w:szCs w:val="24"/>
-        </w:rPr>
-        <w:t>Biological</w:t>
-      </w:r>
-      <w:proofErr w:type="spellEnd"/>
-      <w:r>
-        <w:rPr>
-          <w:rFonts w:asciiTheme="minorHAnsi" w:hAnsiTheme="minorHAnsi" w:cstheme="minorHAnsi"/>
-          <w:sz w:val="24"/>
-          <w:szCs w:val="24"/>
-        </w:rPr>
-        <w:t xml:space="preserve"> </w:t>
-      </w:r>
-      <w:proofErr w:type="spellStart"/>
-      <w:r>
-        <w:rPr>
-          <w:rFonts w:asciiTheme="minorHAnsi" w:hAnsiTheme="minorHAnsi" w:cstheme="minorHAnsi"/>
-          <w:sz w:val="24"/>
-          <w:szCs w:val="24"/>
-        </w:rPr>
-        <w:t>Sciences</w:t>
-      </w:r>
-      <w:proofErr w:type="spellEnd"/>
+      <w:r>
+        <w:rPr>
+          <w:rFonts w:asciiTheme="minorHAnsi" w:hAnsiTheme="minorHAnsi" w:cstheme="minorHAnsi"/>
+          <w:sz w:val="24"/>
+          <w:szCs w:val="24"/>
+        </w:rPr>
+        <w:t>Biological Sciences</w:t>
+      </w:r>
     </w:p>
     <w:p>
       <w:pPr>
@@ -1342,36 +1010,8 @@
           <w:sz w:val="24"/>
           <w:szCs w:val="24"/>
         </w:rPr>
-        <w:t xml:space="preserve">Business and </w:t>
-      </w:r>
-      <w:proofErr w:type="spellStart"/>
-      <w:r>
-        <w:rPr>
-          <w:rFonts w:asciiTheme="minorHAnsi" w:hAnsiTheme="minorHAnsi" w:cstheme="minorHAnsi"/>
-          <w:sz w:val="24"/>
-          <w:szCs w:val="24"/>
-        </w:rPr>
-        <w:t>Entrepreneurship</w:t>
-      </w:r>
-      <w:proofErr w:type="spellEnd"/>
-      <w:r>
-        <w:rPr>
-          <w:rFonts w:asciiTheme="minorHAnsi" w:hAnsiTheme="minorHAnsi" w:cstheme="minorHAnsi"/>
-          <w:sz w:val="24"/>
-          <w:szCs w:val="24"/>
-        </w:rPr>
-        <w:t xml:space="preserve"> </w:t>
-      </w:r>
-      <w:proofErr w:type="spellStart"/>
-      <w:r>
-        <w:rPr>
-          <w:rFonts w:asciiTheme="minorHAnsi" w:hAnsiTheme="minorHAnsi" w:cstheme="minorHAnsi"/>
-          <w:sz w:val="24"/>
-          <w:szCs w:val="24"/>
-        </w:rPr>
-        <w:t>Studies</w:t>
-      </w:r>
-      <w:proofErr w:type="spellEnd"/>
+        <w:t>Business and Entrepreneurship Studies</w:t>
+      </w:r>
     </w:p>
     <w:p>
       <w:pPr>
@@ -1395,27 +1035,7 @@
           <w:szCs w:val="24"/>
           <w:lang w:val="en-US"/>
         </w:rPr>
-        <w:t xml:space="preserve">Engineering - CS / CSE / CSC / </w:t>
-      </w:r>
-      <w:proofErr w:type="gramStart"/>
-      <w:r>
-        <w:rPr>
-          <w:rFonts w:asciiTheme="minorHAnsi" w:hAnsiTheme="minorHAnsi" w:cstheme="minorHAnsi"/>
-          <w:sz w:val="24"/>
-          <w:szCs w:val="24"/>
-          <w:lang w:val="en-US"/>
-        </w:rPr>
-        <w:t>Similar to</w:t>
-      </w:r>
-      <w:proofErr w:type="gramEnd"/>
-      <w:r>
-        <w:rPr>
-          <w:rFonts w:asciiTheme="minorHAnsi" w:hAnsiTheme="minorHAnsi" w:cstheme="minorHAnsi"/>
-          <w:sz w:val="24"/>
-          <w:szCs w:val="24"/>
-          <w:lang w:val="en-US"/>
-        </w:rPr>
-        <w:t xml:space="preserve"> CS</w:t>
+        <w:t>Engineering - CS / CSE / CSC / Similar to CS</w:t>
       </w:r>
     </w:p>
     <w:p>
@@ -1440,27 +1060,7 @@
           <w:szCs w:val="24"/>
           <w:lang w:val="en-US"/>
         </w:rPr>
-        <w:t xml:space="preserve">Engineering - Civil Engineering / </w:t>
-      </w:r>
-      <w:proofErr w:type="gramStart"/>
-      <w:r>
-        <w:rPr>
-          <w:rFonts w:asciiTheme="minorHAnsi" w:hAnsiTheme="minorHAnsi" w:cstheme="minorHAnsi"/>
-          <w:sz w:val="24"/>
-          <w:szCs w:val="24"/>
-          <w:lang w:val="en-US"/>
-        </w:rPr>
-        <w:t>Similar to</w:t>
-      </w:r>
-      <w:proofErr w:type="gramEnd"/>
-      <w:r>
-        <w:rPr>
-          <w:rFonts w:asciiTheme="minorHAnsi" w:hAnsiTheme="minorHAnsi" w:cstheme="minorHAnsi"/>
-          <w:sz w:val="24"/>
-          <w:szCs w:val="24"/>
-          <w:lang w:val="en-US"/>
-        </w:rPr>
-        <w:t xml:space="preserve"> CE</w:t>
+        <w:t>Engineering - Civil Engineering / Similar to CE</w:t>
       </w:r>
     </w:p>
     <w:p>
@@ -1485,27 +1085,7 @@
           <w:szCs w:val="24"/>
           <w:lang w:val="en-US"/>
         </w:rPr>
-        <w:t xml:space="preserve">Engineering - EEE/ ECE / </w:t>
-      </w:r>
-      <w:proofErr w:type="gramStart"/>
-      <w:r>
-        <w:rPr>
-          <w:rFonts w:asciiTheme="minorHAnsi" w:hAnsiTheme="minorHAnsi" w:cstheme="minorHAnsi"/>
-          <w:sz w:val="24"/>
-          <w:szCs w:val="24"/>
-          <w:lang w:val="en-US"/>
-        </w:rPr>
-        <w:t>Similar to</w:t>
-      </w:r>
-      <w:proofErr w:type="gramEnd"/>
-      <w:r>
-        <w:rPr>
-          <w:rFonts w:asciiTheme="minorHAnsi" w:hAnsiTheme="minorHAnsi" w:cstheme="minorHAnsi"/>
-          <w:sz w:val="24"/>
-          <w:szCs w:val="24"/>
-          <w:lang w:val="en-US"/>
-        </w:rPr>
-        <w:t xml:space="preserve"> EEE</w:t>
+        <w:t>Engineering - EEE/ ECE / Similar to EEE</w:t>
       </w:r>
     </w:p>
     <w:p>
@@ -1530,27 +1110,7 @@
           <w:szCs w:val="24"/>
           <w:lang w:val="en-US"/>
         </w:rPr>
-        <w:t xml:space="preserve">Engineering - Mechanical Engineering / </w:t>
-      </w:r>
-      <w:proofErr w:type="gramStart"/>
-      <w:r>
-        <w:rPr>
-          <w:rFonts w:asciiTheme="minorHAnsi" w:hAnsiTheme="minorHAnsi" w:cstheme="minorHAnsi"/>
-          <w:sz w:val="24"/>
-          <w:szCs w:val="24"/>
-          <w:lang w:val="en-US"/>
-        </w:rPr>
-        <w:t>Similar to</w:t>
-      </w:r>
-      <w:proofErr w:type="gramEnd"/>
-      <w:r>
-        <w:rPr>
-          <w:rFonts w:asciiTheme="minorHAnsi" w:hAnsiTheme="minorHAnsi" w:cstheme="minorHAnsi"/>
-          <w:sz w:val="24"/>
-          <w:szCs w:val="24"/>
-          <w:lang w:val="en-US"/>
-        </w:rPr>
-        <w:t xml:space="preserve"> ME</w:t>
+        <w:t>Engineering - Mechanical Engineering / Similar to ME</w:t>
       </w:r>
     </w:p>
     <w:p>
@@ -1573,18 +1133,8 @@
           <w:sz w:val="24"/>
           <w:szCs w:val="24"/>
         </w:rPr>
-        <w:t xml:space="preserve">Engineering - </w:t>
-      </w:r>
-      <w:proofErr w:type="spellStart"/>
-      <w:r>
-        <w:rPr>
-          <w:rFonts w:asciiTheme="minorHAnsi" w:hAnsiTheme="minorHAnsi" w:cstheme="minorHAnsi"/>
-          <w:sz w:val="24"/>
-          <w:szCs w:val="24"/>
-        </w:rPr>
-        <w:t>Other</w:t>
-      </w:r>
-      <w:proofErr w:type="spellEnd"/>
+        <w:t>Engineering - Other</w:t>
+      </w:r>
     </w:p>
     <w:p>
       <w:pPr>
@@ -1600,34 +1150,14 @@
           <w:szCs w:val="24"/>
         </w:rPr>
       </w:pPr>
-      <w:proofErr w:type="spellStart"/>
-      <w:r>
-        <w:rPr>
-          <w:rFonts w:asciiTheme="minorHAnsi" w:hAnsiTheme="minorHAnsi" w:cstheme="minorHAnsi"/>
-          <w:sz w:val="24"/>
-          <w:szCs w:val="24"/>
-        </w:rPr>
-        <w:t>Environmental</w:t>
-      </w:r>
-      <w:proofErr w:type="spellEnd"/>
-      <w:r>
-        <w:rPr>
-          <w:rFonts w:asciiTheme="minorHAnsi" w:hAnsiTheme="minorHAnsi" w:cstheme="minorHAnsi"/>
-          <w:sz w:val="24"/>
-          <w:szCs w:val="24"/>
-        </w:rPr>
-        <w:t xml:space="preserve"> and Life </w:t>
-      </w:r>
-      <w:proofErr w:type="spellStart"/>
-      <w:r>
-        <w:rPr>
-          <w:rFonts w:asciiTheme="minorHAnsi" w:hAnsiTheme="minorHAnsi" w:cstheme="minorHAnsi"/>
-          <w:sz w:val="24"/>
-          <w:szCs w:val="24"/>
-        </w:rPr>
-        <w:t>Sciences</w:t>
-      </w:r>
-      <w:proofErr w:type="spellEnd"/>
+      <w:r>
+        <w:rPr>
+          <w:rFonts w:asciiTheme="minorHAnsi" w:hAnsiTheme="minorHAnsi" w:cstheme="minorHAnsi"/>
+          <w:sz w:val="24"/>
+          <w:szCs w:val="24"/>
+        </w:rPr>
+        <w:t>Environmental and Life Sciences</w:t>
+      </w:r>
     </w:p>
     <w:p>
       <w:pPr>
@@ -1649,18 +1179,8 @@
           <w:sz w:val="24"/>
           <w:szCs w:val="24"/>
         </w:rPr>
-        <w:t xml:space="preserve">Law and Human </w:t>
-      </w:r>
-      <w:proofErr w:type="spellStart"/>
-      <w:r>
-        <w:rPr>
-          <w:rFonts w:asciiTheme="minorHAnsi" w:hAnsiTheme="minorHAnsi" w:cstheme="minorHAnsi"/>
-          <w:sz w:val="24"/>
-          <w:szCs w:val="24"/>
-        </w:rPr>
-        <w:t>Rights</w:t>
-      </w:r>
-      <w:proofErr w:type="spellEnd"/>
+        <w:t>Law and Human Rights</w:t>
+      </w:r>
     </w:p>
     <w:p>
       <w:pPr>
@@ -1676,70 +1196,14 @@
           <w:szCs w:val="24"/>
         </w:rPr>
       </w:pPr>
-      <w:proofErr w:type="spellStart"/>
-      <w:r>
-        <w:rPr>
-          <w:rFonts w:asciiTheme="minorHAnsi" w:hAnsiTheme="minorHAnsi" w:cstheme="minorHAnsi"/>
-          <w:sz w:val="24"/>
-          <w:szCs w:val="24"/>
-        </w:rPr>
-        <w:t>Liberal</w:t>
-      </w:r>
-      <w:proofErr w:type="spellEnd"/>
-      <w:r>
-        <w:rPr>
-          <w:rFonts w:asciiTheme="minorHAnsi" w:hAnsiTheme="minorHAnsi" w:cstheme="minorHAnsi"/>
-          <w:sz w:val="24"/>
-          <w:szCs w:val="24"/>
-        </w:rPr>
-        <w:t xml:space="preserve"> </w:t>
-      </w:r>
-      <w:proofErr w:type="spellStart"/>
-      <w:r>
-        <w:rPr>
-          <w:rFonts w:asciiTheme="minorHAnsi" w:hAnsiTheme="minorHAnsi" w:cstheme="minorHAnsi"/>
-          <w:sz w:val="24"/>
-          <w:szCs w:val="24"/>
-        </w:rPr>
-        <w:t>Arts</w:t>
-      </w:r>
-      <w:proofErr w:type="spellEnd"/>
-      <w:r>
-        <w:rPr>
-          <w:rFonts w:asciiTheme="minorHAnsi" w:hAnsiTheme="minorHAnsi" w:cstheme="minorHAnsi"/>
-          <w:sz w:val="24"/>
-          <w:szCs w:val="24"/>
-        </w:rPr>
-        <w:t xml:space="preserve"> and </w:t>
-      </w:r>
-      <w:proofErr w:type="spellStart"/>
-      <w:r>
-        <w:rPr>
-          <w:rFonts w:asciiTheme="minorHAnsi" w:hAnsiTheme="minorHAnsi" w:cstheme="minorHAnsi"/>
-          <w:sz w:val="24"/>
-          <w:szCs w:val="24"/>
-        </w:rPr>
-        <w:t>Social</w:t>
-      </w:r>
-      <w:proofErr w:type="spellEnd"/>
-      <w:r>
-        <w:rPr>
-          <w:rFonts w:asciiTheme="minorHAnsi" w:hAnsiTheme="minorHAnsi" w:cstheme="minorHAnsi"/>
-          <w:sz w:val="24"/>
-          <w:szCs w:val="24"/>
-        </w:rPr>
-        <w:t xml:space="preserve"> </w:t>
-      </w:r>
-      <w:proofErr w:type="spellStart"/>
-      <w:r>
-        <w:rPr>
-          <w:rFonts w:asciiTheme="minorHAnsi" w:hAnsiTheme="minorHAnsi" w:cstheme="minorHAnsi"/>
-          <w:sz w:val="24"/>
-          <w:szCs w:val="24"/>
-        </w:rPr>
-        <w:t>Sciences</w:t>
-      </w:r>
-      <w:proofErr w:type="spellEnd"/>
+      <w:r>
+        <w:rPr>
+          <w:rFonts w:asciiTheme="minorHAnsi" w:hAnsiTheme="minorHAnsi" w:cstheme="minorHAnsi"/>
+          <w:sz w:val="24"/>
+          <w:szCs w:val="24"/>
+        </w:rPr>
+        <w:t>Liberal Arts and Social Sciences</w:t>
+      </w:r>
     </w:p>
     <w:p>
       <w:pPr>
@@ -1755,7 +1219,6 @@
           <w:szCs w:val="24"/>
         </w:rPr>
       </w:pPr>
-      <w:proofErr w:type="spellStart"/>
       <w:r>
         <w:rPr>
           <w:rFonts w:asciiTheme="minorHAnsi" w:hAnsiTheme="minorHAnsi" w:cstheme="minorHAnsi"/>
@@ -1764,7 +1227,6 @@
         </w:rPr>
         <w:t>Other</w:t>
       </w:r>
-      <w:proofErr w:type="spellEnd"/>
     </w:p>
     <w:p>
       <w:pPr>
@@ -1780,34 +1242,14 @@
           <w:szCs w:val="24"/>
         </w:rPr>
       </w:pPr>
-      <w:proofErr w:type="spellStart"/>
-      <w:r>
-        <w:rPr>
-          <w:rFonts w:asciiTheme="minorHAnsi" w:hAnsiTheme="minorHAnsi" w:cstheme="minorHAnsi"/>
-          <w:sz w:val="24"/>
-          <w:szCs w:val="24"/>
-        </w:rPr>
-        <w:t>Pharmacy</w:t>
-      </w:r>
-      <w:proofErr w:type="spellEnd"/>
-      <w:r>
-        <w:rPr>
-          <w:rFonts w:asciiTheme="minorHAnsi" w:hAnsiTheme="minorHAnsi" w:cstheme="minorHAnsi"/>
-          <w:sz w:val="24"/>
-          <w:szCs w:val="24"/>
-        </w:rPr>
-        <w:t xml:space="preserve"> and Public </w:t>
-      </w:r>
-      <w:proofErr w:type="spellStart"/>
-      <w:r>
-        <w:rPr>
-          <w:rFonts w:asciiTheme="minorHAnsi" w:hAnsiTheme="minorHAnsi" w:cstheme="minorHAnsi"/>
-          <w:sz w:val="24"/>
-          <w:szCs w:val="24"/>
-        </w:rPr>
-        <w:t>Health</w:t>
-      </w:r>
-      <w:proofErr w:type="spellEnd"/>
+      <w:r>
+        <w:rPr>
+          <w:rFonts w:asciiTheme="minorHAnsi" w:hAnsiTheme="minorHAnsi" w:cstheme="minorHAnsi"/>
+          <w:sz w:val="24"/>
+          <w:szCs w:val="24"/>
+        </w:rPr>
+        <w:t>Pharmacy and Public Health</w:t>
+      </w:r>
     </w:p>
     <w:p>
       <w:pPr>
@@ -1829,43 +1271,7 @@
           <w:sz w:val="24"/>
           <w:szCs w:val="24"/>
         </w:rPr>
-        <w:t xml:space="preserve">"5. </w:t>
-      </w:r>
-      <w:proofErr w:type="spellStart"/>
-      <w:r>
-        <w:rPr>
-          <w:rFonts w:asciiTheme="minorHAnsi" w:hAnsiTheme="minorHAnsi" w:cstheme="minorHAnsi"/>
-          <w:sz w:val="24"/>
-          <w:szCs w:val="24"/>
-        </w:rPr>
-        <w:t>Academic</w:t>
-      </w:r>
-      <w:proofErr w:type="spellEnd"/>
-      <w:r>
-        <w:rPr>
-          <w:rFonts w:asciiTheme="minorHAnsi" w:hAnsiTheme="minorHAnsi" w:cstheme="minorHAnsi"/>
-          <w:sz w:val="24"/>
-          <w:szCs w:val="24"/>
-        </w:rPr>
-        <w:t xml:space="preserve"> </w:t>
-      </w:r>
-      <w:proofErr w:type="spellStart"/>
-      <w:r>
-        <w:rPr>
-          <w:rFonts w:asciiTheme="minorHAnsi" w:hAnsiTheme="minorHAnsi" w:cstheme="minorHAnsi"/>
-          <w:sz w:val="24"/>
-          <w:szCs w:val="24"/>
-        </w:rPr>
-        <w:t>Year</w:t>
-      </w:r>
-      <w:proofErr w:type="spellEnd"/>
-      <w:r>
-        <w:rPr>
-          <w:rFonts w:asciiTheme="minorHAnsi" w:hAnsiTheme="minorHAnsi" w:cstheme="minorHAnsi"/>
-          <w:sz w:val="24"/>
-          <w:szCs w:val="24"/>
-        </w:rPr>
-        <w:t>"</w:t>
+        <w:t>"5. Academic Year"</w:t>
       </w:r>
     </w:p>
     <w:p>
@@ -1888,54 +1294,8 @@
           <w:sz w:val="24"/>
           <w:szCs w:val="24"/>
         </w:rPr>
-        <w:t xml:space="preserve">First </w:t>
-      </w:r>
-      <w:proofErr w:type="spellStart"/>
-      <w:r>
-        <w:rPr>
-          <w:rFonts w:asciiTheme="minorHAnsi" w:hAnsiTheme="minorHAnsi" w:cstheme="minorHAnsi"/>
-          <w:sz w:val="24"/>
-          <w:szCs w:val="24"/>
-        </w:rPr>
-        <w:t>Year</w:t>
-      </w:r>
-      <w:proofErr w:type="spellEnd"/>
-      <w:r>
-        <w:rPr>
-          <w:rFonts w:asciiTheme="minorHAnsi" w:hAnsiTheme="minorHAnsi" w:cstheme="minorHAnsi"/>
-          <w:sz w:val="24"/>
-          <w:szCs w:val="24"/>
-        </w:rPr>
-        <w:t xml:space="preserve"> </w:t>
-      </w:r>
-      <w:proofErr w:type="spellStart"/>
-      <w:r>
-        <w:rPr>
-          <w:rFonts w:asciiTheme="minorHAnsi" w:hAnsiTheme="minorHAnsi" w:cstheme="minorHAnsi"/>
-          <w:sz w:val="24"/>
-          <w:szCs w:val="24"/>
-        </w:rPr>
-        <w:t>or</w:t>
-      </w:r>
-      <w:proofErr w:type="spellEnd"/>
-      <w:r>
-        <w:rPr>
-          <w:rFonts w:asciiTheme="minorHAnsi" w:hAnsiTheme="minorHAnsi" w:cstheme="minorHAnsi"/>
-          <w:sz w:val="24"/>
-          <w:szCs w:val="24"/>
-        </w:rPr>
-        <w:t xml:space="preserve"> </w:t>
-      </w:r>
-      <w:proofErr w:type="spellStart"/>
-      <w:r>
-        <w:rPr>
-          <w:rFonts w:asciiTheme="minorHAnsi" w:hAnsiTheme="minorHAnsi" w:cstheme="minorHAnsi"/>
-          <w:sz w:val="24"/>
-          <w:szCs w:val="24"/>
-        </w:rPr>
-        <w:t>Equivalent</w:t>
-      </w:r>
-      <w:proofErr w:type="spellEnd"/>
+        <w:t>First Year or Equivalent</w:t>
+      </w:r>
     </w:p>
     <w:p>
       <w:pPr>
@@ -1951,70 +1311,14 @@
           <w:szCs w:val="24"/>
         </w:rPr>
       </w:pPr>
-      <w:proofErr w:type="spellStart"/>
-      <w:r>
-        <w:rPr>
-          <w:rFonts w:asciiTheme="minorHAnsi" w:hAnsiTheme="minorHAnsi" w:cstheme="minorHAnsi"/>
-          <w:sz w:val="24"/>
-          <w:szCs w:val="24"/>
-        </w:rPr>
-        <w:t>Fourth</w:t>
-      </w:r>
-      <w:proofErr w:type="spellEnd"/>
-      <w:r>
-        <w:rPr>
-          <w:rFonts w:asciiTheme="minorHAnsi" w:hAnsiTheme="minorHAnsi" w:cstheme="minorHAnsi"/>
-          <w:sz w:val="24"/>
-          <w:szCs w:val="24"/>
-        </w:rPr>
-        <w:t xml:space="preserve"> </w:t>
-      </w:r>
-      <w:proofErr w:type="spellStart"/>
-      <w:r>
-        <w:rPr>
-          <w:rFonts w:asciiTheme="minorHAnsi" w:hAnsiTheme="minorHAnsi" w:cstheme="minorHAnsi"/>
-          <w:sz w:val="24"/>
-          <w:szCs w:val="24"/>
-        </w:rPr>
-        <w:t>Year</w:t>
-      </w:r>
-      <w:proofErr w:type="spellEnd"/>
-      <w:r>
-        <w:rPr>
-          <w:rFonts w:asciiTheme="minorHAnsi" w:hAnsiTheme="minorHAnsi" w:cstheme="minorHAnsi"/>
-          <w:sz w:val="24"/>
-          <w:szCs w:val="24"/>
-        </w:rPr>
-        <w:t xml:space="preserve"> </w:t>
-      </w:r>
-      <w:proofErr w:type="spellStart"/>
-      <w:r>
-        <w:rPr>
-          <w:rFonts w:asciiTheme="minorHAnsi" w:hAnsiTheme="minorHAnsi" w:cstheme="minorHAnsi"/>
-          <w:sz w:val="24"/>
-          <w:szCs w:val="24"/>
-        </w:rPr>
-        <w:t>or</w:t>
-      </w:r>
-      <w:proofErr w:type="spellEnd"/>
-      <w:r>
-        <w:rPr>
-          <w:rFonts w:asciiTheme="minorHAnsi" w:hAnsiTheme="minorHAnsi" w:cstheme="minorHAnsi"/>
-          <w:sz w:val="24"/>
-          <w:szCs w:val="24"/>
-        </w:rPr>
-        <w:t xml:space="preserve"> </w:t>
-      </w:r>
-      <w:proofErr w:type="spellStart"/>
-      <w:r>
-        <w:rPr>
-          <w:rFonts w:asciiTheme="minorHAnsi" w:hAnsiTheme="minorHAnsi" w:cstheme="minorHAnsi"/>
-          <w:sz w:val="24"/>
-          <w:szCs w:val="24"/>
-        </w:rPr>
-        <w:t>Equivalent</w:t>
-      </w:r>
-      <w:proofErr w:type="spellEnd"/>
+      <w:r>
+        <w:rPr>
+          <w:rFonts w:asciiTheme="minorHAnsi" w:hAnsiTheme="minorHAnsi" w:cstheme="minorHAnsi"/>
+          <w:sz w:val="24"/>
+          <w:szCs w:val="24"/>
+        </w:rPr>
+        <w:t>Fourth Year or Equivalent</w:t>
+      </w:r>
     </w:p>
     <w:p>
       <w:pPr>
@@ -2030,7 +1334,6 @@
           <w:szCs w:val="24"/>
         </w:rPr>
       </w:pPr>
-      <w:proofErr w:type="spellStart"/>
       <w:r>
         <w:rPr>
           <w:rFonts w:asciiTheme="minorHAnsi" w:hAnsiTheme="minorHAnsi" w:cstheme="minorHAnsi"/>
@@ -2039,7 +1342,6 @@
         </w:rPr>
         <w:t>Other</w:t>
       </w:r>
-      <w:proofErr w:type="spellEnd"/>
     </w:p>
     <w:p>
       <w:pPr>
@@ -2061,54 +1363,8 @@
           <w:sz w:val="24"/>
           <w:szCs w:val="24"/>
         </w:rPr>
-        <w:t xml:space="preserve">Second </w:t>
-      </w:r>
-      <w:proofErr w:type="spellStart"/>
-      <w:r>
-        <w:rPr>
-          <w:rFonts w:asciiTheme="minorHAnsi" w:hAnsiTheme="minorHAnsi" w:cstheme="minorHAnsi"/>
-          <w:sz w:val="24"/>
-          <w:szCs w:val="24"/>
-        </w:rPr>
-        <w:t>Year</w:t>
-      </w:r>
-      <w:proofErr w:type="spellEnd"/>
-      <w:r>
-        <w:rPr>
-          <w:rFonts w:asciiTheme="minorHAnsi" w:hAnsiTheme="minorHAnsi" w:cstheme="minorHAnsi"/>
-          <w:sz w:val="24"/>
-          <w:szCs w:val="24"/>
-        </w:rPr>
-        <w:t xml:space="preserve"> </w:t>
-      </w:r>
-      <w:proofErr w:type="spellStart"/>
-      <w:r>
-        <w:rPr>
-          <w:rFonts w:asciiTheme="minorHAnsi" w:hAnsiTheme="minorHAnsi" w:cstheme="minorHAnsi"/>
-          <w:sz w:val="24"/>
-          <w:szCs w:val="24"/>
-        </w:rPr>
-        <w:t>or</w:t>
-      </w:r>
-      <w:proofErr w:type="spellEnd"/>
-      <w:r>
-        <w:rPr>
-          <w:rFonts w:asciiTheme="minorHAnsi" w:hAnsiTheme="minorHAnsi" w:cstheme="minorHAnsi"/>
-          <w:sz w:val="24"/>
-          <w:szCs w:val="24"/>
-        </w:rPr>
-        <w:t xml:space="preserve"> </w:t>
-      </w:r>
-      <w:proofErr w:type="spellStart"/>
-      <w:r>
-        <w:rPr>
-          <w:rFonts w:asciiTheme="minorHAnsi" w:hAnsiTheme="minorHAnsi" w:cstheme="minorHAnsi"/>
-          <w:sz w:val="24"/>
-          <w:szCs w:val="24"/>
-        </w:rPr>
-        <w:t>Equivalent</w:t>
-      </w:r>
-      <w:proofErr w:type="spellEnd"/>
+        <w:t>Second Year or Equivalent</w:t>
+      </w:r>
     </w:p>
     <w:p>
       <w:pPr>
@@ -2130,54 +1386,8 @@
           <w:sz w:val="24"/>
           <w:szCs w:val="24"/>
         </w:rPr>
-        <w:t xml:space="preserve">Third </w:t>
-      </w:r>
-      <w:proofErr w:type="spellStart"/>
-      <w:r>
-        <w:rPr>
-          <w:rFonts w:asciiTheme="minorHAnsi" w:hAnsiTheme="minorHAnsi" w:cstheme="minorHAnsi"/>
-          <w:sz w:val="24"/>
-          <w:szCs w:val="24"/>
-        </w:rPr>
-        <w:t>Year</w:t>
-      </w:r>
-      <w:proofErr w:type="spellEnd"/>
-      <w:r>
-        <w:rPr>
-          <w:rFonts w:asciiTheme="minorHAnsi" w:hAnsiTheme="minorHAnsi" w:cstheme="minorHAnsi"/>
-          <w:sz w:val="24"/>
-          <w:szCs w:val="24"/>
-        </w:rPr>
-        <w:t xml:space="preserve"> </w:t>
-      </w:r>
-      <w:proofErr w:type="spellStart"/>
-      <w:r>
-        <w:rPr>
-          <w:rFonts w:asciiTheme="minorHAnsi" w:hAnsiTheme="minorHAnsi" w:cstheme="minorHAnsi"/>
-          <w:sz w:val="24"/>
-          <w:szCs w:val="24"/>
-        </w:rPr>
-        <w:t>or</w:t>
-      </w:r>
-      <w:proofErr w:type="spellEnd"/>
-      <w:r>
-        <w:rPr>
-          <w:rFonts w:asciiTheme="minorHAnsi" w:hAnsiTheme="minorHAnsi" w:cstheme="minorHAnsi"/>
-          <w:sz w:val="24"/>
-          <w:szCs w:val="24"/>
-        </w:rPr>
-        <w:t xml:space="preserve"> </w:t>
-      </w:r>
-      <w:proofErr w:type="spellStart"/>
-      <w:r>
-        <w:rPr>
-          <w:rFonts w:asciiTheme="minorHAnsi" w:hAnsiTheme="minorHAnsi" w:cstheme="minorHAnsi"/>
-          <w:sz w:val="24"/>
-          <w:szCs w:val="24"/>
-        </w:rPr>
-        <w:t>Equivalent</w:t>
-      </w:r>
-      <w:proofErr w:type="spellEnd"/>
+        <w:t>Third Year or Equivalent</w:t>
+      </w:r>
     </w:p>
     <w:p>
       <w:pPr>
@@ -2199,25 +1409,7 @@
           <w:sz w:val="24"/>
           <w:szCs w:val="24"/>
         </w:rPr>
-        <w:t xml:space="preserve">"6. </w:t>
-      </w:r>
-      <w:proofErr w:type="spellStart"/>
-      <w:r>
-        <w:rPr>
-          <w:rFonts w:asciiTheme="minorHAnsi" w:hAnsiTheme="minorHAnsi" w:cstheme="minorHAnsi"/>
-          <w:sz w:val="24"/>
-          <w:szCs w:val="24"/>
-        </w:rPr>
-        <w:t>Current</w:t>
-      </w:r>
-      <w:proofErr w:type="spellEnd"/>
-      <w:r>
-        <w:rPr>
-          <w:rFonts w:asciiTheme="minorHAnsi" w:hAnsiTheme="minorHAnsi" w:cstheme="minorHAnsi"/>
-          <w:sz w:val="24"/>
-          <w:szCs w:val="24"/>
-        </w:rPr>
-        <w:t xml:space="preserve"> CGPA"</w:t>
+        <w:t>"6. Current CGPA"</w:t>
       </w:r>
     </w:p>
     <w:p>
@@ -2326,23 +1518,13 @@
           <w:szCs w:val="24"/>
         </w:rPr>
       </w:pPr>
-      <w:proofErr w:type="spellStart"/>
-      <w:r>
-        <w:rPr>
-          <w:rFonts w:asciiTheme="minorHAnsi" w:hAnsiTheme="minorHAnsi" w:cstheme="minorHAnsi"/>
-          <w:sz w:val="24"/>
-          <w:szCs w:val="24"/>
-        </w:rPr>
-        <w:t>Below</w:t>
-      </w:r>
-      <w:proofErr w:type="spellEnd"/>
-      <w:r>
-        <w:rPr>
-          <w:rFonts w:asciiTheme="minorHAnsi" w:hAnsiTheme="minorHAnsi" w:cstheme="minorHAnsi"/>
-          <w:sz w:val="24"/>
-          <w:szCs w:val="24"/>
-        </w:rPr>
-        <w:t xml:space="preserve"> 2.50</w:t>
+      <w:r>
+        <w:rPr>
+          <w:rFonts w:asciiTheme="minorHAnsi" w:hAnsiTheme="minorHAnsi" w:cstheme="minorHAnsi"/>
+          <w:sz w:val="24"/>
+          <w:szCs w:val="24"/>
+        </w:rPr>
+        <w:t>Below 2.50</w:t>
       </w:r>
     </w:p>
     <w:p>
@@ -2359,7 +1541,6 @@
           <w:szCs w:val="24"/>
         </w:rPr>
       </w:pPr>
-      <w:proofErr w:type="spellStart"/>
       <w:r>
         <w:rPr>
           <w:rFonts w:asciiTheme="minorHAnsi" w:hAnsiTheme="minorHAnsi" w:cstheme="minorHAnsi"/>
@@ -2368,7 +1549,6 @@
         </w:rPr>
         <w:t>Other</w:t>
       </w:r>
-      <w:proofErr w:type="spellEnd"/>
     </w:p>
     <w:p>
       <w:pPr>
@@ -2432,7 +1612,6 @@
           <w:szCs w:val="24"/>
         </w:rPr>
       </w:pPr>
-      <w:proofErr w:type="spellStart"/>
       <w:r>
         <w:rPr>
           <w:rFonts w:asciiTheme="minorHAnsi" w:hAnsiTheme="minorHAnsi" w:cstheme="minorHAnsi"/>
@@ -2441,17 +1620,31 @@
         </w:rPr>
         <w:t>Yes</w:t>
       </w:r>
-      <w:proofErr w:type="spellEnd"/>
+    </w:p>
+    <w:p>
+      <w:pPr>
+        <w:pStyle w:val="ListParagraph"/>
+        <w:spacing w:after="367" w:line="265" w:lineRule="auto"/>
+        <w:ind w:left="1440"/>
+        <w:rPr>
+          <w:rFonts w:asciiTheme="minorHAnsi" w:hAnsiTheme="minorHAnsi" w:cstheme="minorHAnsi"/>
+          <w:sz w:val="24"/>
+          <w:szCs w:val="24"/>
+        </w:rPr>
+      </w:pPr>
     </w:p>
     <w:p>
       <w:pPr>
         <w:pStyle w:val="Heading4"/>
       </w:pPr>
-      <w:proofErr w:type="spellStart"/>
+    </w:p>
+    <w:p>
+      <w:pPr>
+        <w:pStyle w:val="Heading4"/>
+      </w:pPr>
       <w:r>
         <w:t>Anxiety</w:t>
       </w:r>
-      <w:proofErr w:type="spellEnd"/>
     </w:p>
     <w:p>
       <w:pPr>
@@ -2475,27 +1668,7 @@
           <w:szCs w:val="24"/>
           <w:lang w:val="en-US"/>
         </w:rPr>
-        <w:t xml:space="preserve">"1. In a semester, how often </w:t>
-      </w:r>
-      <w:proofErr w:type="gramStart"/>
-      <w:r>
-        <w:rPr>
-          <w:rFonts w:asciiTheme="minorHAnsi" w:hAnsiTheme="minorHAnsi" w:cstheme="minorHAnsi"/>
-          <w:sz w:val="24"/>
-          <w:szCs w:val="24"/>
-          <w:lang w:val="en-US"/>
-        </w:rPr>
-        <w:t>you</w:t>
-      </w:r>
-      <w:proofErr w:type="gramEnd"/>
-      <w:r>
-        <w:rPr>
-          <w:rFonts w:asciiTheme="minorHAnsi" w:hAnsiTheme="minorHAnsi" w:cstheme="minorHAnsi"/>
-          <w:sz w:val="24"/>
-          <w:szCs w:val="24"/>
-          <w:lang w:val="en-US"/>
-        </w:rPr>
-        <w:t xml:space="preserve"> felt nervous, anxious or on edge due to academic pressure?"</w:t>
+        <w:t>"1. In a semester, how often you felt nervous, anxious or on edge due to academic pressure?"</w:t>
       </w:r>
     </w:p>
     <w:p>
@@ -2551,7 +1724,6 @@
           <w:szCs w:val="24"/>
           <w:lang w:val="en-US"/>
         </w:rPr>
-        <w:lastRenderedPageBreak/>
         <w:t>"2. In a semester, how often have you been unable to stop worrying about your academic affairs?"</w:t>
       </w:r>
     </w:p>
@@ -2934,25 +2106,7 @@
           <w:sz w:val="24"/>
           <w:szCs w:val="24"/>
         </w:rPr>
-        <w:t>"</w:t>
-      </w:r>
-      <w:proofErr w:type="spellStart"/>
-      <w:r>
-        <w:rPr>
-          <w:rFonts w:asciiTheme="minorHAnsi" w:hAnsiTheme="minorHAnsi" w:cstheme="minorHAnsi"/>
-          <w:sz w:val="24"/>
-          <w:szCs w:val="24"/>
-        </w:rPr>
-        <w:t>Anxiety</w:t>
-      </w:r>
-      <w:proofErr w:type="spellEnd"/>
-      <w:r>
-        <w:rPr>
-          <w:rFonts w:asciiTheme="minorHAnsi" w:hAnsiTheme="minorHAnsi" w:cstheme="minorHAnsi"/>
-          <w:sz w:val="24"/>
-          <w:szCs w:val="24"/>
-        </w:rPr>
-        <w:t xml:space="preserve"> Value"</w:t>
+        <w:t>"Anxiety Value"</w:t>
       </w:r>
     </w:p>
     <w:p>
@@ -2998,43 +2152,7 @@
           <w:sz w:val="24"/>
           <w:szCs w:val="24"/>
         </w:rPr>
-        <w:t>"</w:t>
-      </w:r>
-      <w:proofErr w:type="spellStart"/>
-      <w:r>
-        <w:rPr>
-          <w:rFonts w:asciiTheme="minorHAnsi" w:hAnsiTheme="minorHAnsi" w:cstheme="minorHAnsi"/>
-          <w:sz w:val="24"/>
-          <w:szCs w:val="24"/>
-        </w:rPr>
-        <w:t>Anxiety</w:t>
-      </w:r>
-      <w:proofErr w:type="spellEnd"/>
-      <w:r>
-        <w:rPr>
-          <w:rFonts w:asciiTheme="minorHAnsi" w:hAnsiTheme="minorHAnsi" w:cstheme="minorHAnsi"/>
-          <w:sz w:val="24"/>
-          <w:szCs w:val="24"/>
-        </w:rPr>
-        <w:t xml:space="preserve"> </w:t>
-      </w:r>
-      <w:proofErr w:type="spellStart"/>
-      <w:r>
-        <w:rPr>
-          <w:rFonts w:asciiTheme="minorHAnsi" w:hAnsiTheme="minorHAnsi" w:cstheme="minorHAnsi"/>
-          <w:sz w:val="24"/>
-          <w:szCs w:val="24"/>
-        </w:rPr>
-        <w:t>Label</w:t>
-      </w:r>
-      <w:proofErr w:type="spellEnd"/>
-      <w:r>
-        <w:rPr>
-          <w:rFonts w:asciiTheme="minorHAnsi" w:hAnsiTheme="minorHAnsi" w:cstheme="minorHAnsi"/>
-          <w:sz w:val="24"/>
-          <w:szCs w:val="24"/>
-        </w:rPr>
-        <w:t>"</w:t>
+        <w:t>"Anxiety Label"</w:t>
       </w:r>
     </w:p>
     <w:p>
@@ -3051,34 +2169,14 @@
           <w:szCs w:val="24"/>
         </w:rPr>
       </w:pPr>
-      <w:proofErr w:type="spellStart"/>
-      <w:r>
-        <w:rPr>
-          <w:rFonts w:asciiTheme="minorHAnsi" w:hAnsiTheme="minorHAnsi" w:cstheme="minorHAnsi"/>
-          <w:sz w:val="24"/>
-          <w:szCs w:val="24"/>
-        </w:rPr>
-        <w:t>Mild</w:t>
-      </w:r>
-      <w:proofErr w:type="spellEnd"/>
-      <w:r>
-        <w:rPr>
-          <w:rFonts w:asciiTheme="minorHAnsi" w:hAnsiTheme="minorHAnsi" w:cstheme="minorHAnsi"/>
-          <w:sz w:val="24"/>
-          <w:szCs w:val="24"/>
-        </w:rPr>
-        <w:t xml:space="preserve"> </w:t>
-      </w:r>
-      <w:proofErr w:type="spellStart"/>
-      <w:r>
-        <w:rPr>
-          <w:rFonts w:asciiTheme="minorHAnsi" w:hAnsiTheme="minorHAnsi" w:cstheme="minorHAnsi"/>
-          <w:sz w:val="24"/>
-          <w:szCs w:val="24"/>
-        </w:rPr>
-        <w:t>Anxiety</w:t>
-      </w:r>
-      <w:proofErr w:type="spellEnd"/>
+      <w:r>
+        <w:rPr>
+          <w:rFonts w:asciiTheme="minorHAnsi" w:hAnsiTheme="minorHAnsi" w:cstheme="minorHAnsi"/>
+          <w:sz w:val="24"/>
+          <w:szCs w:val="24"/>
+        </w:rPr>
+        <w:t>Mild Anxiety</w:t>
+      </w:r>
     </w:p>
     <w:p>
       <w:pPr>
@@ -3094,34 +2192,14 @@
           <w:szCs w:val="24"/>
         </w:rPr>
       </w:pPr>
-      <w:proofErr w:type="spellStart"/>
-      <w:r>
-        <w:rPr>
-          <w:rFonts w:asciiTheme="minorHAnsi" w:hAnsiTheme="minorHAnsi" w:cstheme="minorHAnsi"/>
-          <w:sz w:val="24"/>
-          <w:szCs w:val="24"/>
-        </w:rPr>
-        <w:t>Minimal</w:t>
-      </w:r>
-      <w:proofErr w:type="spellEnd"/>
-      <w:r>
-        <w:rPr>
-          <w:rFonts w:asciiTheme="minorHAnsi" w:hAnsiTheme="minorHAnsi" w:cstheme="minorHAnsi"/>
-          <w:sz w:val="24"/>
-          <w:szCs w:val="24"/>
-        </w:rPr>
-        <w:t xml:space="preserve"> </w:t>
-      </w:r>
-      <w:proofErr w:type="spellStart"/>
-      <w:r>
-        <w:rPr>
-          <w:rFonts w:asciiTheme="minorHAnsi" w:hAnsiTheme="minorHAnsi" w:cstheme="minorHAnsi"/>
-          <w:sz w:val="24"/>
-          <w:szCs w:val="24"/>
-        </w:rPr>
-        <w:t>Anxiety</w:t>
-      </w:r>
-      <w:proofErr w:type="spellEnd"/>
+      <w:r>
+        <w:rPr>
+          <w:rFonts w:asciiTheme="minorHAnsi" w:hAnsiTheme="minorHAnsi" w:cstheme="minorHAnsi"/>
+          <w:sz w:val="24"/>
+          <w:szCs w:val="24"/>
+        </w:rPr>
+        <w:t>Minimal Anxiety</w:t>
+      </w:r>
     </w:p>
     <w:p>
       <w:pPr>
@@ -3137,34 +2215,14 @@
           <w:szCs w:val="24"/>
         </w:rPr>
       </w:pPr>
-      <w:proofErr w:type="spellStart"/>
-      <w:r>
-        <w:rPr>
-          <w:rFonts w:asciiTheme="minorHAnsi" w:hAnsiTheme="minorHAnsi" w:cstheme="minorHAnsi"/>
-          <w:sz w:val="24"/>
-          <w:szCs w:val="24"/>
-        </w:rPr>
-        <w:t>Moderate</w:t>
-      </w:r>
-      <w:proofErr w:type="spellEnd"/>
-      <w:r>
-        <w:rPr>
-          <w:rFonts w:asciiTheme="minorHAnsi" w:hAnsiTheme="minorHAnsi" w:cstheme="minorHAnsi"/>
-          <w:sz w:val="24"/>
-          <w:szCs w:val="24"/>
-        </w:rPr>
-        <w:t xml:space="preserve"> </w:t>
-      </w:r>
-      <w:proofErr w:type="spellStart"/>
-      <w:r>
-        <w:rPr>
-          <w:rFonts w:asciiTheme="minorHAnsi" w:hAnsiTheme="minorHAnsi" w:cstheme="minorHAnsi"/>
-          <w:sz w:val="24"/>
-          <w:szCs w:val="24"/>
-        </w:rPr>
-        <w:t>Anxiety</w:t>
-      </w:r>
-      <w:proofErr w:type="spellEnd"/>
+      <w:r>
+        <w:rPr>
+          <w:rFonts w:asciiTheme="minorHAnsi" w:hAnsiTheme="minorHAnsi" w:cstheme="minorHAnsi"/>
+          <w:sz w:val="24"/>
+          <w:szCs w:val="24"/>
+        </w:rPr>
+        <w:t>Moderate Anxiety</w:t>
+      </w:r>
     </w:p>
     <w:p>
       <w:pPr>
@@ -3180,44 +2238,22 @@
           <w:szCs w:val="24"/>
         </w:rPr>
       </w:pPr>
-      <w:proofErr w:type="spellStart"/>
-      <w:r>
-        <w:rPr>
-          <w:rFonts w:asciiTheme="minorHAnsi" w:hAnsiTheme="minorHAnsi" w:cstheme="minorHAnsi"/>
-          <w:sz w:val="24"/>
-          <w:szCs w:val="24"/>
-        </w:rPr>
-        <w:t>Severe</w:t>
-      </w:r>
-      <w:proofErr w:type="spellEnd"/>
-      <w:r>
-        <w:rPr>
-          <w:rFonts w:asciiTheme="minorHAnsi" w:hAnsiTheme="minorHAnsi" w:cstheme="minorHAnsi"/>
-          <w:sz w:val="24"/>
-          <w:szCs w:val="24"/>
-        </w:rPr>
-        <w:t xml:space="preserve"> </w:t>
-      </w:r>
-      <w:proofErr w:type="spellStart"/>
-      <w:r>
-        <w:rPr>
-          <w:rFonts w:asciiTheme="minorHAnsi" w:hAnsiTheme="minorHAnsi" w:cstheme="minorHAnsi"/>
-          <w:sz w:val="24"/>
-          <w:szCs w:val="24"/>
-        </w:rPr>
-        <w:t>Anxiety</w:t>
-      </w:r>
-      <w:proofErr w:type="spellEnd"/>
+      <w:r>
+        <w:rPr>
+          <w:rFonts w:asciiTheme="minorHAnsi" w:hAnsiTheme="minorHAnsi" w:cstheme="minorHAnsi"/>
+          <w:sz w:val="24"/>
+          <w:szCs w:val="24"/>
+        </w:rPr>
+        <w:t>Severe Anxiety</w:t>
+      </w:r>
     </w:p>
     <w:p>
       <w:pPr>
         <w:pStyle w:val="Heading4"/>
       </w:pPr>
-      <w:proofErr w:type="spellStart"/>
       <w:r>
         <w:t>Stress</w:t>
       </w:r>
-      <w:proofErr w:type="spellEnd"/>
     </w:p>
     <w:p>
       <w:pPr>
@@ -3297,27 +2333,7 @@
           <w:szCs w:val="24"/>
           <w:lang w:val="en-US"/>
         </w:rPr>
-        <w:t xml:space="preserve">"2. In a semester, how often </w:t>
-      </w:r>
-      <w:proofErr w:type="gramStart"/>
-      <w:r>
-        <w:rPr>
-          <w:rFonts w:asciiTheme="minorHAnsi" w:hAnsiTheme="minorHAnsi" w:cstheme="minorHAnsi"/>
-          <w:sz w:val="24"/>
-          <w:szCs w:val="24"/>
-          <w:lang w:val="en-US"/>
-        </w:rPr>
-        <w:t>you</w:t>
-      </w:r>
-      <w:proofErr w:type="gramEnd"/>
-      <w:r>
-        <w:rPr>
-          <w:rFonts w:asciiTheme="minorHAnsi" w:hAnsiTheme="minorHAnsi" w:cstheme="minorHAnsi"/>
-          <w:sz w:val="24"/>
-          <w:szCs w:val="24"/>
-          <w:lang w:val="en-US"/>
-        </w:rPr>
-        <w:t xml:space="preserve"> felt as if you were unable to control important things in your academic affairs?"</w:t>
+        <w:t>"2. In a semester, how often you felt as if you were unable to control important things in your academic affairs?"</w:t>
       </w:r>
     </w:p>
     <w:p>
@@ -3373,27 +2389,7 @@
           <w:szCs w:val="24"/>
           <w:lang w:val="en-US"/>
         </w:rPr>
-        <w:t xml:space="preserve">"3. In a semester, how often </w:t>
-      </w:r>
-      <w:proofErr w:type="gramStart"/>
-      <w:r>
-        <w:rPr>
-          <w:rFonts w:asciiTheme="minorHAnsi" w:hAnsiTheme="minorHAnsi" w:cstheme="minorHAnsi"/>
-          <w:sz w:val="24"/>
-          <w:szCs w:val="24"/>
-          <w:lang w:val="en-US"/>
-        </w:rPr>
-        <w:t>you</w:t>
-      </w:r>
-      <w:proofErr w:type="gramEnd"/>
-      <w:r>
-        <w:rPr>
-          <w:rFonts w:asciiTheme="minorHAnsi" w:hAnsiTheme="minorHAnsi" w:cstheme="minorHAnsi"/>
-          <w:sz w:val="24"/>
-          <w:szCs w:val="24"/>
-          <w:lang w:val="en-US"/>
-        </w:rPr>
-        <w:t xml:space="preserve"> felt nervous and stressed because of academic pressure?"</w:t>
+        <w:t>"3. In a semester, how often you felt nervous and stressed because of academic pressure?"</w:t>
       </w:r>
     </w:p>
     <w:p>
@@ -3448,89 +2444,15 @@
           <w:szCs w:val="24"/>
           <w:lang w:val="en-US"/>
         </w:rPr>
-        <w:t xml:space="preserve">"4. In a semester, how often </w:t>
-      </w:r>
-      <w:proofErr w:type="gramStart"/>
-      <w:r>
-        <w:rPr>
-          <w:rFonts w:asciiTheme="minorHAnsi" w:hAnsiTheme="minorHAnsi" w:cstheme="minorHAnsi"/>
-          <w:sz w:val="24"/>
-          <w:szCs w:val="24"/>
-          <w:lang w:val="en-US"/>
-        </w:rPr>
-        <w:t>you</w:t>
-      </w:r>
-      <w:proofErr w:type="gramEnd"/>
-      <w:r>
-        <w:rPr>
-          <w:rFonts w:asciiTheme="minorHAnsi" w:hAnsiTheme="minorHAnsi" w:cstheme="minorHAnsi"/>
-          <w:sz w:val="24"/>
-          <w:szCs w:val="24"/>
-          <w:lang w:val="en-US"/>
-        </w:rPr>
-        <w:t xml:space="preserve"> felt as if you could not cope with all the mandatory academic activities? </w:t>
-      </w:r>
-      <w:r>
-        <w:rPr>
-          <w:rFonts w:asciiTheme="minorHAnsi" w:hAnsiTheme="minorHAnsi" w:cstheme="minorHAnsi"/>
-          <w:sz w:val="24"/>
-          <w:szCs w:val="24"/>
-        </w:rPr>
-        <w:t>(</w:t>
-      </w:r>
-      <w:proofErr w:type="spellStart"/>
-      <w:r>
-        <w:rPr>
-          <w:rFonts w:asciiTheme="minorHAnsi" w:hAnsiTheme="minorHAnsi" w:cstheme="minorHAnsi"/>
-          <w:sz w:val="24"/>
-          <w:szCs w:val="24"/>
-        </w:rPr>
-        <w:t>e.g</w:t>
-      </w:r>
-      <w:proofErr w:type="spellEnd"/>
-      <w:r>
-        <w:rPr>
-          <w:rFonts w:asciiTheme="minorHAnsi" w:hAnsiTheme="minorHAnsi" w:cstheme="minorHAnsi"/>
-          <w:sz w:val="24"/>
-          <w:szCs w:val="24"/>
-        </w:rPr>
-        <w:t xml:space="preserve">, </w:t>
-      </w:r>
-      <w:proofErr w:type="spellStart"/>
-      <w:r>
-        <w:rPr>
-          <w:rFonts w:asciiTheme="minorHAnsi" w:hAnsiTheme="minorHAnsi" w:cstheme="minorHAnsi"/>
-          <w:sz w:val="24"/>
-          <w:szCs w:val="24"/>
-        </w:rPr>
-        <w:t>assignments</w:t>
-      </w:r>
-      <w:proofErr w:type="spellEnd"/>
-      <w:r>
-        <w:rPr>
-          <w:rFonts w:asciiTheme="minorHAnsi" w:hAnsiTheme="minorHAnsi" w:cstheme="minorHAnsi"/>
-          <w:sz w:val="24"/>
-          <w:szCs w:val="24"/>
-        </w:rPr>
-        <w:t xml:space="preserve">, quiz, </w:t>
-      </w:r>
-      <w:proofErr w:type="spellStart"/>
-      <w:r>
-        <w:rPr>
-          <w:rFonts w:asciiTheme="minorHAnsi" w:hAnsiTheme="minorHAnsi" w:cstheme="minorHAnsi"/>
-          <w:sz w:val="24"/>
-          <w:szCs w:val="24"/>
-        </w:rPr>
-        <w:t>exams</w:t>
-      </w:r>
-      <w:proofErr w:type="spellEnd"/>
-      <w:r>
-        <w:rPr>
-          <w:rFonts w:asciiTheme="minorHAnsi" w:hAnsiTheme="minorHAnsi" w:cstheme="minorHAnsi"/>
-          <w:sz w:val="24"/>
-          <w:szCs w:val="24"/>
-        </w:rPr>
-        <w:t>)"</w:t>
+        <w:t xml:space="preserve">"4. In a semester, how often you felt as if you could not cope with all the mandatory academic activities? </w:t>
+      </w:r>
+      <w:r>
+        <w:rPr>
+          <w:rFonts w:asciiTheme="minorHAnsi" w:hAnsiTheme="minorHAnsi" w:cstheme="minorHAnsi"/>
+          <w:sz w:val="24"/>
+          <w:szCs w:val="24"/>
+        </w:rPr>
+        <w:t>(e.g, assignments, quiz, exams)"</w:t>
       </w:r>
     </w:p>
     <w:p>
@@ -3553,6 +2475,7 @@
           <w:sz w:val="24"/>
           <w:szCs w:val="24"/>
         </w:rPr>
+        <w:lastRenderedPageBreak/>
         <w:t>0</w:t>
       </w:r>
       <w:r>
@@ -3586,27 +2509,7 @@
           <w:szCs w:val="24"/>
           <w:lang w:val="en-US"/>
         </w:rPr>
-        <w:t xml:space="preserve">"5. In a semester, how often </w:t>
-      </w:r>
-      <w:proofErr w:type="gramStart"/>
-      <w:r>
-        <w:rPr>
-          <w:rFonts w:asciiTheme="minorHAnsi" w:hAnsiTheme="minorHAnsi" w:cstheme="minorHAnsi"/>
-          <w:sz w:val="24"/>
-          <w:szCs w:val="24"/>
-          <w:lang w:val="en-US"/>
-        </w:rPr>
-        <w:t>you</w:t>
-      </w:r>
-      <w:proofErr w:type="gramEnd"/>
-      <w:r>
-        <w:rPr>
-          <w:rFonts w:asciiTheme="minorHAnsi" w:hAnsiTheme="minorHAnsi" w:cstheme="minorHAnsi"/>
-          <w:sz w:val="24"/>
-          <w:szCs w:val="24"/>
-          <w:lang w:val="en-US"/>
-        </w:rPr>
-        <w:t xml:space="preserve"> felt confident about your ability to handle your academic / university problems?"</w:t>
+        <w:t>"5. In a semester, how often you felt confident about your ability to handle your academic / university problems?"</w:t>
       </w:r>
     </w:p>
     <w:p>
@@ -3662,48 +2565,7 @@
           <w:szCs w:val="24"/>
           <w:lang w:val="en-US"/>
         </w:rPr>
-        <w:lastRenderedPageBreak/>
-        <w:t xml:space="preserve">"6. In a semester, how often </w:t>
-      </w:r>
-      <w:proofErr w:type="gramStart"/>
-      <w:r>
-        <w:rPr>
-          <w:rFonts w:asciiTheme="minorHAnsi" w:hAnsiTheme="minorHAnsi" w:cstheme="minorHAnsi"/>
-          <w:sz w:val="24"/>
-          <w:szCs w:val="24"/>
-          <w:lang w:val="en-US"/>
-        </w:rPr>
-        <w:t>you</w:t>
-      </w:r>
-      <w:proofErr w:type="gramEnd"/>
-      <w:r>
-        <w:rPr>
-          <w:rFonts w:asciiTheme="minorHAnsi" w:hAnsiTheme="minorHAnsi" w:cstheme="minorHAnsi"/>
-          <w:sz w:val="24"/>
-          <w:szCs w:val="24"/>
-          <w:lang w:val="en-US"/>
-        </w:rPr>
-        <w:t xml:space="preserve"> felt as if things in your academic life </w:t>
-      </w:r>
-      <w:proofErr w:type="gramStart"/>
-      <w:r>
-        <w:rPr>
-          <w:rFonts w:asciiTheme="minorHAnsi" w:hAnsiTheme="minorHAnsi" w:cstheme="minorHAnsi"/>
-          <w:sz w:val="24"/>
-          <w:szCs w:val="24"/>
-          <w:lang w:val="en-US"/>
-        </w:rPr>
-        <w:t>is</w:t>
-      </w:r>
-      <w:proofErr w:type="gramEnd"/>
-      <w:r>
-        <w:rPr>
-          <w:rFonts w:asciiTheme="minorHAnsi" w:hAnsiTheme="minorHAnsi" w:cstheme="minorHAnsi"/>
-          <w:sz w:val="24"/>
-          <w:szCs w:val="24"/>
-          <w:lang w:val="en-US"/>
-        </w:rPr>
-        <w:t xml:space="preserve"> going on your way?"</w:t>
+        <w:t>"6. In a semester, how often you felt as if things in your academic life is going on your way?"</w:t>
       </w:r>
     </w:p>
     <w:p>
@@ -3871,27 +2733,7 @@
           <w:szCs w:val="24"/>
           <w:lang w:val="en-US"/>
         </w:rPr>
-        <w:t xml:space="preserve">"9. In a semester, how often </w:t>
-      </w:r>
-      <w:proofErr w:type="gramStart"/>
-      <w:r>
-        <w:rPr>
-          <w:rFonts w:asciiTheme="minorHAnsi" w:hAnsiTheme="minorHAnsi" w:cstheme="minorHAnsi"/>
-          <w:sz w:val="24"/>
-          <w:szCs w:val="24"/>
-          <w:lang w:val="en-US"/>
-        </w:rPr>
-        <w:t>you got</w:t>
-      </w:r>
-      <w:proofErr w:type="gramEnd"/>
-      <w:r>
-        <w:rPr>
-          <w:rFonts w:asciiTheme="minorHAnsi" w:hAnsiTheme="minorHAnsi" w:cstheme="minorHAnsi"/>
-          <w:sz w:val="24"/>
-          <w:szCs w:val="24"/>
-          <w:lang w:val="en-US"/>
-        </w:rPr>
-        <w:t xml:space="preserve"> angered due to bad performance or low grades that is beyond your control?"</w:t>
+        <w:t>"9. In a semester, how often you got angered due to bad performance or low grades that is beyond your control?"</w:t>
       </w:r>
     </w:p>
     <w:p>
@@ -3947,27 +2789,7 @@
           <w:szCs w:val="24"/>
           <w:lang w:val="en-US"/>
         </w:rPr>
-        <w:t xml:space="preserve">"10. In a semester, how often </w:t>
-      </w:r>
-      <w:proofErr w:type="gramStart"/>
-      <w:r>
-        <w:rPr>
-          <w:rFonts w:asciiTheme="minorHAnsi" w:hAnsiTheme="minorHAnsi" w:cstheme="minorHAnsi"/>
-          <w:sz w:val="24"/>
-          <w:szCs w:val="24"/>
-          <w:lang w:val="en-US"/>
-        </w:rPr>
-        <w:t>you</w:t>
-      </w:r>
-      <w:proofErr w:type="gramEnd"/>
-      <w:r>
-        <w:rPr>
-          <w:rFonts w:asciiTheme="minorHAnsi" w:hAnsiTheme="minorHAnsi" w:cstheme="minorHAnsi"/>
-          <w:sz w:val="24"/>
-          <w:szCs w:val="24"/>
-          <w:lang w:val="en-US"/>
-        </w:rPr>
-        <w:t xml:space="preserve"> felt as if academic difficulties are piling up so high that you could not overcome them?"</w:t>
+        <w:t>"10. In a semester, how often you felt as if academic difficulties are piling up so high that you could not overcome them?"</w:t>
       </w:r>
     </w:p>
     <w:p>
@@ -4021,25 +2843,7 @@
           <w:sz w:val="24"/>
           <w:szCs w:val="24"/>
         </w:rPr>
-        <w:t>"</w:t>
-      </w:r>
-      <w:proofErr w:type="spellStart"/>
-      <w:r>
-        <w:rPr>
-          <w:rFonts w:asciiTheme="minorHAnsi" w:hAnsiTheme="minorHAnsi" w:cstheme="minorHAnsi"/>
-          <w:sz w:val="24"/>
-          <w:szCs w:val="24"/>
-        </w:rPr>
-        <w:t>Stress</w:t>
-      </w:r>
-      <w:proofErr w:type="spellEnd"/>
-      <w:r>
-        <w:rPr>
-          <w:rFonts w:asciiTheme="minorHAnsi" w:hAnsiTheme="minorHAnsi" w:cstheme="minorHAnsi"/>
-          <w:sz w:val="24"/>
-          <w:szCs w:val="24"/>
-        </w:rPr>
-        <w:t xml:space="preserve"> Value"</w:t>
+        <w:t>"Stress Value"</w:t>
       </w:r>
     </w:p>
     <w:p>
@@ -4085,43 +2889,7 @@
           <w:sz w:val="24"/>
           <w:szCs w:val="24"/>
         </w:rPr>
-        <w:t>"</w:t>
-      </w:r>
-      <w:proofErr w:type="spellStart"/>
-      <w:r>
-        <w:rPr>
-          <w:rFonts w:asciiTheme="minorHAnsi" w:hAnsiTheme="minorHAnsi" w:cstheme="minorHAnsi"/>
-          <w:sz w:val="24"/>
-          <w:szCs w:val="24"/>
-        </w:rPr>
-        <w:t>Stress</w:t>
-      </w:r>
-      <w:proofErr w:type="spellEnd"/>
-      <w:r>
-        <w:rPr>
-          <w:rFonts w:asciiTheme="minorHAnsi" w:hAnsiTheme="minorHAnsi" w:cstheme="minorHAnsi"/>
-          <w:sz w:val="24"/>
-          <w:szCs w:val="24"/>
-        </w:rPr>
-        <w:t xml:space="preserve"> </w:t>
-      </w:r>
-      <w:proofErr w:type="spellStart"/>
-      <w:r>
-        <w:rPr>
-          <w:rFonts w:asciiTheme="minorHAnsi" w:hAnsiTheme="minorHAnsi" w:cstheme="minorHAnsi"/>
-          <w:sz w:val="24"/>
-          <w:szCs w:val="24"/>
-        </w:rPr>
-        <w:t>Label</w:t>
-      </w:r>
-      <w:proofErr w:type="spellEnd"/>
-      <w:r>
-        <w:rPr>
-          <w:rFonts w:asciiTheme="minorHAnsi" w:hAnsiTheme="minorHAnsi" w:cstheme="minorHAnsi"/>
-          <w:sz w:val="24"/>
-          <w:szCs w:val="24"/>
-        </w:rPr>
-        <w:t>"</w:t>
+        <w:t>"Stress Label"</w:t>
       </w:r>
     </w:p>
     <w:p>
@@ -4144,36 +2912,8 @@
           <w:sz w:val="24"/>
           <w:szCs w:val="24"/>
         </w:rPr>
-        <w:t xml:space="preserve">High </w:t>
-      </w:r>
-      <w:proofErr w:type="spellStart"/>
-      <w:r>
-        <w:rPr>
-          <w:rFonts w:asciiTheme="minorHAnsi" w:hAnsiTheme="minorHAnsi" w:cstheme="minorHAnsi"/>
-          <w:sz w:val="24"/>
-          <w:szCs w:val="24"/>
-        </w:rPr>
-        <w:t>Perceived</w:t>
-      </w:r>
-      <w:proofErr w:type="spellEnd"/>
-      <w:r>
-        <w:rPr>
-          <w:rFonts w:asciiTheme="minorHAnsi" w:hAnsiTheme="minorHAnsi" w:cstheme="minorHAnsi"/>
-          <w:sz w:val="24"/>
-          <w:szCs w:val="24"/>
-        </w:rPr>
-        <w:t xml:space="preserve"> </w:t>
-      </w:r>
-      <w:proofErr w:type="spellStart"/>
-      <w:r>
-        <w:rPr>
-          <w:rFonts w:asciiTheme="minorHAnsi" w:hAnsiTheme="minorHAnsi" w:cstheme="minorHAnsi"/>
-          <w:sz w:val="24"/>
-          <w:szCs w:val="24"/>
-        </w:rPr>
-        <w:t>Stress</w:t>
-      </w:r>
-      <w:proofErr w:type="spellEnd"/>
+        <w:t>High Perceived Stress</w:t>
+      </w:r>
     </w:p>
     <w:p>
       <w:pPr>
@@ -4189,34 +2929,14 @@
           <w:szCs w:val="24"/>
         </w:rPr>
       </w:pPr>
-      <w:proofErr w:type="spellStart"/>
-      <w:r>
-        <w:rPr>
-          <w:rFonts w:asciiTheme="minorHAnsi" w:hAnsiTheme="minorHAnsi" w:cstheme="minorHAnsi"/>
-          <w:sz w:val="24"/>
-          <w:szCs w:val="24"/>
-        </w:rPr>
-        <w:t>Low</w:t>
-      </w:r>
-      <w:proofErr w:type="spellEnd"/>
-      <w:r>
-        <w:rPr>
-          <w:rFonts w:asciiTheme="minorHAnsi" w:hAnsiTheme="minorHAnsi" w:cstheme="minorHAnsi"/>
-          <w:sz w:val="24"/>
-          <w:szCs w:val="24"/>
-        </w:rPr>
-        <w:t xml:space="preserve"> </w:t>
-      </w:r>
-      <w:proofErr w:type="spellStart"/>
-      <w:r>
-        <w:rPr>
-          <w:rFonts w:asciiTheme="minorHAnsi" w:hAnsiTheme="minorHAnsi" w:cstheme="minorHAnsi"/>
-          <w:sz w:val="24"/>
-          <w:szCs w:val="24"/>
-        </w:rPr>
-        <w:t>Stress</w:t>
-      </w:r>
-      <w:proofErr w:type="spellEnd"/>
+      <w:r>
+        <w:rPr>
+          <w:rFonts w:asciiTheme="minorHAnsi" w:hAnsiTheme="minorHAnsi" w:cstheme="minorHAnsi"/>
+          <w:sz w:val="24"/>
+          <w:szCs w:val="24"/>
+        </w:rPr>
+        <w:t>Low Stress</w:t>
+      </w:r>
     </w:p>
     <w:p>
       <w:pPr>
@@ -4232,44 +2952,22 @@
           <w:szCs w:val="24"/>
         </w:rPr>
       </w:pPr>
-      <w:proofErr w:type="spellStart"/>
-      <w:r>
-        <w:rPr>
-          <w:rFonts w:asciiTheme="minorHAnsi" w:hAnsiTheme="minorHAnsi" w:cstheme="minorHAnsi"/>
-          <w:sz w:val="24"/>
-          <w:szCs w:val="24"/>
-        </w:rPr>
-        <w:t>Moderate</w:t>
-      </w:r>
-      <w:proofErr w:type="spellEnd"/>
-      <w:r>
-        <w:rPr>
-          <w:rFonts w:asciiTheme="minorHAnsi" w:hAnsiTheme="minorHAnsi" w:cstheme="minorHAnsi"/>
-          <w:sz w:val="24"/>
-          <w:szCs w:val="24"/>
-        </w:rPr>
-        <w:t xml:space="preserve"> </w:t>
-      </w:r>
-      <w:proofErr w:type="spellStart"/>
-      <w:r>
-        <w:rPr>
-          <w:rFonts w:asciiTheme="minorHAnsi" w:hAnsiTheme="minorHAnsi" w:cstheme="minorHAnsi"/>
-          <w:sz w:val="24"/>
-          <w:szCs w:val="24"/>
-        </w:rPr>
-        <w:t>Stress</w:t>
-      </w:r>
-      <w:proofErr w:type="spellEnd"/>
+      <w:r>
+        <w:rPr>
+          <w:rFonts w:asciiTheme="minorHAnsi" w:hAnsiTheme="minorHAnsi" w:cstheme="minorHAnsi"/>
+          <w:sz w:val="24"/>
+          <w:szCs w:val="24"/>
+        </w:rPr>
+        <w:t>Moderate Stress</w:t>
+      </w:r>
     </w:p>
     <w:p>
       <w:pPr>
         <w:pStyle w:val="Heading4"/>
       </w:pPr>
-      <w:proofErr w:type="spellStart"/>
       <w:r>
         <w:t>Depression</w:t>
       </w:r>
-      <w:proofErr w:type="spellEnd"/>
     </w:p>
     <w:p>
       <w:pPr>
@@ -4677,27 +3375,7 @@
           <w:szCs w:val="24"/>
           <w:lang w:val="en-US"/>
         </w:rPr>
-        <w:t xml:space="preserve">"7. In a semester, how often have you been having trouble concentrating on things, such as reading </w:t>
-      </w:r>
-      <w:proofErr w:type="gramStart"/>
-      <w:r>
-        <w:rPr>
-          <w:rFonts w:asciiTheme="minorHAnsi" w:hAnsiTheme="minorHAnsi" w:cstheme="minorHAnsi"/>
-          <w:sz w:val="24"/>
-          <w:szCs w:val="24"/>
-          <w:lang w:val="en-US"/>
-        </w:rPr>
-        <w:t>the books</w:t>
-      </w:r>
-      <w:proofErr w:type="gramEnd"/>
-      <w:r>
-        <w:rPr>
-          <w:rFonts w:asciiTheme="minorHAnsi" w:hAnsiTheme="minorHAnsi" w:cstheme="minorHAnsi"/>
-          <w:sz w:val="24"/>
-          <w:szCs w:val="24"/>
-          <w:lang w:val="en-US"/>
-        </w:rPr>
-        <w:t xml:space="preserve"> or watching television?"</w:t>
+        <w:t>"7. In a semester, how often have you been having trouble concentrating on things, such as reading the books or watching television?"</w:t>
       </w:r>
     </w:p>
     <w:p>
@@ -4720,6 +3398,7 @@
           <w:sz w:val="24"/>
           <w:szCs w:val="24"/>
         </w:rPr>
+        <w:lastRenderedPageBreak/>
         <w:t>0</w:t>
       </w:r>
       <w:r>
@@ -4761,27 +3440,7 @@
           <w:szCs w:val="24"/>
           <w:lang w:val="en-US"/>
         </w:rPr>
-        <w:t xml:space="preserve">"8. In a semester, how often have you moved or </w:t>
-      </w:r>
-      <w:proofErr w:type="gramStart"/>
-      <w:r>
-        <w:rPr>
-          <w:rFonts w:asciiTheme="minorHAnsi" w:hAnsiTheme="minorHAnsi" w:cstheme="minorHAnsi"/>
-          <w:sz w:val="24"/>
-          <w:szCs w:val="24"/>
-          <w:lang w:val="en-US"/>
-        </w:rPr>
-        <w:t>spoke</w:t>
-      </w:r>
-      <w:proofErr w:type="gramEnd"/>
-      <w:r>
-        <w:rPr>
-          <w:rFonts w:asciiTheme="minorHAnsi" w:hAnsiTheme="minorHAnsi" w:cstheme="minorHAnsi"/>
-          <w:sz w:val="24"/>
-          <w:szCs w:val="24"/>
-          <w:lang w:val="en-US"/>
-        </w:rPr>
-        <w:t xml:space="preserve"> too slowly for other people to notice? Or you've been moving a lot more than usual because you've been restless?"</w:t>
+        <w:t>"8. In a semester, how often have you moved or spoke too slowly for other people to notice? Or you've been moving a lot more than usual because you've been restless?"</w:t>
       </w:r>
     </w:p>
     <w:p>
@@ -4845,7 +3504,6 @@
           <w:szCs w:val="24"/>
           <w:lang w:val="en-US"/>
         </w:rPr>
-        <w:lastRenderedPageBreak/>
         <w:t>"9. In a semester, how often have you had thoughts that you would be better off dead, or of hurting yourself?"</w:t>
       </w:r>
     </w:p>
@@ -4908,25 +3566,7 @@
           <w:sz w:val="24"/>
           <w:szCs w:val="24"/>
         </w:rPr>
-        <w:t>"</w:t>
-      </w:r>
-      <w:proofErr w:type="spellStart"/>
-      <w:r>
-        <w:rPr>
-          <w:rFonts w:asciiTheme="minorHAnsi" w:hAnsiTheme="minorHAnsi" w:cstheme="minorHAnsi"/>
-          <w:sz w:val="24"/>
-          <w:szCs w:val="24"/>
-        </w:rPr>
-        <w:t>Depression</w:t>
-      </w:r>
-      <w:proofErr w:type="spellEnd"/>
-      <w:r>
-        <w:rPr>
-          <w:rFonts w:asciiTheme="minorHAnsi" w:hAnsiTheme="minorHAnsi" w:cstheme="minorHAnsi"/>
-          <w:sz w:val="24"/>
-          <w:szCs w:val="24"/>
-        </w:rPr>
-        <w:t xml:space="preserve"> Value"</w:t>
+        <w:t>"Depression Value"</w:t>
       </w:r>
     </w:p>
     <w:p>
@@ -4972,43 +3612,7 @@
           <w:sz w:val="24"/>
           <w:szCs w:val="24"/>
         </w:rPr>
-        <w:t>"</w:t>
-      </w:r>
-      <w:proofErr w:type="spellStart"/>
-      <w:r>
-        <w:rPr>
-          <w:rFonts w:asciiTheme="minorHAnsi" w:hAnsiTheme="minorHAnsi" w:cstheme="minorHAnsi"/>
-          <w:sz w:val="24"/>
-          <w:szCs w:val="24"/>
-        </w:rPr>
-        <w:t>Depression</w:t>
-      </w:r>
-      <w:proofErr w:type="spellEnd"/>
-      <w:r>
-        <w:rPr>
-          <w:rFonts w:asciiTheme="minorHAnsi" w:hAnsiTheme="minorHAnsi" w:cstheme="minorHAnsi"/>
-          <w:sz w:val="24"/>
-          <w:szCs w:val="24"/>
-        </w:rPr>
-        <w:t xml:space="preserve"> </w:t>
-      </w:r>
-      <w:proofErr w:type="spellStart"/>
-      <w:r>
-        <w:rPr>
-          <w:rFonts w:asciiTheme="minorHAnsi" w:hAnsiTheme="minorHAnsi" w:cstheme="minorHAnsi"/>
-          <w:sz w:val="24"/>
-          <w:szCs w:val="24"/>
-        </w:rPr>
-        <w:t>Label</w:t>
-      </w:r>
-      <w:proofErr w:type="spellEnd"/>
-      <w:r>
-        <w:rPr>
-          <w:rFonts w:asciiTheme="minorHAnsi" w:hAnsiTheme="minorHAnsi" w:cstheme="minorHAnsi"/>
-          <w:sz w:val="24"/>
-          <w:szCs w:val="24"/>
-        </w:rPr>
-        <w:t>"</w:t>
+        <w:t>"Depression Label"</w:t>
       </w:r>
     </w:p>
     <w:p>
@@ -5025,34 +3629,14 @@
           <w:szCs w:val="24"/>
         </w:rPr>
       </w:pPr>
-      <w:proofErr w:type="spellStart"/>
-      <w:r>
-        <w:rPr>
-          <w:rFonts w:asciiTheme="minorHAnsi" w:hAnsiTheme="minorHAnsi" w:cstheme="minorHAnsi"/>
-          <w:sz w:val="24"/>
-          <w:szCs w:val="24"/>
-        </w:rPr>
-        <w:t>Mild</w:t>
-      </w:r>
-      <w:proofErr w:type="spellEnd"/>
-      <w:r>
-        <w:rPr>
-          <w:rFonts w:asciiTheme="minorHAnsi" w:hAnsiTheme="minorHAnsi" w:cstheme="minorHAnsi"/>
-          <w:sz w:val="24"/>
-          <w:szCs w:val="24"/>
-        </w:rPr>
-        <w:t xml:space="preserve"> </w:t>
-      </w:r>
-      <w:proofErr w:type="spellStart"/>
-      <w:r>
-        <w:rPr>
-          <w:rFonts w:asciiTheme="minorHAnsi" w:hAnsiTheme="minorHAnsi" w:cstheme="minorHAnsi"/>
-          <w:sz w:val="24"/>
-          <w:szCs w:val="24"/>
-        </w:rPr>
-        <w:t>Depression</w:t>
-      </w:r>
-      <w:proofErr w:type="spellEnd"/>
+      <w:r>
+        <w:rPr>
+          <w:rFonts w:asciiTheme="minorHAnsi" w:hAnsiTheme="minorHAnsi" w:cstheme="minorHAnsi"/>
+          <w:sz w:val="24"/>
+          <w:szCs w:val="24"/>
+        </w:rPr>
+        <w:t>Mild Depression</w:t>
+      </w:r>
     </w:p>
     <w:p>
       <w:pPr>
@@ -5068,34 +3652,14 @@
           <w:szCs w:val="24"/>
         </w:rPr>
       </w:pPr>
-      <w:proofErr w:type="spellStart"/>
-      <w:r>
-        <w:rPr>
-          <w:rFonts w:asciiTheme="minorHAnsi" w:hAnsiTheme="minorHAnsi" w:cstheme="minorHAnsi"/>
-          <w:sz w:val="24"/>
-          <w:szCs w:val="24"/>
-        </w:rPr>
-        <w:t>Minimal</w:t>
-      </w:r>
-      <w:proofErr w:type="spellEnd"/>
-      <w:r>
-        <w:rPr>
-          <w:rFonts w:asciiTheme="minorHAnsi" w:hAnsiTheme="minorHAnsi" w:cstheme="minorHAnsi"/>
-          <w:sz w:val="24"/>
-          <w:szCs w:val="24"/>
-        </w:rPr>
-        <w:t xml:space="preserve"> </w:t>
-      </w:r>
-      <w:proofErr w:type="spellStart"/>
-      <w:r>
-        <w:rPr>
-          <w:rFonts w:asciiTheme="minorHAnsi" w:hAnsiTheme="minorHAnsi" w:cstheme="minorHAnsi"/>
-          <w:sz w:val="24"/>
-          <w:szCs w:val="24"/>
-        </w:rPr>
-        <w:t>Depression</w:t>
-      </w:r>
-      <w:proofErr w:type="spellEnd"/>
+      <w:r>
+        <w:rPr>
+          <w:rFonts w:asciiTheme="minorHAnsi" w:hAnsiTheme="minorHAnsi" w:cstheme="minorHAnsi"/>
+          <w:sz w:val="24"/>
+          <w:szCs w:val="24"/>
+        </w:rPr>
+        <w:t>Minimal Depression</w:t>
+      </w:r>
     </w:p>
     <w:p>
       <w:pPr>
@@ -5111,34 +3675,14 @@
           <w:szCs w:val="24"/>
         </w:rPr>
       </w:pPr>
-      <w:proofErr w:type="spellStart"/>
-      <w:r>
-        <w:rPr>
-          <w:rFonts w:asciiTheme="minorHAnsi" w:hAnsiTheme="minorHAnsi" w:cstheme="minorHAnsi"/>
-          <w:sz w:val="24"/>
-          <w:szCs w:val="24"/>
-        </w:rPr>
-        <w:t>Moderate</w:t>
-      </w:r>
-      <w:proofErr w:type="spellEnd"/>
-      <w:r>
-        <w:rPr>
-          <w:rFonts w:asciiTheme="minorHAnsi" w:hAnsiTheme="minorHAnsi" w:cstheme="minorHAnsi"/>
-          <w:sz w:val="24"/>
-          <w:szCs w:val="24"/>
-        </w:rPr>
-        <w:t xml:space="preserve"> </w:t>
-      </w:r>
-      <w:proofErr w:type="spellStart"/>
-      <w:r>
-        <w:rPr>
-          <w:rFonts w:asciiTheme="minorHAnsi" w:hAnsiTheme="minorHAnsi" w:cstheme="minorHAnsi"/>
-          <w:sz w:val="24"/>
-          <w:szCs w:val="24"/>
-        </w:rPr>
-        <w:t>Depression</w:t>
-      </w:r>
-      <w:proofErr w:type="spellEnd"/>
+      <w:r>
+        <w:rPr>
+          <w:rFonts w:asciiTheme="minorHAnsi" w:hAnsiTheme="minorHAnsi" w:cstheme="minorHAnsi"/>
+          <w:sz w:val="24"/>
+          <w:szCs w:val="24"/>
+        </w:rPr>
+        <w:t>Moderate Depression</w:t>
+      </w:r>
     </w:p>
     <w:p>
       <w:pPr>
@@ -5154,52 +3698,14 @@
           <w:szCs w:val="24"/>
         </w:rPr>
       </w:pPr>
-      <w:proofErr w:type="spellStart"/>
-      <w:r>
-        <w:rPr>
-          <w:rFonts w:asciiTheme="minorHAnsi" w:hAnsiTheme="minorHAnsi" w:cstheme="minorHAnsi"/>
-          <w:sz w:val="24"/>
-          <w:szCs w:val="24"/>
-        </w:rPr>
-        <w:t>Moderately</w:t>
-      </w:r>
-      <w:proofErr w:type="spellEnd"/>
-      <w:r>
-        <w:rPr>
-          <w:rFonts w:asciiTheme="minorHAnsi" w:hAnsiTheme="minorHAnsi" w:cstheme="minorHAnsi"/>
-          <w:sz w:val="24"/>
-          <w:szCs w:val="24"/>
-        </w:rPr>
-        <w:t xml:space="preserve"> </w:t>
-      </w:r>
-      <w:proofErr w:type="spellStart"/>
-      <w:r>
-        <w:rPr>
-          <w:rFonts w:asciiTheme="minorHAnsi" w:hAnsiTheme="minorHAnsi" w:cstheme="minorHAnsi"/>
-          <w:sz w:val="24"/>
-          <w:szCs w:val="24"/>
-        </w:rPr>
-        <w:t>Severe</w:t>
-      </w:r>
-      <w:proofErr w:type="spellEnd"/>
-      <w:r>
-        <w:rPr>
-          <w:rFonts w:asciiTheme="minorHAnsi" w:hAnsiTheme="minorHAnsi" w:cstheme="minorHAnsi"/>
-          <w:sz w:val="24"/>
-          <w:szCs w:val="24"/>
-        </w:rPr>
-        <w:t xml:space="preserve"> </w:t>
-      </w:r>
-      <w:proofErr w:type="spellStart"/>
-      <w:r>
-        <w:rPr>
-          <w:rFonts w:asciiTheme="minorHAnsi" w:hAnsiTheme="minorHAnsi" w:cstheme="minorHAnsi"/>
-          <w:sz w:val="24"/>
-          <w:szCs w:val="24"/>
-        </w:rPr>
-        <w:t>Depression</w:t>
-      </w:r>
-      <w:proofErr w:type="spellEnd"/>
+      <w:r>
+        <w:rPr>
+          <w:rFonts w:asciiTheme="minorHAnsi" w:hAnsiTheme="minorHAnsi" w:cstheme="minorHAnsi"/>
+          <w:sz w:val="24"/>
+          <w:szCs w:val="24"/>
+        </w:rPr>
+        <w:t>Moderately Severe Depression</w:t>
+      </w:r>
     </w:p>
     <w:p>
       <w:pPr>
@@ -5221,18 +3727,8 @@
           <w:sz w:val="24"/>
           <w:szCs w:val="24"/>
         </w:rPr>
-        <w:t xml:space="preserve">No </w:t>
-      </w:r>
-      <w:proofErr w:type="spellStart"/>
-      <w:r>
-        <w:rPr>
-          <w:rFonts w:asciiTheme="minorHAnsi" w:hAnsiTheme="minorHAnsi" w:cstheme="minorHAnsi"/>
-          <w:sz w:val="24"/>
-          <w:szCs w:val="24"/>
-        </w:rPr>
-        <w:t>Depression</w:t>
-      </w:r>
-      <w:proofErr w:type="spellEnd"/>
+        <w:t>No Depression</w:t>
+      </w:r>
     </w:p>
     <w:p>
       <w:pPr>
@@ -5248,34 +3744,14 @@
           <w:szCs w:val="24"/>
         </w:rPr>
       </w:pPr>
-      <w:proofErr w:type="spellStart"/>
-      <w:r>
-        <w:rPr>
-          <w:rFonts w:asciiTheme="minorHAnsi" w:hAnsiTheme="minorHAnsi" w:cstheme="minorHAnsi"/>
-          <w:sz w:val="24"/>
-          <w:szCs w:val="24"/>
-        </w:rPr>
-        <w:t>Severe</w:t>
-      </w:r>
-      <w:proofErr w:type="spellEnd"/>
-      <w:r>
-        <w:rPr>
-          <w:rFonts w:asciiTheme="minorHAnsi" w:hAnsiTheme="minorHAnsi" w:cstheme="minorHAnsi"/>
-          <w:sz w:val="24"/>
-          <w:szCs w:val="24"/>
-        </w:rPr>
-        <w:t xml:space="preserve"> </w:t>
-      </w:r>
-      <w:proofErr w:type="spellStart"/>
-      <w:r>
-        <w:rPr>
-          <w:rFonts w:asciiTheme="minorHAnsi" w:hAnsiTheme="minorHAnsi" w:cstheme="minorHAnsi"/>
-          <w:sz w:val="24"/>
-          <w:szCs w:val="24"/>
-        </w:rPr>
-        <w:t>Depression</w:t>
-      </w:r>
-      <w:proofErr w:type="spellEnd"/>
+      <w:r>
+        <w:rPr>
+          <w:rFonts w:asciiTheme="minorHAnsi" w:hAnsiTheme="minorHAnsi" w:cstheme="minorHAnsi"/>
+          <w:sz w:val="24"/>
+          <w:szCs w:val="24"/>
+        </w:rPr>
+        <w:t>Severe Depression</w:t>
+      </w:r>
     </w:p>
     <w:p>
       <w:pPr>
@@ -5292,11 +3768,6 @@
           <w:sz w:val="24"/>
           <w:szCs w:val="24"/>
         </w:rPr>
-        <w:t>W czasie przygotowań danych zostały usunięte kolumny:</w:t>
-      </w:r>
-    </w:p>
-    <w:p>
-      <w:r>
         <w:t>W czasie przygotowań danych zostały usunięte kolumny:</w:t>
       </w:r>
     </w:p>
@@ -5325,15 +3796,7 @@
         <w:ind w:left="709" w:hanging="283"/>
       </w:pPr>
       <w:r>
-        <w:t xml:space="preserve">"6. </w:t>
-      </w:r>
-      <w:proofErr w:type="spellStart"/>
-      <w:r>
-        <w:t>Current</w:t>
-      </w:r>
-      <w:proofErr w:type="spellEnd"/>
-      <w:r>
-        <w:t xml:space="preserve"> CGPA"</w:t>
+        <w:t>"6. Current CGPA"</w:t>
       </w:r>
     </w:p>
     <w:p>
@@ -5347,15 +3810,7 @@
         <w:ind w:left="709" w:hanging="283"/>
       </w:pPr>
       <w:r>
-        <w:t>"</w:t>
-      </w:r>
-      <w:proofErr w:type="spellStart"/>
-      <w:r>
-        <w:t>Anxiety</w:t>
-      </w:r>
-      <w:proofErr w:type="spellEnd"/>
-      <w:r>
-        <w:t xml:space="preserve"> Value"</w:t>
+        <w:t>"Anxiety Value"</w:t>
       </w:r>
     </w:p>
     <w:p>
@@ -5369,15 +3824,7 @@
         <w:ind w:left="709" w:hanging="283"/>
       </w:pPr>
       <w:r>
-        <w:t>"</w:t>
-      </w:r>
-      <w:proofErr w:type="spellStart"/>
-      <w:r>
-        <w:t>Stress</w:t>
-      </w:r>
-      <w:proofErr w:type="spellEnd"/>
-      <w:r>
-        <w:t xml:space="preserve"> Value"</w:t>
+        <w:t>"Stress Value"</w:t>
       </w:r>
     </w:p>
     <w:p>
@@ -5390,22 +3837,8 @@
         <w:ind w:left="709" w:hanging="283"/>
       </w:pPr>
       <w:r>
-        <w:t>"</w:t>
-      </w:r>
-      <w:proofErr w:type="spellStart"/>
-      <w:r>
-        <w:t>Depression</w:t>
-      </w:r>
-      <w:proofErr w:type="spellEnd"/>
-      <w:r>
-        <w:t xml:space="preserve"> Value"</w:t>
-      </w:r>
-    </w:p>
-    <w:p>
-      <w:pPr>
-        <w:pStyle w:val="ListParagraph"/>
-        <w:ind w:left="709"/>
-      </w:pPr>
+        <w:t>"Depression Value"</w:t>
+      </w:r>
     </w:p>
     <w:p>
       <w:pPr>
@@ -5604,73 +4037,25 @@
         </w:rPr>
         <w:t xml:space="preserve">które odpowiednio skupiały się na </w:t>
       </w:r>
-      <w:proofErr w:type="spellStart"/>
-      <w:r>
-        <w:rPr>
-          <w:rFonts w:asciiTheme="minorHAnsi" w:hAnsiTheme="minorHAnsi" w:cstheme="minorHAnsi"/>
-          <w:sz w:val="24"/>
-          <w:szCs w:val="24"/>
-        </w:rPr>
+      <w:r>
+        <w:rPr>
+          <w:rFonts w:asciiTheme="minorHAnsi" w:hAnsiTheme="minorHAnsi" w:cstheme="minorHAnsi"/>
+          <w:sz w:val="24"/>
+          <w:szCs w:val="24"/>
+        </w:rPr>
+        <w:t>Anxiety, Stress i  Depression do trenowania ich trafiły odpowiednio dane ogólne jaki szczegółowe dane im odpowiadające.</w:t>
+      </w:r>
+    </w:p>
+    <w:p>
+      <w:pPr>
+        <w:pStyle w:val="Heading3"/>
+      </w:pPr>
+      <w:r>
+        <w:t xml:space="preserve">Model skupiający się na </w:t>
+      </w:r>
+      <w:r>
         <w:t>Anxiety</w:t>
       </w:r>
-      <w:proofErr w:type="spellEnd"/>
-      <w:r>
-        <w:rPr>
-          <w:rFonts w:asciiTheme="minorHAnsi" w:hAnsiTheme="minorHAnsi" w:cstheme="minorHAnsi"/>
-          <w:sz w:val="24"/>
-          <w:szCs w:val="24"/>
-        </w:rPr>
-        <w:t xml:space="preserve">, </w:t>
-      </w:r>
-      <w:proofErr w:type="spellStart"/>
-      <w:r>
-        <w:rPr>
-          <w:rFonts w:asciiTheme="minorHAnsi" w:hAnsiTheme="minorHAnsi" w:cstheme="minorHAnsi"/>
-          <w:sz w:val="24"/>
-          <w:szCs w:val="24"/>
-        </w:rPr>
-        <w:t>Stress</w:t>
-      </w:r>
-      <w:proofErr w:type="spellEnd"/>
-      <w:r>
-        <w:rPr>
-          <w:rFonts w:asciiTheme="minorHAnsi" w:hAnsiTheme="minorHAnsi" w:cstheme="minorHAnsi"/>
-          <w:sz w:val="24"/>
-          <w:szCs w:val="24"/>
-        </w:rPr>
-        <w:t xml:space="preserve"> i  </w:t>
-      </w:r>
-      <w:proofErr w:type="spellStart"/>
-      <w:r>
-        <w:rPr>
-          <w:rFonts w:asciiTheme="minorHAnsi" w:hAnsiTheme="minorHAnsi" w:cstheme="minorHAnsi"/>
-          <w:sz w:val="24"/>
-          <w:szCs w:val="24"/>
-        </w:rPr>
-        <w:t>Depression</w:t>
-      </w:r>
-      <w:proofErr w:type="spellEnd"/>
-      <w:r>
-        <w:rPr>
-          <w:rFonts w:asciiTheme="minorHAnsi" w:hAnsiTheme="minorHAnsi" w:cstheme="minorHAnsi"/>
-          <w:sz w:val="24"/>
-          <w:szCs w:val="24"/>
-        </w:rPr>
-        <w:t xml:space="preserve"> do trenowania ich trafiły odpowiednio dane ogólne jaki szczegółowe dane im odpowiadające.</w:t>
-      </w:r>
-    </w:p>
-    <w:p>
-      <w:pPr>
-        <w:pStyle w:val="Heading3"/>
-      </w:pPr>
-      <w:r>
-        <w:t xml:space="preserve">Model skupiający się na </w:t>
-      </w:r>
-      <w:proofErr w:type="spellStart"/>
-      <w:r>
-        <w:t>Anxiety</w:t>
-      </w:r>
-      <w:proofErr w:type="spellEnd"/>
     </w:p>
     <w:p>
       <w:pPr>
@@ -5923,7 +4308,6 @@
                 <w:lang w:val="en-GB"/>
               </w:rPr>
             </w:pPr>
-            <w:proofErr w:type="spellStart"/>
             <w:r>
               <w:rPr>
                 <w:i/>
@@ -5934,7 +4318,6 @@
               </w:rPr>
               <w:t>freq</w:t>
             </w:r>
-            <w:proofErr w:type="spellEnd"/>
           </w:p>
         </w:tc>
         <w:tc>
@@ -6071,7 +4454,6 @@
                 <w:lang w:val="en-US"/>
               </w:rPr>
             </w:pPr>
-            <w:proofErr w:type="spellStart"/>
             <w:r>
               <w:rPr>
                 <w:sz w:val="24"/>
@@ -6080,7 +4462,6 @@
               </w:rPr>
               <w:t>score_val</w:t>
             </w:r>
-            <w:proofErr w:type="spellEnd"/>
           </w:p>
         </w:tc>
         <w:tc>
@@ -6102,7 +4483,6 @@
                 <w:lang w:val="en-US"/>
               </w:rPr>
             </w:pPr>
-            <w:proofErr w:type="spellStart"/>
             <w:r>
               <w:rPr>
                 <w:sz w:val="24"/>
@@ -6111,7 +4491,6 @@
               </w:rPr>
               <w:t>can_infer</w:t>
             </w:r>
-            <w:proofErr w:type="spellEnd"/>
           </w:p>
         </w:tc>
         <w:tc>
@@ -6132,7 +4511,6 @@
                 <w:lang w:val="en-US"/>
               </w:rPr>
             </w:pPr>
-            <w:proofErr w:type="spellStart"/>
             <w:r>
               <w:rPr>
                 <w:sz w:val="24"/>
@@ -6141,7 +4519,6 @@
               </w:rPr>
               <w:t>fit_order</w:t>
             </w:r>
-            <w:proofErr w:type="spellEnd"/>
           </w:p>
         </w:tc>
       </w:tr>
@@ -6285,7 +4662,6 @@
                 <w:lang w:val="en-US"/>
               </w:rPr>
             </w:pPr>
-            <w:proofErr w:type="spellStart"/>
             <w:r>
               <w:rPr>
                 <w:sz w:val="24"/>
@@ -6294,7 +4670,6 @@
               </w:rPr>
               <w:t>NeuralNetTorch</w:t>
             </w:r>
-            <w:proofErr w:type="spellEnd"/>
           </w:p>
         </w:tc>
         <w:tc>
@@ -6406,7 +4781,6 @@
                 <w:lang w:val="en-US"/>
               </w:rPr>
             </w:pPr>
-            <w:proofErr w:type="spellStart"/>
             <w:r>
               <w:rPr>
                 <w:sz w:val="24"/>
@@ -6415,7 +4789,6 @@
               </w:rPr>
               <w:t>ExtraTreesEntr</w:t>
             </w:r>
-            <w:proofErr w:type="spellEnd"/>
           </w:p>
         </w:tc>
         <w:tc>
@@ -6526,7 +4899,6 @@
                 <w:lang w:val="en-US"/>
               </w:rPr>
             </w:pPr>
-            <w:proofErr w:type="spellStart"/>
             <w:r>
               <w:rPr>
                 <w:sz w:val="24"/>
@@ -6535,7 +4907,6 @@
               </w:rPr>
               <w:t>ExtraTreesGini</w:t>
             </w:r>
-            <w:proofErr w:type="spellEnd"/>
           </w:p>
         </w:tc>
         <w:tc>
@@ -6647,7 +5018,6 @@
                 <w:lang w:val="en-US"/>
               </w:rPr>
             </w:pPr>
-            <w:proofErr w:type="spellStart"/>
             <w:r>
               <w:rPr>
                 <w:sz w:val="24"/>
@@ -6656,7 +5026,6 @@
               </w:rPr>
               <w:t>RandomForestGini</w:t>
             </w:r>
-            <w:proofErr w:type="spellEnd"/>
           </w:p>
         </w:tc>
         <w:tc>
@@ -6767,7 +5136,6 @@
                 <w:lang w:val="en-US"/>
               </w:rPr>
             </w:pPr>
-            <w:proofErr w:type="spellStart"/>
             <w:r>
               <w:rPr>
                 <w:sz w:val="24"/>
@@ -6775,7 +5143,6 @@
               </w:rPr>
               <w:t>RandomForestEntr</w:t>
             </w:r>
-            <w:proofErr w:type="spellEnd"/>
           </w:p>
         </w:tc>
         <w:tc>
@@ -6888,27 +5255,7 @@
           <w:sz w:val="24"/>
           <w:szCs w:val="24"/>
         </w:rPr>
-        <w:t xml:space="preserve">Model z najwyższym </w:t>
-      </w:r>
-      <w:proofErr w:type="spellStart"/>
-      <w:r>
-        <w:rPr>
-          <w:b/>
-          <w:bCs/>
-          <w:sz w:val="24"/>
-          <w:szCs w:val="24"/>
-        </w:rPr>
-        <w:t>score_val</w:t>
-      </w:r>
-      <w:proofErr w:type="spellEnd"/>
-      <w:r>
-        <w:rPr>
-          <w:b/>
-          <w:bCs/>
-          <w:sz w:val="24"/>
-          <w:szCs w:val="24"/>
-        </w:rPr>
-        <w:t>:</w:t>
+        <w:t>Model z najwyższym score_val:</w:t>
       </w:r>
     </w:p>
     <w:tbl>
@@ -7017,7 +5364,6 @@
                 <w:lang w:val="en-GB"/>
               </w:rPr>
             </w:pPr>
-            <w:proofErr w:type="spellStart"/>
             <w:r>
               <w:rPr>
                 <w:i/>
@@ -7028,7 +5374,6 @@
               </w:rPr>
               <w:t>balanced_accuracy</w:t>
             </w:r>
-            <w:proofErr w:type="spellEnd"/>
           </w:p>
         </w:tc>
         <w:tc>
@@ -7143,13 +5488,8 @@
         <w:lastRenderedPageBreak/>
         <w:t xml:space="preserve">Model skupiający się na </w:t>
       </w:r>
-      <w:proofErr w:type="spellStart"/>
-      <w:r>
-        <w:t>Stress</w:t>
-      </w:r>
-      <w:proofErr w:type="spellEnd"/>
-      <w:r>
-        <w:t xml:space="preserve"> </w:t>
+      <w:r>
+        <w:t xml:space="preserve">Stress </w:t>
       </w:r>
     </w:p>
     <w:p>
@@ -7204,7 +5544,6 @@
                 <w:szCs w:val="24"/>
               </w:rPr>
             </w:pPr>
-            <w:proofErr w:type="spellStart"/>
             <w:r>
               <w:rPr>
                 <w:i/>
@@ -7212,17 +5551,7 @@
                 <w:sz w:val="24"/>
                 <w:szCs w:val="24"/>
               </w:rPr>
-              <w:t>count</w:t>
-            </w:r>
-            <w:proofErr w:type="spellEnd"/>
-            <w:r>
-              <w:rPr>
-                <w:i/>
-                <w:iCs/>
-                <w:sz w:val="24"/>
-                <w:szCs w:val="24"/>
-              </w:rPr>
-              <w:t xml:space="preserve"> </w:t>
+              <w:t xml:space="preserve">count </w:t>
             </w:r>
           </w:p>
         </w:tc>
@@ -7410,7 +5739,6 @@
                 <w:lang w:val="en-US"/>
               </w:rPr>
             </w:pPr>
-            <w:proofErr w:type="spellStart"/>
             <w:r>
               <w:rPr>
                 <w:i/>
@@ -7419,18 +5747,7 @@
                 <w:szCs w:val="24"/>
                 <w:lang w:val="en-US"/>
               </w:rPr>
-              <w:t>freq</w:t>
-            </w:r>
-            <w:proofErr w:type="spellEnd"/>
-            <w:r>
-              <w:rPr>
-                <w:i/>
-                <w:iCs/>
-                <w:sz w:val="24"/>
-                <w:szCs w:val="24"/>
-                <w:lang w:val="en-US"/>
-              </w:rPr>
-              <w:t xml:space="preserve"> </w:t>
+              <w:t xml:space="preserve">freq </w:t>
             </w:r>
           </w:p>
         </w:tc>
@@ -7483,7 +5800,6 @@
           <w:lang w:val="en-US"/>
         </w:rPr>
       </w:pPr>
-      <w:proofErr w:type="spellStart"/>
       <w:r>
         <w:rPr>
           <w:b/>
@@ -7492,62 +5808,7 @@
           <w:szCs w:val="24"/>
           <w:lang w:val="en-US"/>
         </w:rPr>
-        <w:t>Informacje</w:t>
-      </w:r>
-      <w:proofErr w:type="spellEnd"/>
-      <w:r>
-        <w:rPr>
-          <w:b/>
-          <w:bCs/>
-          <w:sz w:val="24"/>
-          <w:szCs w:val="24"/>
-          <w:lang w:val="en-US"/>
-        </w:rPr>
-        <w:t xml:space="preserve"> o </w:t>
-      </w:r>
-      <w:proofErr w:type="spellStart"/>
-      <w:r>
-        <w:rPr>
-          <w:b/>
-          <w:bCs/>
-          <w:sz w:val="24"/>
-          <w:szCs w:val="24"/>
-          <w:lang w:val="en-US"/>
-        </w:rPr>
-        <w:t>wytrenowanych</w:t>
-      </w:r>
-      <w:proofErr w:type="spellEnd"/>
-      <w:r>
-        <w:rPr>
-          <w:b/>
-          <w:bCs/>
-          <w:sz w:val="24"/>
-          <w:szCs w:val="24"/>
-          <w:lang w:val="en-US"/>
-        </w:rPr>
-        <w:t xml:space="preserve"> </w:t>
-      </w:r>
-      <w:proofErr w:type="spellStart"/>
-      <w:r>
-        <w:rPr>
-          <w:b/>
-          <w:bCs/>
-          <w:sz w:val="24"/>
-          <w:szCs w:val="24"/>
-          <w:lang w:val="en-US"/>
-        </w:rPr>
-        <w:t>modelach</w:t>
-      </w:r>
-      <w:proofErr w:type="spellEnd"/>
-      <w:r>
-        <w:rPr>
-          <w:b/>
-          <w:bCs/>
-          <w:sz w:val="24"/>
-          <w:szCs w:val="24"/>
-          <w:lang w:val="en-US"/>
-        </w:rPr>
-        <w:t>:</w:t>
+        <w:t>Informacje o wytrenowanych modelach:</w:t>
       </w:r>
     </w:p>
     <w:tbl>
@@ -7618,7 +5879,6 @@
                 <w:lang w:val="en-US"/>
               </w:rPr>
             </w:pPr>
-            <w:proofErr w:type="spellStart"/>
             <w:r>
               <w:rPr>
                 <w:sz w:val="24"/>
@@ -7627,7 +5887,6 @@
               </w:rPr>
               <w:t>score_val</w:t>
             </w:r>
-            <w:proofErr w:type="spellEnd"/>
           </w:p>
         </w:tc>
         <w:tc>
@@ -7651,7 +5910,6 @@
                 <w:lang w:val="en-US"/>
               </w:rPr>
             </w:pPr>
-            <w:proofErr w:type="spellStart"/>
             <w:r>
               <w:rPr>
                 <w:sz w:val="24"/>
@@ -7660,7 +5918,6 @@
               </w:rPr>
               <w:t>can_infer</w:t>
             </w:r>
-            <w:proofErr w:type="spellEnd"/>
           </w:p>
         </w:tc>
         <w:tc>
@@ -7683,7 +5940,6 @@
                 <w:lang w:val="en-US"/>
               </w:rPr>
             </w:pPr>
-            <w:proofErr w:type="spellStart"/>
             <w:r>
               <w:rPr>
                 <w:sz w:val="24"/>
@@ -7692,7 +5948,6 @@
               </w:rPr>
               <w:t>fit_order</w:t>
             </w:r>
-            <w:proofErr w:type="spellEnd"/>
           </w:p>
         </w:tc>
       </w:tr>
@@ -7846,7 +6101,6 @@
                 <w:lang w:val="en-US"/>
               </w:rPr>
             </w:pPr>
-            <w:proofErr w:type="spellStart"/>
             <w:r>
               <w:rPr>
                 <w:sz w:val="24"/>
@@ -7855,7 +6109,6 @@
               </w:rPr>
               <w:t>NeuralNetTorch</w:t>
             </w:r>
-            <w:proofErr w:type="spellEnd"/>
           </w:p>
         </w:tc>
         <w:tc>
@@ -7975,7 +6228,6 @@
                 <w:lang w:val="en-US"/>
               </w:rPr>
             </w:pPr>
-            <w:proofErr w:type="spellStart"/>
             <w:r>
               <w:rPr>
                 <w:sz w:val="24"/>
@@ -7984,7 +6236,6 @@
               </w:rPr>
               <w:t>ExtraTreesEntr</w:t>
             </w:r>
-            <w:proofErr w:type="spellEnd"/>
           </w:p>
         </w:tc>
         <w:tc>
@@ -8103,7 +6354,6 @@
                 <w:lang w:val="en-US"/>
               </w:rPr>
             </w:pPr>
-            <w:proofErr w:type="spellStart"/>
             <w:r>
               <w:rPr>
                 <w:sz w:val="24"/>
@@ -8112,7 +6362,6 @@
               </w:rPr>
               <w:t>ExtraTreesGini</w:t>
             </w:r>
-            <w:proofErr w:type="spellEnd"/>
           </w:p>
         </w:tc>
         <w:tc>
@@ -8232,7 +6481,6 @@
                 <w:lang w:val="en-US"/>
               </w:rPr>
             </w:pPr>
-            <w:proofErr w:type="spellStart"/>
             <w:r>
               <w:rPr>
                 <w:sz w:val="24"/>
@@ -8241,7 +6489,6 @@
               </w:rPr>
               <w:t>RandomForestGini</w:t>
             </w:r>
-            <w:proofErr w:type="spellEnd"/>
           </w:p>
         </w:tc>
         <w:tc>
@@ -8360,7 +6607,6 @@
                 <w:lang w:val="en-US"/>
               </w:rPr>
             </w:pPr>
-            <w:proofErr w:type="spellStart"/>
             <w:r>
               <w:rPr>
                 <w:sz w:val="24"/>
@@ -8368,7 +6614,6 @@
               </w:rPr>
               <w:t>RandomForestEntr</w:t>
             </w:r>
-            <w:proofErr w:type="spellEnd"/>
           </w:p>
         </w:tc>
         <w:tc>
@@ -8488,27 +6733,7 @@
           <w:sz w:val="24"/>
           <w:szCs w:val="24"/>
         </w:rPr>
-        <w:t xml:space="preserve">Model z najwyższym </w:t>
-      </w:r>
-      <w:proofErr w:type="spellStart"/>
-      <w:r>
-        <w:rPr>
-          <w:b/>
-          <w:bCs/>
-          <w:sz w:val="24"/>
-          <w:szCs w:val="24"/>
-        </w:rPr>
-        <w:t>score_val</w:t>
-      </w:r>
-      <w:proofErr w:type="spellEnd"/>
-      <w:r>
-        <w:rPr>
-          <w:b/>
-          <w:bCs/>
-          <w:sz w:val="24"/>
-          <w:szCs w:val="24"/>
-        </w:rPr>
-        <w:t>:</w:t>
+        <w:t>Model z najwyższym score_val:</w:t>
       </w:r>
     </w:p>
     <w:tbl>
@@ -8545,7 +6770,6 @@
                 <w:szCs w:val="24"/>
               </w:rPr>
             </w:pPr>
-            <w:proofErr w:type="spellStart"/>
             <w:r>
               <w:rPr>
                 <w:i/>
@@ -8555,7 +6779,6 @@
               </w:rPr>
               <w:t>accuracy</w:t>
             </w:r>
-            <w:proofErr w:type="spellEnd"/>
           </w:p>
         </w:tc>
         <w:tc>
@@ -8612,7 +6835,6 @@
                 <w:szCs w:val="24"/>
               </w:rPr>
             </w:pPr>
-            <w:proofErr w:type="spellStart"/>
             <w:r>
               <w:rPr>
                 <w:i/>
@@ -8622,7 +6844,6 @@
               </w:rPr>
               <w:t>balanced_accuracy</w:t>
             </w:r>
-            <w:proofErr w:type="spellEnd"/>
           </w:p>
         </w:tc>
         <w:tc>
@@ -8725,13 +6946,8 @@
         <w:t>Model skupiający się na</w:t>
       </w:r>
       <w:r>
-        <w:t xml:space="preserve"> </w:t>
-      </w:r>
-      <w:proofErr w:type="spellStart"/>
-      <w:r>
-        <w:t>Depression</w:t>
-      </w:r>
-      <w:proofErr w:type="spellEnd"/>
+        <w:t xml:space="preserve"> Depression</w:t>
+      </w:r>
     </w:p>
     <w:p>
       <w:pPr>
@@ -8785,7 +7001,6 @@
                 <w:szCs w:val="24"/>
               </w:rPr>
             </w:pPr>
-            <w:proofErr w:type="spellStart"/>
             <w:r>
               <w:rPr>
                 <w:i/>
@@ -8793,17 +7008,7 @@
                 <w:sz w:val="24"/>
                 <w:szCs w:val="24"/>
               </w:rPr>
-              <w:t>count</w:t>
-            </w:r>
-            <w:proofErr w:type="spellEnd"/>
-            <w:r>
-              <w:rPr>
-                <w:i/>
-                <w:iCs/>
-                <w:sz w:val="24"/>
-                <w:szCs w:val="24"/>
-              </w:rPr>
-              <w:t xml:space="preserve"> </w:t>
+              <w:t xml:space="preserve">count </w:t>
             </w:r>
           </w:p>
         </w:tc>
@@ -8995,7 +7200,6 @@
                 <w:lang w:val="en-US"/>
               </w:rPr>
             </w:pPr>
-            <w:proofErr w:type="spellStart"/>
             <w:r>
               <w:rPr>
                 <w:i/>
@@ -9004,18 +7208,7 @@
                 <w:szCs w:val="24"/>
                 <w:lang w:val="en-US"/>
               </w:rPr>
-              <w:t>freq</w:t>
-            </w:r>
-            <w:proofErr w:type="spellEnd"/>
-            <w:r>
-              <w:rPr>
-                <w:i/>
-                <w:iCs/>
-                <w:sz w:val="24"/>
-                <w:szCs w:val="24"/>
-                <w:lang w:val="en-US"/>
-              </w:rPr>
-              <w:t xml:space="preserve"> </w:t>
+              <w:t xml:space="preserve">freq </w:t>
             </w:r>
           </w:p>
         </w:tc>
@@ -9067,7 +7260,6 @@
           <w:lang w:val="en-US"/>
         </w:rPr>
       </w:pPr>
-      <w:proofErr w:type="spellStart"/>
       <w:r>
         <w:rPr>
           <w:b/>
@@ -9076,62 +7268,7 @@
           <w:szCs w:val="24"/>
           <w:lang w:val="en-US"/>
         </w:rPr>
-        <w:t>Informacje</w:t>
-      </w:r>
-      <w:proofErr w:type="spellEnd"/>
-      <w:r>
-        <w:rPr>
-          <w:b/>
-          <w:bCs/>
-          <w:sz w:val="24"/>
-          <w:szCs w:val="24"/>
-          <w:lang w:val="en-US"/>
-        </w:rPr>
-        <w:t xml:space="preserve"> o </w:t>
-      </w:r>
-      <w:proofErr w:type="spellStart"/>
-      <w:r>
-        <w:rPr>
-          <w:b/>
-          <w:bCs/>
-          <w:sz w:val="24"/>
-          <w:szCs w:val="24"/>
-          <w:lang w:val="en-US"/>
-        </w:rPr>
-        <w:t>wytrenowanych</w:t>
-      </w:r>
-      <w:proofErr w:type="spellEnd"/>
-      <w:r>
-        <w:rPr>
-          <w:b/>
-          <w:bCs/>
-          <w:sz w:val="24"/>
-          <w:szCs w:val="24"/>
-          <w:lang w:val="en-US"/>
-        </w:rPr>
-        <w:t xml:space="preserve"> </w:t>
-      </w:r>
-      <w:proofErr w:type="spellStart"/>
-      <w:r>
-        <w:rPr>
-          <w:b/>
-          <w:bCs/>
-          <w:sz w:val="24"/>
-          <w:szCs w:val="24"/>
-          <w:lang w:val="en-US"/>
-        </w:rPr>
-        <w:t>modelach</w:t>
-      </w:r>
-      <w:proofErr w:type="spellEnd"/>
-      <w:r>
-        <w:rPr>
-          <w:b/>
-          <w:bCs/>
-          <w:sz w:val="24"/>
-          <w:szCs w:val="24"/>
-          <w:lang w:val="en-US"/>
-        </w:rPr>
-        <w:t>:</w:t>
+        <w:t>Informacje o wytrenowanych modelach:</w:t>
       </w:r>
     </w:p>
     <w:tbl>
@@ -9202,7 +7339,6 @@
                 <w:lang w:val="en-US"/>
               </w:rPr>
             </w:pPr>
-            <w:proofErr w:type="spellStart"/>
             <w:r>
               <w:rPr>
                 <w:sz w:val="24"/>
@@ -9211,7 +7347,6 @@
               </w:rPr>
               <w:t>score_val</w:t>
             </w:r>
-            <w:proofErr w:type="spellEnd"/>
           </w:p>
         </w:tc>
         <w:tc>
@@ -9235,7 +7370,6 @@
                 <w:lang w:val="en-US"/>
               </w:rPr>
             </w:pPr>
-            <w:proofErr w:type="spellStart"/>
             <w:r>
               <w:rPr>
                 <w:sz w:val="24"/>
@@ -9244,7 +7378,6 @@
               </w:rPr>
               <w:t>can_infer</w:t>
             </w:r>
-            <w:proofErr w:type="spellEnd"/>
           </w:p>
         </w:tc>
         <w:tc>
@@ -9267,7 +7400,6 @@
                 <w:lang w:val="en-US"/>
               </w:rPr>
             </w:pPr>
-            <w:proofErr w:type="spellStart"/>
             <w:r>
               <w:rPr>
                 <w:sz w:val="24"/>
@@ -9276,7 +7408,6 @@
               </w:rPr>
               <w:t>fit_order</w:t>
             </w:r>
-            <w:proofErr w:type="spellEnd"/>
           </w:p>
         </w:tc>
       </w:tr>
@@ -9304,7 +7435,6 @@
                 <w:lang w:val="en-US"/>
               </w:rPr>
             </w:pPr>
-            <w:proofErr w:type="spellStart"/>
             <w:r>
               <w:rPr>
                 <w:sz w:val="24"/>
@@ -9313,7 +7443,6 @@
               </w:rPr>
               <w:t>ExtraTreesGini</w:t>
             </w:r>
-            <w:proofErr w:type="spellEnd"/>
           </w:p>
         </w:tc>
         <w:tc>
@@ -9433,7 +7562,6 @@
                 <w:lang w:val="en-US"/>
               </w:rPr>
             </w:pPr>
-            <w:proofErr w:type="spellStart"/>
             <w:r>
               <w:rPr>
                 <w:sz w:val="24"/>
@@ -9442,7 +7570,6 @@
               </w:rPr>
               <w:t>NeuralNetTorch</w:t>
             </w:r>
-            <w:proofErr w:type="spellEnd"/>
           </w:p>
         </w:tc>
         <w:tc>
@@ -9688,7 +7815,6 @@
                 <w:lang w:val="en-US"/>
               </w:rPr>
             </w:pPr>
-            <w:proofErr w:type="spellStart"/>
             <w:r>
               <w:rPr>
                 <w:sz w:val="24"/>
@@ -9697,7 +7823,6 @@
               </w:rPr>
               <w:t>ExtraTreesEntr</w:t>
             </w:r>
-            <w:proofErr w:type="spellEnd"/>
           </w:p>
         </w:tc>
         <w:tc>
@@ -9817,7 +7942,6 @@
                 <w:lang w:val="en-US"/>
               </w:rPr>
             </w:pPr>
-            <w:proofErr w:type="spellStart"/>
             <w:r>
               <w:rPr>
                 <w:sz w:val="24"/>
@@ -9826,7 +7950,6 @@
               </w:rPr>
               <w:t>RandomForestGini</w:t>
             </w:r>
-            <w:proofErr w:type="spellEnd"/>
           </w:p>
         </w:tc>
         <w:tc>
@@ -9945,7 +8068,6 @@
                 <w:lang w:val="en-US"/>
               </w:rPr>
             </w:pPr>
-            <w:proofErr w:type="spellStart"/>
             <w:r>
               <w:rPr>
                 <w:sz w:val="24"/>
@@ -9954,7 +8076,6 @@
               </w:rPr>
               <w:t>RandomForestEntr</w:t>
             </w:r>
-            <w:proofErr w:type="spellEnd"/>
           </w:p>
         </w:tc>
         <w:tc>
@@ -10078,27 +8199,7 @@
           <w:sz w:val="24"/>
           <w:szCs w:val="24"/>
         </w:rPr>
-        <w:t xml:space="preserve">Model z najwyższym </w:t>
-      </w:r>
-      <w:proofErr w:type="spellStart"/>
-      <w:r>
-        <w:rPr>
-          <w:b/>
-          <w:bCs/>
-          <w:sz w:val="24"/>
-          <w:szCs w:val="24"/>
-        </w:rPr>
-        <w:t>score_val</w:t>
-      </w:r>
-      <w:proofErr w:type="spellEnd"/>
-      <w:r>
-        <w:rPr>
-          <w:b/>
-          <w:bCs/>
-          <w:sz w:val="24"/>
-          <w:szCs w:val="24"/>
-        </w:rPr>
-        <w:t>:</w:t>
+        <w:t>Model z najwyższym score_val:</w:t>
       </w:r>
     </w:p>
     <w:tbl>
@@ -10135,7 +8236,6 @@
                 <w:szCs w:val="24"/>
               </w:rPr>
             </w:pPr>
-            <w:proofErr w:type="spellStart"/>
             <w:r>
               <w:rPr>
                 <w:i/>
@@ -10145,7 +8245,6 @@
               </w:rPr>
               <w:t>accuracy</w:t>
             </w:r>
-            <w:proofErr w:type="spellEnd"/>
           </w:p>
         </w:tc>
         <w:tc>
@@ -10202,7 +8301,6 @@
                 <w:szCs w:val="24"/>
               </w:rPr>
             </w:pPr>
-            <w:proofErr w:type="spellStart"/>
             <w:r>
               <w:rPr>
                 <w:i/>
@@ -10212,7 +8310,6 @@
               </w:rPr>
               <w:t>balanced_accuracy</w:t>
             </w:r>
-            <w:proofErr w:type="spellEnd"/>
           </w:p>
         </w:tc>
         <w:tc>
@@ -10341,29 +8438,10 @@
         </w:numPr>
       </w:pPr>
       <w:r>
-        <w:t xml:space="preserve">Do wytrenowania modeli został użyty szybko nabierający popularność </w:t>
-      </w:r>
-      <w:proofErr w:type="spellStart"/>
-      <w:r>
-        <w:t>frameworrk</w:t>
-      </w:r>
-      <w:proofErr w:type="spellEnd"/>
-      <w:r>
-        <w:t xml:space="preserve"> na języku programowania Python </w:t>
-      </w:r>
-      <w:r>
-        <w:t xml:space="preserve"> – </w:t>
-      </w:r>
-      <w:r>
-        <w:t xml:space="preserve"> </w:t>
-      </w:r>
-      <w:proofErr w:type="spellStart"/>
-      <w:r>
-        <w:t>Autogluon</w:t>
-      </w:r>
-      <w:proofErr w:type="spellEnd"/>
-      <w:r>
-        <w:t>.</w:t>
+        <w:t>Modele postały przy użyciu biblioteki</w:t>
+      </w:r>
+      <w:r>
+        <w:t xml:space="preserve"> Autogluon.</w:t>
       </w:r>
     </w:p>
     <w:p>
@@ -10374,17 +8452,6 @@
           <w:numId w:val="6"/>
         </w:numPr>
       </w:pPr>
-      <w:r>
-        <w:t xml:space="preserve">&lt;Coś o </w:t>
-      </w:r>
-      <w:proofErr w:type="spellStart"/>
-      <w:r>
-        <w:t>chmórze</w:t>
-      </w:r>
-      <w:proofErr w:type="spellEnd"/>
-      <w:r>
-        <w:t>&gt;</w:t>
-      </w:r>
     </w:p>
     <w:p>
       <w:pPr>
@@ -10395,15 +8462,25 @@
         </w:numPr>
       </w:pPr>
       <w:r>
-        <w:t xml:space="preserve">&lt;Coś o fast </w:t>
-      </w:r>
-      <w:proofErr w:type="spellStart"/>
-      <w:r>
-        <w:t>api</w:t>
-      </w:r>
-      <w:proofErr w:type="spellEnd"/>
-      <w:r>
-        <w:t xml:space="preserve"> czy co &gt; </w:t>
+        <w:t xml:space="preserve">Do wytworzenia interfejsu użytkownika </w:t>
+      </w:r>
+      <w:r>
+        <w:t>użyto</w:t>
+      </w:r>
+      <w:r>
+        <w:t xml:space="preserve"> bibliotek</w:t>
+      </w:r>
+      <w:r>
+        <w:t>i</w:t>
+      </w:r>
+      <w:r>
+        <w:t xml:space="preserve"> Streamlit</w:t>
+      </w:r>
+      <w:r>
+        <w:t>.</w:t>
+      </w:r>
+      <w:r>
+        <w:t xml:space="preserve"> </w:t>
       </w:r>
     </w:p>
     <w:p>
@@ -10422,32 +8499,202 @@
         <w:t xml:space="preserve"> i dostanie szybkiego wyniku ewaluacji, która potrafi wyjaśnić różnego rodzaju negatywne uczucia i wesprzeć w podjęciu decyzji związanych z wyzdrowieniem.</w:t>
       </w:r>
     </w:p>
-    <w:p>
-      <w:pPr>
-        <w:pStyle w:val="Heading3"/>
-      </w:pPr>
-      <w:r>
-        <w:t xml:space="preserve">Inne </w:t>
-      </w:r>
-    </w:p>
-    <w:p>
-      <w:pPr>
-        <w:pStyle w:val="Heading2"/>
-        <w:rPr>
-          <w:rFonts w:asciiTheme="minorHAnsi" w:hAnsiTheme="minorHAnsi" w:cstheme="minorHAnsi"/>
-          <w:sz w:val="40"/>
-          <w:szCs w:val="40"/>
-        </w:rPr>
-      </w:pPr>
-      <w:r>
-        <w:rPr>
-          <w:rFonts w:asciiTheme="minorHAnsi" w:hAnsiTheme="minorHAnsi" w:cstheme="minorHAnsi"/>
-          <w:sz w:val="40"/>
-          <w:szCs w:val="40"/>
-        </w:rPr>
-        <w:t xml:space="preserve">Załączniki: </w:t>
-      </w:r>
-    </w:p>
+    <w:sdt>
+      <w:sdtPr>
+        <w:id w:val="-2060546788"/>
+        <w:docPartObj>
+          <w:docPartGallery w:val="Bibliographies"/>
+          <w:docPartUnique/>
+        </w:docPartObj>
+      </w:sdtPr>
+      <w:sdtEndPr>
+        <w:rPr>
+          <w:rFonts w:ascii="Calibri" w:eastAsia="Calibri" w:hAnsi="Calibri" w:cs="Calibri"/>
+          <w:color w:val="000000"/>
+          <w:sz w:val="22"/>
+          <w:szCs w:val="22"/>
+        </w:rPr>
+      </w:sdtEndPr>
+      <w:sdtContent>
+        <w:p>
+          <w:pPr>
+            <w:pStyle w:val="Heading2"/>
+            <w:rPr>
+              <w:sz w:val="40"/>
+              <w:szCs w:val="40"/>
+            </w:rPr>
+          </w:pPr>
+          <w:r>
+            <w:rPr>
+              <w:rFonts w:ascii="Calibri" w:hAnsi="Calibri" w:cs="Calibri"/>
+              <w:sz w:val="40"/>
+              <w:szCs w:val="40"/>
+            </w:rPr>
+            <w:t>Załączniki</w:t>
+          </w:r>
+        </w:p>
+        <w:sdt>
+          <w:sdtPr>
+            <w:id w:val="111145805"/>
+            <w:bibliography/>
+          </w:sdtPr>
+          <w:sdtContent>
+            <w:p>
+              <w:pPr>
+                <w:rPr>
+                  <w:rFonts w:asciiTheme="minorHAnsi" w:eastAsiaTheme="minorEastAsia" w:hAnsiTheme="minorHAnsi" w:cstheme="minorBidi"/>
+                  <w:noProof/>
+                  <w:color w:val="auto"/>
+                </w:rPr>
+              </w:pPr>
+              <w:r>
+                <w:fldChar w:fldCharType="begin"/>
+              </w:r>
+              <w:r>
+                <w:instrText xml:space="preserve"> BIBLIOGRAPHY </w:instrText>
+              </w:r>
+              <w:r>
+                <w:fldChar w:fldCharType="separate"/>
+              </w:r>
+            </w:p>
+            <w:tbl>
+              <w:tblPr>
+                <w:tblW w:w="5000" w:type="pct"/>
+                <w:tblCellSpacing w:w="15" w:type="dxa"/>
+                <w:tblCellMar>
+                  <w:top w:w="15" w:type="dxa"/>
+                  <w:left w:w="15" w:type="dxa"/>
+                  <w:bottom w:w="15" w:type="dxa"/>
+                  <w:right w:w="15" w:type="dxa"/>
+                </w:tblCellMar>
+                <w:tblLook w:val="04A0" w:firstRow="1" w:lastRow="0" w:firstColumn="1" w:lastColumn="0" w:noHBand="0" w:noVBand="1"/>
+              </w:tblPr>
+              <w:tblGrid>
+                <w:gridCol w:w="322"/>
+                <w:gridCol w:w="8704"/>
+              </w:tblGrid>
+              <w:tr>
+                <w:trPr>
+                  <w:divId w:val="1389307412"/>
+                  <w:tblCellSpacing w:w="15" w:type="dxa"/>
+                </w:trPr>
+                <w:tc>
+                  <w:tcPr>
+                    <w:tcW w:w="50" w:type="pct"/>
+                    <w:hideMark/>
+                  </w:tcPr>
+                  <w:p>
+                    <w:pPr>
+                      <w:pStyle w:val="Bibliography"/>
+                      <w:rPr>
+                        <w:noProof/>
+                        <w:sz w:val="24"/>
+                        <w:szCs w:val="24"/>
+                      </w:rPr>
+                    </w:pPr>
+                    <w:r>
+                      <w:rPr>
+                        <w:noProof/>
+                      </w:rPr>
+                      <w:t xml:space="preserve">[1] </w:t>
+                    </w:r>
+                  </w:p>
+                </w:tc>
+                <w:tc>
+                  <w:tcPr>
+                    <w:tcW w:w="0" w:type="auto"/>
+                    <w:hideMark/>
+                  </w:tcPr>
+                  <w:p>
+                    <w:pPr>
+                      <w:pStyle w:val="Bibliography"/>
+                      <w:rPr>
+                        <w:noProof/>
+                      </w:rPr>
+                    </w:pPr>
+                    <w:r>
+                      <w:rPr>
+                        <w:noProof/>
+                      </w:rPr>
+                      <w:t>Aleksandra Demidziuk, Mateusz Grzebielec. Nazarii Honcharenko , „Repozytorium,” 2025. [Online]. Available: https://github.com/Nauaho/WednesdayStruggle.</w:t>
+                    </w:r>
+                  </w:p>
+                </w:tc>
+              </w:tr>
+              <w:tr>
+                <w:trPr>
+                  <w:divId w:val="1389307412"/>
+                  <w:tblCellSpacing w:w="15" w:type="dxa"/>
+                </w:trPr>
+                <w:tc>
+                  <w:tcPr>
+                    <w:tcW w:w="50" w:type="pct"/>
+                    <w:hideMark/>
+                  </w:tcPr>
+                  <w:p>
+                    <w:pPr>
+                      <w:pStyle w:val="Bibliography"/>
+                      <w:rPr>
+                        <w:noProof/>
+                        <w:lang w:val="en-GB"/>
+                      </w:rPr>
+                    </w:pPr>
+                    <w:r>
+                      <w:rPr>
+                        <w:noProof/>
+                        <w:lang w:val="en-GB"/>
+                      </w:rPr>
+                      <w:t xml:space="preserve">[2] </w:t>
+                    </w:r>
+                  </w:p>
+                </w:tc>
+                <w:tc>
+                  <w:tcPr>
+                    <w:tcW w:w="0" w:type="auto"/>
+                    <w:hideMark/>
+                  </w:tcPr>
+                  <w:p>
+                    <w:pPr>
+                      <w:pStyle w:val="Bibliography"/>
+                      <w:rPr>
+                        <w:noProof/>
+                        <w:lang w:val="en-GB"/>
+                      </w:rPr>
+                    </w:pPr>
+                    <w:r>
+                      <w:rPr>
+                        <w:noProof/>
+                        <w:lang w:val="en-GB"/>
+                      </w:rPr>
+                      <w:t>M. Zergani, “University Students Mental Health,” [Online]. Available: https://www.kaggle.com/datasets/mohsenzergani/bangladeshi-university-students-mental-health.</w:t>
+                    </w:r>
+                  </w:p>
+                </w:tc>
+              </w:tr>
+            </w:tbl>
+            <w:p>
+              <w:pPr>
+                <w:divId w:val="1389307412"/>
+                <w:rPr>
+                  <w:rFonts w:eastAsia="Times New Roman"/>
+                  <w:noProof/>
+                </w:rPr>
+              </w:pPr>
+            </w:p>
+            <w:p>
+              <w:r>
+                <w:rPr>
+                  <w:b/>
+                  <w:bCs/>
+                  <w:noProof/>
+                </w:rPr>
+                <w:fldChar w:fldCharType="end"/>
+              </w:r>
+            </w:p>
+          </w:sdtContent>
+        </w:sdt>
+      </w:sdtContent>
+    </w:sdt>
     <w:p>
       <w:pPr>
         <w:spacing w:after="111"/>
@@ -10455,15 +8702,6 @@
           <w:rFonts w:asciiTheme="minorHAnsi" w:hAnsiTheme="minorHAnsi" w:cstheme="minorHAnsi"/>
         </w:rPr>
       </w:pPr>
-      <w:hyperlink r:id="rId9" w:history="1">
-        <w:r>
-          <w:rPr>
-            <w:rStyle w:val="Hyperlink"/>
-            <w:rFonts w:asciiTheme="minorHAnsi" w:eastAsia="Arial" w:hAnsiTheme="minorHAnsi" w:cstheme="minorHAnsi"/>
-          </w:rPr>
-          <w:t>https://github.com/Nauaho/WednesdayStruggle.git</w:t>
-        </w:r>
-      </w:hyperlink>
     </w:p>
     <w:sectPr>
       <w:pgSz w:w="11906" w:h="16838"/>
@@ -10473,45 +8711,6 @@
     </w:sectPr>
   </w:body>
 </w:document>
-</file>
-
-<file path=word/comments.xml><?xml version="1.0" encoding="utf-8"?>
-<w:comments xmlns:wpc="http://schemas.microsoft.com/office/word/2010/wordprocessingCanvas" xmlns:cx="http://schemas.microsoft.com/office/drawing/2014/chartex" xmlns:cx1="http://schemas.microsoft.com/office/drawing/2015/9/8/chartex" xmlns:cx2="http://schemas.microsoft.com/office/drawing/2015/10/21/chartex" xmlns:cx3="http://schemas.microsoft.com/office/drawing/2016/5/9/chartex" xmlns:cx4="http://schemas.microsoft.com/office/drawing/2016/5/10/chartex" xmlns:cx5="http://schemas.microsoft.com/office/drawing/2016/5/11/chartex" xmlns:cx6="http://schemas.microsoft.com/office/drawing/2016/5/12/chartex" xmlns:cx7="http://schemas.microsoft.com/office/drawing/2016/5/13/chartex" xmlns:cx8="http://schemas.microsoft.com/office/drawing/2016/5/14/chartex" xmlns:mc="http://schemas.openxmlformats.org/markup-compatibility/2006" xmlns:aink="http://schemas.microsoft.com/office/drawing/2016/ink" xmlns:am3d="http://schemas.microsoft.com/office/drawing/2017/model3d" xmlns:o="urn:schemas-microsoft-com:office:office" xmlns:oel="http://schemas.microsoft.com/office/2019/extlst" xmlns:r="http://schemas.openxmlformats.org/officeDocument/2006/relationships" xmlns:m="http://schemas.openxmlformats.org/officeDocument/2006/math" xmlns:v="urn:schemas-microsoft-com:vml" xmlns:wp14="http://schemas.microsoft.com/office/word/2010/wordprocessingDrawing" xmlns:wp="http://schemas.openxmlformats.org/drawingml/2006/wordprocessingDrawing" xmlns:w10="urn:schemas-microsoft-com:office:word" xmlns:w="http://schemas.openxmlformats.org/wordprocessingml/2006/main" xmlns:w14="http://schemas.microsoft.com/office/word/2010/wordml" xmlns:w15="http://schemas.microsoft.com/office/word/2012/wordml" xmlns:w16cex="http://schemas.microsoft.com/office/word/2018/wordml/cex" xmlns:w16cid="http://schemas.microsoft.com/office/word/2016/wordml/cid" xmlns:w16="http://schemas.microsoft.com/office/word/2018/wordml" xmlns:w16du="http://schemas.microsoft.com/office/word/2023/wordml/word16du" xmlns:w16sdtdh="http://schemas.microsoft.com/office/word/2020/wordml/sdtdatahash" xmlns:w16sdtfl="http://schemas.microsoft.com/office/word/2024/wordml/sdtformatlock" xmlns:w16se="http://schemas.microsoft.com/office/word/2015/wordml/symex" xmlns:wpg="http://schemas.microsoft.com/office/word/2010/wordprocessingGroup" xmlns:wpi="http://schemas.microsoft.com/office/word/2010/wordprocessingInk" xmlns:wne="http://schemas.microsoft.com/office/word/2006/wordml" xmlns:wps="http://schemas.microsoft.com/office/word/2010/wordprocessingShape" mc:Ignorable="w14 w15 w16se w16cid w16 w16cex w16sdtdh w16sdtfl w16du wp14">
-  <w:comment w:id="0" w:author="Nazarii Honcharenko" w:date="2025-01-12T23:31:00Z" w:initials="NH">
-    <w:p>
-      <w:pPr>
-        <w:pStyle w:val="CommentText"/>
-      </w:pPr>
-      <w:r>
-        <w:rPr>
-          <w:rStyle w:val="CommentReference"/>
-        </w:rPr>
-        <w:annotationRef/>
-      </w:r>
-      <w:r>
-        <w:t>URL do bazy danych na kaggle</w:t>
-      </w:r>
-    </w:p>
-  </w:comment>
-</w:comments>
-</file>
-
-<file path=word/commentsExtended.xml><?xml version="1.0" encoding="utf-8"?>
-<w15:commentsEx xmlns:wpc="http://schemas.microsoft.com/office/word/2010/wordprocessingCanvas" xmlns:cx="http://schemas.microsoft.com/office/drawing/2014/chartex" xmlns:cx1="http://schemas.microsoft.com/office/drawing/2015/9/8/chartex" xmlns:cx2="http://schemas.microsoft.com/office/drawing/2015/10/21/chartex" xmlns:cx3="http://schemas.microsoft.com/office/drawing/2016/5/9/chartex" xmlns:cx4="http://schemas.microsoft.com/office/drawing/2016/5/10/chartex" xmlns:cx5="http://schemas.microsoft.com/office/drawing/2016/5/11/chartex" xmlns:cx6="http://schemas.microsoft.com/office/drawing/2016/5/12/chartex" xmlns:cx7="http://schemas.microsoft.com/office/drawing/2016/5/13/chartex" xmlns:cx8="http://schemas.microsoft.com/office/drawing/2016/5/14/chartex" xmlns:mc="http://schemas.openxmlformats.org/markup-compatibility/2006" xmlns:aink="http://schemas.microsoft.com/office/drawing/2016/ink" xmlns:am3d="http://schemas.microsoft.com/office/drawing/2017/model3d" xmlns:o="urn:schemas-microsoft-com:office:office" xmlns:oel="http://schemas.microsoft.com/office/2019/extlst" xmlns:r="http://schemas.openxmlformats.org/officeDocument/2006/relationships" xmlns:m="http://schemas.openxmlformats.org/officeDocument/2006/math" xmlns:v="urn:schemas-microsoft-com:vml" xmlns:wp14="http://schemas.microsoft.com/office/word/2010/wordprocessingDrawing" xmlns:wp="http://schemas.openxmlformats.org/drawingml/2006/wordprocessingDrawing" xmlns:w10="urn:schemas-microsoft-com:office:word" xmlns:w="http://schemas.openxmlformats.org/wordprocessingml/2006/main" xmlns:w14="http://schemas.microsoft.com/office/word/2010/wordml" xmlns:w15="http://schemas.microsoft.com/office/word/2012/wordml" xmlns:w16cex="http://schemas.microsoft.com/office/word/2018/wordml/cex" xmlns:w16cid="http://schemas.microsoft.com/office/word/2016/wordml/cid" xmlns:w16="http://schemas.microsoft.com/office/word/2018/wordml" xmlns:w16du="http://schemas.microsoft.com/office/word/2023/wordml/word16du" xmlns:w16sdtdh="http://schemas.microsoft.com/office/word/2020/wordml/sdtdatahash" xmlns:w16sdtfl="http://schemas.microsoft.com/office/word/2024/wordml/sdtformatlock" xmlns:w16se="http://schemas.microsoft.com/office/word/2015/wordml/symex" xmlns:wpg="http://schemas.microsoft.com/office/word/2010/wordprocessingGroup" xmlns:wpi="http://schemas.microsoft.com/office/word/2010/wordprocessingInk" xmlns:wne="http://schemas.microsoft.com/office/word/2006/wordml" xmlns:wps="http://schemas.microsoft.com/office/word/2010/wordprocessingShape" mc:Ignorable="w14 w15 w16se w16cid w16 w16cex w16sdtdh w16sdtfl w16du wp14">
-  <w15:commentEx w15:paraId="6D04FDEA" w15:done="0"/>
-</w15:commentsEx>
-</file>
-
-<file path=word/commentsExtensible.xml><?xml version="1.0" encoding="utf-8"?>
-<w16cex:commentsExtensible xmlns:wpc="http://schemas.microsoft.com/office/word/2010/wordprocessingCanvas" xmlns:cx="http://schemas.microsoft.com/office/drawing/2014/chartex" xmlns:cx1="http://schemas.microsoft.com/office/drawing/2015/9/8/chartex" xmlns:cx2="http://schemas.microsoft.com/office/drawing/2015/10/21/chartex" xmlns:cx3="http://schemas.microsoft.com/office/drawing/2016/5/9/chartex" xmlns:cx4="http://schemas.microsoft.com/office/drawing/2016/5/10/chartex" xmlns:cx5="http://schemas.microsoft.com/office/drawing/2016/5/11/chartex" xmlns:cx6="http://schemas.microsoft.com/office/drawing/2016/5/12/chartex" xmlns:cx7="http://schemas.microsoft.com/office/drawing/2016/5/13/chartex" xmlns:cx8="http://schemas.microsoft.com/office/drawing/2016/5/14/chartex" xmlns:cr="http://schemas.microsoft.com/office/comments/2020/reactions" xmlns:mc="http://schemas.openxmlformats.org/markup-compatibility/2006" xmlns:aink="http://schemas.microsoft.com/office/drawing/2016/ink" xmlns:am3d="http://schemas.microsoft.com/office/drawing/2017/model3d" xmlns:o="urn:schemas-microsoft-com:office:office" xmlns:oel="http://schemas.microsoft.com/office/2019/extlst" xmlns:r="http://schemas.openxmlformats.org/officeDocument/2006/relationships" xmlns:m="http://schemas.openxmlformats.org/officeDocument/2006/math" xmlns:v="urn:schemas-microsoft-com:vml" xmlns:wp14="http://schemas.microsoft.com/office/word/2010/wordprocessingDrawing" xmlns:wp="http://schemas.openxmlformats.org/drawingml/2006/wordprocessingDrawing" xmlns:w10="urn:schemas-microsoft-com:office:word" xmlns:w="http://schemas.openxmlformats.org/wordprocessingml/2006/main" xmlns:w14="http://schemas.microsoft.com/office/word/2010/wordml" xmlns:w15="http://schemas.microsoft.com/office/word/2012/wordml" xmlns:w16cex="http://schemas.microsoft.com/office/word/2018/wordml/cex" xmlns:w16cid="http://schemas.microsoft.com/office/word/2016/wordml/cid" xmlns:w16="http://schemas.microsoft.com/office/word/2018/wordml" xmlns:w16du="http://schemas.microsoft.com/office/word/2023/wordml/word16du" xmlns:w16sdtdh="http://schemas.microsoft.com/office/word/2020/wordml/sdtdatahash" xmlns:w16sdtfl="http://schemas.microsoft.com/office/word/2024/wordml/sdtformatlock" xmlns:w16se="http://schemas.microsoft.com/office/word/2015/wordml/symex" xmlns:wpg="http://schemas.microsoft.com/office/word/2010/wordprocessingGroup" xmlns:wpi="http://schemas.microsoft.com/office/word/2010/wordprocessingInk" xmlns:wne="http://schemas.microsoft.com/office/word/2006/wordml" xmlns:wps="http://schemas.microsoft.com/office/word/2010/wordprocessingShape" mc:Ignorable="w14 w15 w16se w16cid w16 w16cex w16sdtdh w16sdtfl cr w16du wp14">
-  <w16cex:commentExtensible w16cex:durableId="4BACFC98" w16cex:dateUtc="2025-01-12T22:31:00Z"/>
-</w16cex:commentsExtensible>
-</file>
-
-<file path=word/commentsIds.xml><?xml version="1.0" encoding="utf-8"?>
-<w16cid:commentsIds xmlns:wpc="http://schemas.microsoft.com/office/word/2010/wordprocessingCanvas" xmlns:cx="http://schemas.microsoft.com/office/drawing/2014/chartex" xmlns:cx1="http://schemas.microsoft.com/office/drawing/2015/9/8/chartex" xmlns:cx2="http://schemas.microsoft.com/office/drawing/2015/10/21/chartex" xmlns:cx3="http://schemas.microsoft.com/office/drawing/2016/5/9/chartex" xmlns:cx4="http://schemas.microsoft.com/office/drawing/2016/5/10/chartex" xmlns:cx5="http://schemas.microsoft.com/office/drawing/2016/5/11/chartex" xmlns:cx6="http://schemas.microsoft.com/office/drawing/2016/5/12/chartex" xmlns:cx7="http://schemas.microsoft.com/office/drawing/2016/5/13/chartex" xmlns:cx8="http://schemas.microsoft.com/office/drawing/2016/5/14/chartex" xmlns:mc="http://schemas.openxmlformats.org/markup-compatibility/2006" xmlns:aink="http://schemas.microsoft.com/office/drawing/2016/ink" xmlns:am3d="http://schemas.microsoft.com/office/drawing/2017/model3d" xmlns:o="urn:schemas-microsoft-com:office:office" xmlns:oel="http://schemas.microsoft.com/office/2019/extlst" xmlns:r="http://schemas.openxmlformats.org/officeDocument/2006/relationships" xmlns:m="http://schemas.openxmlformats.org/officeDocument/2006/math" xmlns:v="urn:schemas-microsoft-com:vml" xmlns:wp14="http://schemas.microsoft.com/office/word/2010/wordprocessingDrawing" xmlns:wp="http://schemas.openxmlformats.org/drawingml/2006/wordprocessingDrawing" xmlns:w10="urn:schemas-microsoft-com:office:word" xmlns:w="http://schemas.openxmlformats.org/wordprocessingml/2006/main" xmlns:w14="http://schemas.microsoft.com/office/word/2010/wordml" xmlns:w15="http://schemas.microsoft.com/office/word/2012/wordml" xmlns:w16cex="http://schemas.microsoft.com/office/word/2018/wordml/cex" xmlns:w16cid="http://schemas.microsoft.com/office/word/2016/wordml/cid" xmlns:w16="http://schemas.microsoft.com/office/word/2018/wordml" xmlns:w16du="http://schemas.microsoft.com/office/word/2023/wordml/word16du" xmlns:w16sdtdh="http://schemas.microsoft.com/office/word/2020/wordml/sdtdatahash" xmlns:w16sdtfl="http://schemas.microsoft.com/office/word/2024/wordml/sdtformatlock" xmlns:w16se="http://schemas.microsoft.com/office/word/2015/wordml/symex" xmlns:wpg="http://schemas.microsoft.com/office/word/2010/wordprocessingGroup" xmlns:wpi="http://schemas.microsoft.com/office/word/2010/wordprocessingInk" xmlns:wne="http://schemas.microsoft.com/office/word/2006/wordml" xmlns:wps="http://schemas.microsoft.com/office/word/2010/wordprocessingShape" mc:Ignorable="w14 w15 w16se w16cid w16 w16cex w16sdtdh w16sdtfl w16du wp14">
-  <w16cid:commentId w16cid:paraId="6D04FDEA" w16cid:durableId="4BACFC98"/>
-</w16cid:commentsIds>
 </file>
 
 <file path=word/numbering.xml><?xml version="1.0" encoding="utf-8"?>
@@ -12608,14 +10807,6 @@
     <w:abstractNumId w:val="16"/>
   </w:num>
 </w:numbering>
-</file>
-
-<file path=word/people.xml><?xml version="1.0" encoding="utf-8"?>
-<w15:people xmlns:wpc="http://schemas.microsoft.com/office/word/2010/wordprocessingCanvas" xmlns:cx="http://schemas.microsoft.com/office/drawing/2014/chartex" xmlns:cx1="http://schemas.microsoft.com/office/drawing/2015/9/8/chartex" xmlns:cx2="http://schemas.microsoft.com/office/drawing/2015/10/21/chartex" xmlns:cx3="http://schemas.microsoft.com/office/drawing/2016/5/9/chartex" xmlns:cx4="http://schemas.microsoft.com/office/drawing/2016/5/10/chartex" xmlns:cx5="http://schemas.microsoft.com/office/drawing/2016/5/11/chartex" xmlns:cx6="http://schemas.microsoft.com/office/drawing/2016/5/12/chartex" xmlns:cx7="http://schemas.microsoft.com/office/drawing/2016/5/13/chartex" xmlns:cx8="http://schemas.microsoft.com/office/drawing/2016/5/14/chartex" xmlns:mc="http://schemas.openxmlformats.org/markup-compatibility/2006" xmlns:aink="http://schemas.microsoft.com/office/drawing/2016/ink" xmlns:am3d="http://schemas.microsoft.com/office/drawing/2017/model3d" xmlns:o="urn:schemas-microsoft-com:office:office" xmlns:oel="http://schemas.microsoft.com/office/2019/extlst" xmlns:r="http://schemas.openxmlformats.org/officeDocument/2006/relationships" xmlns:m="http://schemas.openxmlformats.org/officeDocument/2006/math" xmlns:v="urn:schemas-microsoft-com:vml" xmlns:wp14="http://schemas.microsoft.com/office/word/2010/wordprocessingDrawing" xmlns:wp="http://schemas.openxmlformats.org/drawingml/2006/wordprocessingDrawing" xmlns:w10="urn:schemas-microsoft-com:office:word" xmlns:w="http://schemas.openxmlformats.org/wordprocessingml/2006/main" xmlns:w14="http://schemas.microsoft.com/office/word/2010/wordml" xmlns:w15="http://schemas.microsoft.com/office/word/2012/wordml" xmlns:w16cex="http://schemas.microsoft.com/office/word/2018/wordml/cex" xmlns:w16cid="http://schemas.microsoft.com/office/word/2016/wordml/cid" xmlns:w16="http://schemas.microsoft.com/office/word/2018/wordml" xmlns:w16du="http://schemas.microsoft.com/office/word/2023/wordml/word16du" xmlns:w16sdtdh="http://schemas.microsoft.com/office/word/2020/wordml/sdtdatahash" xmlns:w16sdtfl="http://schemas.microsoft.com/office/word/2024/wordml/sdtformatlock" xmlns:w16se="http://schemas.microsoft.com/office/word/2015/wordml/symex" xmlns:wpg="http://schemas.microsoft.com/office/word/2010/wordprocessingGroup" xmlns:wpi="http://schemas.microsoft.com/office/word/2010/wordprocessingInk" xmlns:wne="http://schemas.microsoft.com/office/word/2006/wordml" xmlns:wps="http://schemas.microsoft.com/office/word/2010/wordprocessingShape" mc:Ignorable="w14 w15 w16se w16cid w16 w16cex w16sdtdh w16sdtfl w16du wp14">
-  <w15:person w15:author="Nazarii Honcharenko">
-    <w15:presenceInfo w15:providerId="AD" w15:userId="S::s25249@pjwstk.edu.pl::28ce7884-e0af-411e-b071-deb44b07552e"/>
-  </w15:person>
-</w15:people>
 </file>
 
 <file path=word/styles.xml><?xml version="1.0" encoding="utf-8"?>
@@ -13111,6 +11302,7 @@
   <w:style w:type="character" w:default="1" w:styleId="DefaultParagraphFont">
     <w:name w:val="Default Paragraph Font"/>
     <w:uiPriority w:val="1"/>
+    <w:semiHidden/>
     <w:unhideWhenUsed/>
   </w:style>
   <w:style w:type="table" w:default="1" w:styleId="TableNormal">
@@ -13137,6 +11329,7 @@
   <w:style w:type="character" w:customStyle="1" w:styleId="Heading1Char">
     <w:name w:val="Heading 1 Char"/>
     <w:link w:val="Heading1"/>
+    <w:uiPriority w:val="9"/>
     <w:rPr>
       <w:rFonts w:ascii="Arial" w:eastAsia="Arial" w:hAnsi="Arial" w:cs="Arial"/>
       <w:color w:val="000000"/>
@@ -13447,6 +11640,14 @@
       <w:color w:val="1F3864" w:themeColor="accent1" w:themeShade="80"/>
     </w:rPr>
   </w:style>
+  <w:style w:type="paragraph" w:styleId="Bibliography">
+    <w:name w:val="Bibliography"/>
+    <w:basedOn w:val="Normal"/>
+    <w:next w:val="Normal"/>
+    <w:uiPriority w:val="37"/>
+    <w:unhideWhenUsed/>
+    <w:rsid w:val="00613BED"/>
+  </w:style>
 </w:styles>
 </file>
 
@@ -13743,4 +11944,51 @@
     </a:ext>
   </a:extLst>
 </a:theme>
+</file>
+
+<file path=customXml/item1.xml><?xml version="1.0" encoding="utf-8"?>
+<b:Sources xmlns:b="http://schemas.openxmlformats.org/officeDocument/2006/bibliography" xmlns="http://schemas.openxmlformats.org/officeDocument/2006/bibliography" SelectedStyle="\IEEE2006OfficeOnline.xsl" StyleName="IEEE" Version="2006">
+  <b:Source>
+    <b:Tag>Ale25</b:Tag>
+    <b:SourceType>InternetSite</b:SourceType>
+    <b:Guid>{59362FB6-4E24-4ABC-9A9B-C19E657875AF}</b:Guid>
+    <b:Author>
+      <b:Author>
+        <b:Corporate>Aleksandra Demidziuk, Mateusz Grzebielec. Nazarii Honcharenko </b:Corporate>
+      </b:Author>
+    </b:Author>
+    <b:Title>Repozytorium</b:Title>
+    <b:Year>2025</b:Year>
+    <b:URL>https://github.com/Nauaho/WednesdayStruggle</b:URL>
+    <b:RefOrder>1</b:RefOrder>
+  </b:Source>
+  <b:Source>
+    <b:Tag>Moh</b:Tag>
+    <b:SourceType>InternetSite</b:SourceType>
+    <b:Guid>{B631FA8E-E3C7-4256-A52D-11E2818D499E}</b:Guid>
+    <b:LCID>en-GB</b:LCID>
+    <b:Author>
+      <b:Author>
+        <b:NameList>
+          <b:Person>
+            <b:Last>Zergani</b:Last>
+            <b:First>Mohsen</b:First>
+          </b:Person>
+        </b:NameList>
+      </b:Author>
+    </b:Author>
+    <b:Title>University Students Mental Health</b:Title>
+    <b:DayAccessed>2025</b:DayAccessed>
+    <b:URL>https://www.kaggle.com/datasets/mohsenzergani/bangladeshi-university-students-mental-health</b:URL>
+    <b:RefOrder>2</b:RefOrder>
+  </b:Source>
+</b:Sources>
+</file>
+
+<file path=customXml/itemProps1.xml><?xml version="1.0" encoding="utf-8"?>
+<ds:datastoreItem xmlns:ds="http://schemas.openxmlformats.org/officeDocument/2006/customXml" ds:itemID="{2E663728-9757-43B8-9B0D-31574DBF2FA8}">
+  <ds:schemaRefs>
+    <ds:schemaRef ds:uri="http://schemas.openxmlformats.org/officeDocument/2006/bibliography"/>
+  </ds:schemaRefs>
+</ds:datastoreItem>
 </file>
</xml_diff>

<commit_message>
le finale, add app link to docs and create pdf
</commit_message>
<xml_diff>
--- a/dokumentacja.docx
+++ b/dokumentacja.docx
@@ -16,30 +16,12 @@
           <w:b/>
           <w:sz w:val="44"/>
         </w:rPr>
-        <w:t xml:space="preserve">Środowiska uruchomieniowy </w:t>
-      </w:r>
-      <w:proofErr w:type="spellStart"/>
-      <w:r>
-        <w:rPr>
-          <w:rFonts w:asciiTheme="minorHAnsi" w:eastAsia="Arial" w:hAnsiTheme="minorHAnsi" w:cstheme="minorHAnsi"/>
-          <w:b/>
-          <w:sz w:val="44"/>
-        </w:rPr>
-        <w:t>AutoML</w:t>
-      </w:r>
-      <w:proofErr w:type="spellEnd"/>
-      <w:r>
-        <w:rPr>
-          <w:rFonts w:asciiTheme="minorHAnsi" w:eastAsia="Arial" w:hAnsiTheme="minorHAnsi" w:cstheme="minorHAnsi"/>
-          <w:b/>
-          <w:sz w:val="44"/>
-        </w:rPr>
-        <w:t xml:space="preserve"> </w:t>
-      </w:r>
-    </w:p>
-    <w:p>
-      <w:pPr>
-        <w:pStyle w:val="Nagwek1"/>
+        <w:t xml:space="preserve">Środowiska uruchomieniowy AutoML </w:t>
+      </w:r>
+    </w:p>
+    <w:p>
+      <w:pPr>
+        <w:pStyle w:val="Heading1"/>
         <w:rPr>
           <w:rFonts w:asciiTheme="minorHAnsi" w:hAnsiTheme="minorHAnsi" w:cstheme="minorHAnsi"/>
         </w:rPr>
@@ -71,21 +53,7 @@
         <w:rPr>
           <w:rFonts w:asciiTheme="minorHAnsi" w:eastAsia="Arial" w:hAnsiTheme="minorHAnsi" w:cstheme="minorHAnsi"/>
         </w:rPr>
-        <w:t xml:space="preserve">Aleksandra </w:t>
-      </w:r>
-      <w:proofErr w:type="spellStart"/>
-      <w:r>
-        <w:rPr>
-          <w:rFonts w:asciiTheme="minorHAnsi" w:eastAsia="Arial" w:hAnsiTheme="minorHAnsi" w:cstheme="minorHAnsi"/>
-        </w:rPr>
-        <w:t>Demidziuk</w:t>
-      </w:r>
-      <w:proofErr w:type="spellEnd"/>
-      <w:r>
-        <w:rPr>
-          <w:rFonts w:asciiTheme="minorHAnsi" w:eastAsia="Arial" w:hAnsiTheme="minorHAnsi" w:cstheme="minorHAnsi"/>
-        </w:rPr>
-        <w:t xml:space="preserve"> – s25241</w:t>
+        <w:t>Aleksandra Demidziuk – s25241</w:t>
       </w:r>
       <w:r>
         <w:rPr>
@@ -103,33 +71,11 @@
           <w:rFonts w:asciiTheme="minorHAnsi" w:eastAsia="Arial" w:hAnsiTheme="minorHAnsi" w:cstheme="minorHAnsi"/>
         </w:rPr>
       </w:pPr>
-      <w:proofErr w:type="spellStart"/>
       <w:r>
         <w:rPr>
           <w:rFonts w:asciiTheme="minorHAnsi" w:eastAsia="Arial" w:hAnsiTheme="minorHAnsi" w:cstheme="minorHAnsi"/>
         </w:rPr>
-        <w:t>Nazarii</w:t>
-      </w:r>
-      <w:proofErr w:type="spellEnd"/>
-      <w:r>
-        <w:rPr>
-          <w:rFonts w:asciiTheme="minorHAnsi" w:eastAsia="Arial" w:hAnsiTheme="minorHAnsi" w:cstheme="minorHAnsi"/>
-        </w:rPr>
-        <w:t xml:space="preserve"> </w:t>
-      </w:r>
-      <w:proofErr w:type="spellStart"/>
-      <w:r>
-        <w:rPr>
-          <w:rFonts w:asciiTheme="minorHAnsi" w:eastAsia="Arial" w:hAnsiTheme="minorHAnsi" w:cstheme="minorHAnsi"/>
-        </w:rPr>
-        <w:t>Honcharenko</w:t>
-      </w:r>
-      <w:proofErr w:type="spellEnd"/>
-      <w:r>
-        <w:rPr>
-          <w:rFonts w:asciiTheme="minorHAnsi" w:eastAsia="Arial" w:hAnsiTheme="minorHAnsi" w:cstheme="minorHAnsi"/>
-        </w:rPr>
-        <w:t xml:space="preserve"> – s25249</w:t>
+        <w:t>Nazarii Honcharenko – s25249</w:t>
       </w:r>
     </w:p>
     <w:p>
@@ -156,7 +102,7 @@
     </w:p>
     <w:p>
       <w:pPr>
-        <w:pStyle w:val="Nagwek2"/>
+        <w:pStyle w:val="Heading2"/>
         <w:rPr>
           <w:rFonts w:asciiTheme="minorHAnsi" w:hAnsiTheme="minorHAnsi" w:cstheme="minorHAnsi"/>
           <w:sz w:val="40"/>
@@ -175,7 +121,7 @@
     </w:p>
     <w:p>
       <w:pPr>
-        <w:pStyle w:val="Nagwek3"/>
+        <w:pStyle w:val="Heading3"/>
       </w:pPr>
       <w:r>
         <w:t xml:space="preserve">Cel projektu </w:t>
@@ -197,7 +143,7 @@
     </w:p>
     <w:p>
       <w:pPr>
-        <w:pStyle w:val="Nagwek3"/>
+        <w:pStyle w:val="Heading3"/>
         <w:rPr>
           <w:lang w:val="uk-UA"/>
         </w:rPr>
@@ -373,7 +319,7 @@
       <w:hyperlink r:id="rId6" w:history="1">
         <w:r>
           <w:rPr>
-            <w:rStyle w:val="Hipercze"/>
+            <w:rStyle w:val="Hyperlink"/>
             <w:rFonts w:asciiTheme="minorHAnsi" w:hAnsiTheme="minorHAnsi" w:cstheme="minorHAnsi"/>
           </w:rPr>
           <w:t>https://www.kaggle.com/datasets/mohsenzergani/bangladeshi-university-students-mental-health</w:t>
@@ -382,7 +328,7 @@
     </w:p>
     <w:p>
       <w:pPr>
-        <w:pStyle w:val="Nagwek3"/>
+        <w:pStyle w:val="Heading3"/>
       </w:pPr>
       <w:r>
         <w:t>Analiza jakościowa</w:t>
@@ -428,7 +374,6 @@
         </w:rPr>
         <w:t>„</w:t>
       </w:r>
-      <w:proofErr w:type="spellStart"/>
       <w:r>
         <w:rPr>
           <w:rFonts w:asciiTheme="minorHAnsi" w:hAnsiTheme="minorHAnsi" w:cstheme="minorHAnsi"/>
@@ -437,7 +382,6 @@
         </w:rPr>
         <w:t>Anxiety</w:t>
       </w:r>
-      <w:proofErr w:type="spellEnd"/>
       <w:r>
         <w:rPr>
           <w:rFonts w:asciiTheme="minorHAnsi" w:hAnsiTheme="minorHAnsi" w:cstheme="minorHAnsi"/>
@@ -462,7 +406,6 @@
         </w:rPr>
         <w:t>„</w:t>
       </w:r>
-      <w:proofErr w:type="spellStart"/>
       <w:r>
         <w:rPr>
           <w:rFonts w:asciiTheme="minorHAnsi" w:hAnsiTheme="minorHAnsi" w:cstheme="minorHAnsi"/>
@@ -471,7 +414,6 @@
         </w:rPr>
         <w:t>Stress</w:t>
       </w:r>
-      <w:proofErr w:type="spellEnd"/>
       <w:r>
         <w:rPr>
           <w:rFonts w:asciiTheme="minorHAnsi" w:hAnsiTheme="minorHAnsi" w:cstheme="minorHAnsi"/>
@@ -496,7 +438,6 @@
         </w:rPr>
         <w:t>„</w:t>
       </w:r>
-      <w:proofErr w:type="spellStart"/>
       <w:r>
         <w:rPr>
           <w:rFonts w:asciiTheme="minorHAnsi" w:hAnsiTheme="minorHAnsi" w:cstheme="minorHAnsi"/>
@@ -505,7 +446,6 @@
         </w:rPr>
         <w:t>Depression</w:t>
       </w:r>
-      <w:proofErr w:type="spellEnd"/>
       <w:r>
         <w:rPr>
           <w:rFonts w:asciiTheme="minorHAnsi" w:hAnsiTheme="minorHAnsi" w:cstheme="minorHAnsi"/>
@@ -549,7 +489,7 @@
     </w:p>
     <w:p>
       <w:pPr>
-        <w:pStyle w:val="Nagwek4"/>
+        <w:pStyle w:val="Heading4"/>
       </w:pPr>
     </w:p>
     <w:p/>
@@ -566,18 +506,16 @@
     <w:p/>
     <w:p>
       <w:pPr>
-        <w:pStyle w:val="Nagwek4"/>
-      </w:pPr>
-      <w:proofErr w:type="spellStart"/>
+        <w:pStyle w:val="Heading4"/>
+      </w:pPr>
       <w:r>
         <w:lastRenderedPageBreak/>
         <w:t>Anxiety</w:t>
       </w:r>
-      <w:proofErr w:type="spellEnd"/>
-    </w:p>
-    <w:p>
-      <w:pPr>
-        <w:pStyle w:val="Akapitzlist"/>
+    </w:p>
+    <w:p>
+      <w:pPr>
+        <w:pStyle w:val="ListParagraph"/>
         <w:numPr>
           <w:ilvl w:val="0"/>
           <w:numId w:val="11"/>
@@ -602,7 +540,7 @@
     </w:p>
     <w:p>
       <w:pPr>
-        <w:pStyle w:val="Akapitzlist"/>
+        <w:pStyle w:val="ListParagraph"/>
         <w:numPr>
           <w:ilvl w:val="1"/>
           <w:numId w:val="11"/>
@@ -633,7 +571,7 @@
     </w:p>
     <w:p>
       <w:pPr>
-        <w:pStyle w:val="Akapitzlist"/>
+        <w:pStyle w:val="ListParagraph"/>
         <w:numPr>
           <w:ilvl w:val="0"/>
           <w:numId w:val="11"/>
@@ -658,7 +596,7 @@
     </w:p>
     <w:p>
       <w:pPr>
-        <w:pStyle w:val="Akapitzlist"/>
+        <w:pStyle w:val="ListParagraph"/>
         <w:numPr>
           <w:ilvl w:val="1"/>
           <w:numId w:val="11"/>
@@ -697,7 +635,7 @@
     </w:p>
     <w:p>
       <w:pPr>
-        <w:pStyle w:val="Akapitzlist"/>
+        <w:pStyle w:val="ListParagraph"/>
         <w:numPr>
           <w:ilvl w:val="0"/>
           <w:numId w:val="11"/>
@@ -722,7 +660,7 @@
     </w:p>
     <w:p>
       <w:pPr>
-        <w:pStyle w:val="Akapitzlist"/>
+        <w:pStyle w:val="ListParagraph"/>
         <w:numPr>
           <w:ilvl w:val="1"/>
           <w:numId w:val="11"/>
@@ -761,7 +699,7 @@
     </w:p>
     <w:p>
       <w:pPr>
-        <w:pStyle w:val="Akapitzlist"/>
+        <w:pStyle w:val="ListParagraph"/>
         <w:numPr>
           <w:ilvl w:val="0"/>
           <w:numId w:val="11"/>
@@ -786,7 +724,7 @@
     </w:p>
     <w:p>
       <w:pPr>
-        <w:pStyle w:val="Akapitzlist"/>
+        <w:pStyle w:val="ListParagraph"/>
         <w:numPr>
           <w:ilvl w:val="1"/>
           <w:numId w:val="11"/>
@@ -825,7 +763,7 @@
     </w:p>
     <w:p>
       <w:pPr>
-        <w:pStyle w:val="Akapitzlist"/>
+        <w:pStyle w:val="ListParagraph"/>
         <w:numPr>
           <w:ilvl w:val="0"/>
           <w:numId w:val="11"/>
@@ -850,7 +788,7 @@
     </w:p>
     <w:p>
       <w:pPr>
-        <w:pStyle w:val="Akapitzlist"/>
+        <w:pStyle w:val="ListParagraph"/>
         <w:numPr>
           <w:ilvl w:val="1"/>
           <w:numId w:val="11"/>
@@ -889,7 +827,7 @@
     </w:p>
     <w:p>
       <w:pPr>
-        <w:pStyle w:val="Akapitzlist"/>
+        <w:pStyle w:val="ListParagraph"/>
         <w:numPr>
           <w:ilvl w:val="0"/>
           <w:numId w:val="11"/>
@@ -914,7 +852,7 @@
     </w:p>
     <w:p>
       <w:pPr>
-        <w:pStyle w:val="Akapitzlist"/>
+        <w:pStyle w:val="ListParagraph"/>
         <w:numPr>
           <w:ilvl w:val="1"/>
           <w:numId w:val="11"/>
@@ -953,7 +891,7 @@
     </w:p>
     <w:p>
       <w:pPr>
-        <w:pStyle w:val="Akapitzlist"/>
+        <w:pStyle w:val="ListParagraph"/>
         <w:numPr>
           <w:ilvl w:val="0"/>
           <w:numId w:val="11"/>
@@ -978,7 +916,7 @@
     </w:p>
     <w:p>
       <w:pPr>
-        <w:pStyle w:val="Akapitzlist"/>
+        <w:pStyle w:val="ListParagraph"/>
         <w:numPr>
           <w:ilvl w:val="1"/>
           <w:numId w:val="11"/>
@@ -1017,7 +955,7 @@
     </w:p>
     <w:p>
       <w:pPr>
-        <w:pStyle w:val="Akapitzlist"/>
+        <w:pStyle w:val="ListParagraph"/>
         <w:numPr>
           <w:ilvl w:val="0"/>
           <w:numId w:val="11"/>
@@ -1035,30 +973,12 @@
           <w:sz w:val="24"/>
           <w:szCs w:val="24"/>
         </w:rPr>
-        <w:t>"</w:t>
-      </w:r>
-      <w:proofErr w:type="spellStart"/>
-      <w:r>
-        <w:rPr>
-          <w:rFonts w:asciiTheme="minorHAnsi" w:hAnsiTheme="minorHAnsi" w:cstheme="minorHAnsi"/>
-          <w:sz w:val="24"/>
-          <w:szCs w:val="24"/>
-        </w:rPr>
-        <w:t>Anxiety</w:t>
-      </w:r>
-      <w:proofErr w:type="spellEnd"/>
-      <w:r>
-        <w:rPr>
-          <w:rFonts w:asciiTheme="minorHAnsi" w:hAnsiTheme="minorHAnsi" w:cstheme="minorHAnsi"/>
-          <w:sz w:val="24"/>
-          <w:szCs w:val="24"/>
-        </w:rPr>
-        <w:t xml:space="preserve"> Value"</w:t>
-      </w:r>
-    </w:p>
-    <w:p>
-      <w:pPr>
-        <w:pStyle w:val="Akapitzlist"/>
+        <w:t>"Anxiety Value"</w:t>
+      </w:r>
+    </w:p>
+    <w:p>
+      <w:pPr>
+        <w:pStyle w:val="ListParagraph"/>
         <w:numPr>
           <w:ilvl w:val="1"/>
           <w:numId w:val="11"/>
@@ -1081,7 +1001,7 @@
     </w:p>
     <w:p>
       <w:pPr>
-        <w:pStyle w:val="Akapitzlist"/>
+        <w:pStyle w:val="ListParagraph"/>
         <w:numPr>
           <w:ilvl w:val="0"/>
           <w:numId w:val="11"/>
@@ -1099,48 +1019,12 @@
           <w:sz w:val="24"/>
           <w:szCs w:val="24"/>
         </w:rPr>
-        <w:t>"</w:t>
-      </w:r>
-      <w:proofErr w:type="spellStart"/>
-      <w:r>
-        <w:rPr>
-          <w:rFonts w:asciiTheme="minorHAnsi" w:hAnsiTheme="minorHAnsi" w:cstheme="minorHAnsi"/>
-          <w:sz w:val="24"/>
-          <w:szCs w:val="24"/>
-        </w:rPr>
-        <w:t>Anxiety</w:t>
-      </w:r>
-      <w:proofErr w:type="spellEnd"/>
-      <w:r>
-        <w:rPr>
-          <w:rFonts w:asciiTheme="minorHAnsi" w:hAnsiTheme="minorHAnsi" w:cstheme="minorHAnsi"/>
-          <w:sz w:val="24"/>
-          <w:szCs w:val="24"/>
-        </w:rPr>
-        <w:t xml:space="preserve"> </w:t>
-      </w:r>
-      <w:proofErr w:type="spellStart"/>
-      <w:r>
-        <w:rPr>
-          <w:rFonts w:asciiTheme="minorHAnsi" w:hAnsiTheme="minorHAnsi" w:cstheme="minorHAnsi"/>
-          <w:sz w:val="24"/>
-          <w:szCs w:val="24"/>
-        </w:rPr>
-        <w:t>Label</w:t>
-      </w:r>
-      <w:proofErr w:type="spellEnd"/>
-      <w:r>
-        <w:rPr>
-          <w:rFonts w:asciiTheme="minorHAnsi" w:hAnsiTheme="minorHAnsi" w:cstheme="minorHAnsi"/>
-          <w:sz w:val="24"/>
-          <w:szCs w:val="24"/>
-        </w:rPr>
-        <w:t>"</w:t>
-      </w:r>
-    </w:p>
-    <w:p>
-      <w:pPr>
-        <w:pStyle w:val="Akapitzlist"/>
+        <w:t>"Anxiety Label"</w:t>
+      </w:r>
+    </w:p>
+    <w:p>
+      <w:pPr>
+        <w:pStyle w:val="ListParagraph"/>
         <w:numPr>
           <w:ilvl w:val="1"/>
           <w:numId w:val="11"/>
@@ -1152,38 +1036,18 @@
           <w:szCs w:val="24"/>
         </w:rPr>
       </w:pPr>
-      <w:proofErr w:type="spellStart"/>
-      <w:r>
-        <w:rPr>
-          <w:rFonts w:asciiTheme="minorHAnsi" w:hAnsiTheme="minorHAnsi" w:cstheme="minorHAnsi"/>
-          <w:sz w:val="24"/>
-          <w:szCs w:val="24"/>
-        </w:rPr>
-        <w:t>Mild</w:t>
-      </w:r>
-      <w:proofErr w:type="spellEnd"/>
-      <w:r>
-        <w:rPr>
-          <w:rFonts w:asciiTheme="minorHAnsi" w:hAnsiTheme="minorHAnsi" w:cstheme="minorHAnsi"/>
-          <w:sz w:val="24"/>
-          <w:szCs w:val="24"/>
-        </w:rPr>
-        <w:t xml:space="preserve"> </w:t>
-      </w:r>
-      <w:proofErr w:type="spellStart"/>
-      <w:r>
-        <w:rPr>
-          <w:rFonts w:asciiTheme="minorHAnsi" w:hAnsiTheme="minorHAnsi" w:cstheme="minorHAnsi"/>
-          <w:sz w:val="24"/>
-          <w:szCs w:val="24"/>
-        </w:rPr>
-        <w:t>Anxiety</w:t>
-      </w:r>
-      <w:proofErr w:type="spellEnd"/>
-    </w:p>
-    <w:p>
-      <w:pPr>
-        <w:pStyle w:val="Akapitzlist"/>
+      <w:r>
+        <w:rPr>
+          <w:rFonts w:asciiTheme="minorHAnsi" w:hAnsiTheme="minorHAnsi" w:cstheme="minorHAnsi"/>
+          <w:sz w:val="24"/>
+          <w:szCs w:val="24"/>
+        </w:rPr>
+        <w:t>Mild Anxiety</w:t>
+      </w:r>
+    </w:p>
+    <w:p>
+      <w:pPr>
+        <w:pStyle w:val="ListParagraph"/>
         <w:numPr>
           <w:ilvl w:val="1"/>
           <w:numId w:val="11"/>
@@ -1195,38 +1059,18 @@
           <w:szCs w:val="24"/>
         </w:rPr>
       </w:pPr>
-      <w:proofErr w:type="spellStart"/>
-      <w:r>
-        <w:rPr>
-          <w:rFonts w:asciiTheme="minorHAnsi" w:hAnsiTheme="minorHAnsi" w:cstheme="minorHAnsi"/>
-          <w:sz w:val="24"/>
-          <w:szCs w:val="24"/>
-        </w:rPr>
-        <w:t>Minimal</w:t>
-      </w:r>
-      <w:proofErr w:type="spellEnd"/>
-      <w:r>
-        <w:rPr>
-          <w:rFonts w:asciiTheme="minorHAnsi" w:hAnsiTheme="minorHAnsi" w:cstheme="minorHAnsi"/>
-          <w:sz w:val="24"/>
-          <w:szCs w:val="24"/>
-        </w:rPr>
-        <w:t xml:space="preserve"> </w:t>
-      </w:r>
-      <w:proofErr w:type="spellStart"/>
-      <w:r>
-        <w:rPr>
-          <w:rFonts w:asciiTheme="minorHAnsi" w:hAnsiTheme="minorHAnsi" w:cstheme="minorHAnsi"/>
-          <w:sz w:val="24"/>
-          <w:szCs w:val="24"/>
-        </w:rPr>
-        <w:t>Anxiety</w:t>
-      </w:r>
-      <w:proofErr w:type="spellEnd"/>
-    </w:p>
-    <w:p>
-      <w:pPr>
-        <w:pStyle w:val="Akapitzlist"/>
+      <w:r>
+        <w:rPr>
+          <w:rFonts w:asciiTheme="minorHAnsi" w:hAnsiTheme="minorHAnsi" w:cstheme="minorHAnsi"/>
+          <w:sz w:val="24"/>
+          <w:szCs w:val="24"/>
+        </w:rPr>
+        <w:t>Minimal Anxiety</w:t>
+      </w:r>
+    </w:p>
+    <w:p>
+      <w:pPr>
+        <w:pStyle w:val="ListParagraph"/>
         <w:numPr>
           <w:ilvl w:val="1"/>
           <w:numId w:val="11"/>
@@ -1238,38 +1082,18 @@
           <w:szCs w:val="24"/>
         </w:rPr>
       </w:pPr>
-      <w:proofErr w:type="spellStart"/>
-      <w:r>
-        <w:rPr>
-          <w:rFonts w:asciiTheme="minorHAnsi" w:hAnsiTheme="minorHAnsi" w:cstheme="minorHAnsi"/>
-          <w:sz w:val="24"/>
-          <w:szCs w:val="24"/>
-        </w:rPr>
-        <w:t>Moderate</w:t>
-      </w:r>
-      <w:proofErr w:type="spellEnd"/>
-      <w:r>
-        <w:rPr>
-          <w:rFonts w:asciiTheme="minorHAnsi" w:hAnsiTheme="minorHAnsi" w:cstheme="minorHAnsi"/>
-          <w:sz w:val="24"/>
-          <w:szCs w:val="24"/>
-        </w:rPr>
-        <w:t xml:space="preserve"> </w:t>
-      </w:r>
-      <w:proofErr w:type="spellStart"/>
-      <w:r>
-        <w:rPr>
-          <w:rFonts w:asciiTheme="minorHAnsi" w:hAnsiTheme="minorHAnsi" w:cstheme="minorHAnsi"/>
-          <w:sz w:val="24"/>
-          <w:szCs w:val="24"/>
-        </w:rPr>
-        <w:t>Anxiety</w:t>
-      </w:r>
-      <w:proofErr w:type="spellEnd"/>
-    </w:p>
-    <w:p>
-      <w:pPr>
-        <w:pStyle w:val="Akapitzlist"/>
+      <w:r>
+        <w:rPr>
+          <w:rFonts w:asciiTheme="minorHAnsi" w:hAnsiTheme="minorHAnsi" w:cstheme="minorHAnsi"/>
+          <w:sz w:val="24"/>
+          <w:szCs w:val="24"/>
+        </w:rPr>
+        <w:t>Moderate Anxiety</w:t>
+      </w:r>
+    </w:p>
+    <w:p>
+      <w:pPr>
+        <w:pStyle w:val="ListParagraph"/>
         <w:numPr>
           <w:ilvl w:val="1"/>
           <w:numId w:val="11"/>
@@ -1281,48 +1105,26 @@
           <w:szCs w:val="24"/>
         </w:rPr>
       </w:pPr>
-      <w:proofErr w:type="spellStart"/>
-      <w:r>
-        <w:rPr>
-          <w:rFonts w:asciiTheme="minorHAnsi" w:hAnsiTheme="minorHAnsi" w:cstheme="minorHAnsi"/>
-          <w:sz w:val="24"/>
-          <w:szCs w:val="24"/>
-        </w:rPr>
-        <w:t>Severe</w:t>
-      </w:r>
-      <w:proofErr w:type="spellEnd"/>
-      <w:r>
-        <w:rPr>
-          <w:rFonts w:asciiTheme="minorHAnsi" w:hAnsiTheme="minorHAnsi" w:cstheme="minorHAnsi"/>
-          <w:sz w:val="24"/>
-          <w:szCs w:val="24"/>
-        </w:rPr>
-        <w:t xml:space="preserve"> </w:t>
-      </w:r>
-      <w:proofErr w:type="spellStart"/>
-      <w:r>
-        <w:rPr>
-          <w:rFonts w:asciiTheme="minorHAnsi" w:hAnsiTheme="minorHAnsi" w:cstheme="minorHAnsi"/>
-          <w:sz w:val="24"/>
-          <w:szCs w:val="24"/>
-        </w:rPr>
-        <w:t>Anxiety</w:t>
-      </w:r>
-      <w:proofErr w:type="spellEnd"/>
-    </w:p>
-    <w:p>
-      <w:pPr>
-        <w:pStyle w:val="Nagwek4"/>
-      </w:pPr>
-      <w:proofErr w:type="spellStart"/>
+      <w:r>
+        <w:rPr>
+          <w:rFonts w:asciiTheme="minorHAnsi" w:hAnsiTheme="minorHAnsi" w:cstheme="minorHAnsi"/>
+          <w:sz w:val="24"/>
+          <w:szCs w:val="24"/>
+        </w:rPr>
+        <w:t>Severe Anxiety</w:t>
+      </w:r>
+    </w:p>
+    <w:p>
+      <w:pPr>
+        <w:pStyle w:val="Heading4"/>
+      </w:pPr>
       <w:r>
         <w:t>Stress</w:t>
       </w:r>
-      <w:proofErr w:type="spellEnd"/>
-    </w:p>
-    <w:p>
-      <w:pPr>
-        <w:pStyle w:val="Akapitzlist"/>
+    </w:p>
+    <w:p>
+      <w:pPr>
+        <w:pStyle w:val="ListParagraph"/>
         <w:numPr>
           <w:ilvl w:val="0"/>
           <w:numId w:val="12"/>
@@ -1347,7 +1149,7 @@
     </w:p>
     <w:p>
       <w:pPr>
-        <w:pStyle w:val="Akapitzlist"/>
+        <w:pStyle w:val="ListParagraph"/>
         <w:numPr>
           <w:ilvl w:val="1"/>
           <w:numId w:val="12"/>
@@ -1378,7 +1180,7 @@
     </w:p>
     <w:p>
       <w:pPr>
-        <w:pStyle w:val="Akapitzlist"/>
+        <w:pStyle w:val="ListParagraph"/>
         <w:numPr>
           <w:ilvl w:val="0"/>
           <w:numId w:val="12"/>
@@ -1403,7 +1205,7 @@
     </w:p>
     <w:p>
       <w:pPr>
-        <w:pStyle w:val="Akapitzlist"/>
+        <w:pStyle w:val="ListParagraph"/>
         <w:numPr>
           <w:ilvl w:val="1"/>
           <w:numId w:val="12"/>
@@ -1434,7 +1236,7 @@
     </w:p>
     <w:p>
       <w:pPr>
-        <w:pStyle w:val="Akapitzlist"/>
+        <w:pStyle w:val="ListParagraph"/>
         <w:numPr>
           <w:ilvl w:val="0"/>
           <w:numId w:val="12"/>
@@ -1459,7 +1261,7 @@
     </w:p>
     <w:p>
       <w:pPr>
-        <w:pStyle w:val="Akapitzlist"/>
+        <w:pStyle w:val="ListParagraph"/>
         <w:numPr>
           <w:ilvl w:val="1"/>
           <w:numId w:val="12"/>
@@ -1490,7 +1292,7 @@
     </w:p>
     <w:p>
       <w:pPr>
-        <w:pStyle w:val="Akapitzlist"/>
+        <w:pStyle w:val="ListParagraph"/>
         <w:numPr>
           <w:ilvl w:val="0"/>
           <w:numId w:val="12"/>
@@ -1517,66 +1319,12 @@
           <w:sz w:val="24"/>
           <w:szCs w:val="24"/>
         </w:rPr>
-        <w:t>(</w:t>
-      </w:r>
-      <w:proofErr w:type="spellStart"/>
-      <w:r>
-        <w:rPr>
-          <w:rFonts w:asciiTheme="minorHAnsi" w:hAnsiTheme="minorHAnsi" w:cstheme="minorHAnsi"/>
-          <w:sz w:val="24"/>
-          <w:szCs w:val="24"/>
-        </w:rPr>
-        <w:t>e.g</w:t>
-      </w:r>
-      <w:proofErr w:type="spellEnd"/>
-      <w:r>
-        <w:rPr>
-          <w:rFonts w:asciiTheme="minorHAnsi" w:hAnsiTheme="minorHAnsi" w:cstheme="minorHAnsi"/>
-          <w:sz w:val="24"/>
-          <w:szCs w:val="24"/>
-        </w:rPr>
-        <w:t xml:space="preserve">, </w:t>
-      </w:r>
-      <w:proofErr w:type="spellStart"/>
-      <w:r>
-        <w:rPr>
-          <w:rFonts w:asciiTheme="minorHAnsi" w:hAnsiTheme="minorHAnsi" w:cstheme="minorHAnsi"/>
-          <w:sz w:val="24"/>
-          <w:szCs w:val="24"/>
-        </w:rPr>
-        <w:t>assignments</w:t>
-      </w:r>
-      <w:proofErr w:type="spellEnd"/>
-      <w:r>
-        <w:rPr>
-          <w:rFonts w:asciiTheme="minorHAnsi" w:hAnsiTheme="minorHAnsi" w:cstheme="minorHAnsi"/>
-          <w:sz w:val="24"/>
-          <w:szCs w:val="24"/>
-        </w:rPr>
-        <w:t xml:space="preserve">, quiz, </w:t>
-      </w:r>
-      <w:proofErr w:type="spellStart"/>
-      <w:r>
-        <w:rPr>
-          <w:rFonts w:asciiTheme="minorHAnsi" w:hAnsiTheme="minorHAnsi" w:cstheme="minorHAnsi"/>
-          <w:sz w:val="24"/>
-          <w:szCs w:val="24"/>
-        </w:rPr>
-        <w:t>exams</w:t>
-      </w:r>
-      <w:proofErr w:type="spellEnd"/>
-      <w:r>
-        <w:rPr>
-          <w:rFonts w:asciiTheme="minorHAnsi" w:hAnsiTheme="minorHAnsi" w:cstheme="minorHAnsi"/>
-          <w:sz w:val="24"/>
-          <w:szCs w:val="24"/>
-        </w:rPr>
-        <w:t>)"</w:t>
-      </w:r>
-    </w:p>
-    <w:p>
-      <w:pPr>
-        <w:pStyle w:val="Akapitzlist"/>
+        <w:t>(e.g, assignments, quiz, exams)"</w:t>
+      </w:r>
+    </w:p>
+    <w:p>
+      <w:pPr>
+        <w:pStyle w:val="ListParagraph"/>
         <w:numPr>
           <w:ilvl w:val="1"/>
           <w:numId w:val="12"/>
@@ -1607,7 +1355,7 @@
     </w:p>
     <w:p>
       <w:pPr>
-        <w:pStyle w:val="Akapitzlist"/>
+        <w:pStyle w:val="ListParagraph"/>
         <w:numPr>
           <w:ilvl w:val="0"/>
           <w:numId w:val="12"/>
@@ -1633,7 +1381,7 @@
     </w:p>
     <w:p>
       <w:pPr>
-        <w:pStyle w:val="Akapitzlist"/>
+        <w:pStyle w:val="ListParagraph"/>
         <w:numPr>
           <w:ilvl w:val="1"/>
           <w:numId w:val="12"/>
@@ -1664,7 +1412,7 @@
     </w:p>
     <w:p>
       <w:pPr>
-        <w:pStyle w:val="Akapitzlist"/>
+        <w:pStyle w:val="ListParagraph"/>
         <w:numPr>
           <w:ilvl w:val="0"/>
           <w:numId w:val="12"/>
@@ -1689,7 +1437,7 @@
     </w:p>
     <w:p>
       <w:pPr>
-        <w:pStyle w:val="Akapitzlist"/>
+        <w:pStyle w:val="ListParagraph"/>
         <w:numPr>
           <w:ilvl w:val="1"/>
           <w:numId w:val="12"/>
@@ -1720,7 +1468,7 @@
     </w:p>
     <w:p>
       <w:pPr>
-        <w:pStyle w:val="Akapitzlist"/>
+        <w:pStyle w:val="ListParagraph"/>
         <w:numPr>
           <w:ilvl w:val="0"/>
           <w:numId w:val="12"/>
@@ -1745,7 +1493,7 @@
     </w:p>
     <w:p>
       <w:pPr>
-        <w:pStyle w:val="Akapitzlist"/>
+        <w:pStyle w:val="ListParagraph"/>
         <w:numPr>
           <w:ilvl w:val="1"/>
           <w:numId w:val="12"/>
@@ -1776,7 +1524,7 @@
     </w:p>
     <w:p>
       <w:pPr>
-        <w:pStyle w:val="Akapitzlist"/>
+        <w:pStyle w:val="ListParagraph"/>
         <w:numPr>
           <w:ilvl w:val="0"/>
           <w:numId w:val="12"/>
@@ -1801,7 +1549,7 @@
     </w:p>
     <w:p>
       <w:pPr>
-        <w:pStyle w:val="Akapitzlist"/>
+        <w:pStyle w:val="ListParagraph"/>
         <w:numPr>
           <w:ilvl w:val="1"/>
           <w:numId w:val="12"/>
@@ -1832,7 +1580,7 @@
     </w:p>
     <w:p>
       <w:pPr>
-        <w:pStyle w:val="Akapitzlist"/>
+        <w:pStyle w:val="ListParagraph"/>
         <w:numPr>
           <w:ilvl w:val="0"/>
           <w:numId w:val="12"/>
@@ -1857,7 +1605,7 @@
     </w:p>
     <w:p>
       <w:pPr>
-        <w:pStyle w:val="Akapitzlist"/>
+        <w:pStyle w:val="ListParagraph"/>
         <w:numPr>
           <w:ilvl w:val="1"/>
           <w:numId w:val="12"/>
@@ -1888,7 +1636,7 @@
     </w:p>
     <w:p>
       <w:pPr>
-        <w:pStyle w:val="Akapitzlist"/>
+        <w:pStyle w:val="ListParagraph"/>
         <w:numPr>
           <w:ilvl w:val="0"/>
           <w:numId w:val="12"/>
@@ -1913,7 +1661,7 @@
     </w:p>
     <w:p>
       <w:pPr>
-        <w:pStyle w:val="Akapitzlist"/>
+        <w:pStyle w:val="ListParagraph"/>
         <w:numPr>
           <w:ilvl w:val="1"/>
           <w:numId w:val="12"/>
@@ -1944,7 +1692,7 @@
     </w:p>
     <w:p>
       <w:pPr>
-        <w:pStyle w:val="Akapitzlist"/>
+        <w:pStyle w:val="ListParagraph"/>
         <w:numPr>
           <w:ilvl w:val="0"/>
           <w:numId w:val="12"/>
@@ -1962,30 +1710,12 @@
           <w:sz w:val="24"/>
           <w:szCs w:val="24"/>
         </w:rPr>
-        <w:t>"</w:t>
-      </w:r>
-      <w:proofErr w:type="spellStart"/>
-      <w:r>
-        <w:rPr>
-          <w:rFonts w:asciiTheme="minorHAnsi" w:hAnsiTheme="minorHAnsi" w:cstheme="minorHAnsi"/>
-          <w:sz w:val="24"/>
-          <w:szCs w:val="24"/>
-        </w:rPr>
-        <w:t>Stress</w:t>
-      </w:r>
-      <w:proofErr w:type="spellEnd"/>
-      <w:r>
-        <w:rPr>
-          <w:rFonts w:asciiTheme="minorHAnsi" w:hAnsiTheme="minorHAnsi" w:cstheme="minorHAnsi"/>
-          <w:sz w:val="24"/>
-          <w:szCs w:val="24"/>
-        </w:rPr>
-        <w:t xml:space="preserve"> Value"</w:t>
-      </w:r>
-    </w:p>
-    <w:p>
-      <w:pPr>
-        <w:pStyle w:val="Akapitzlist"/>
+        <w:t>"Stress Value"</w:t>
+      </w:r>
+    </w:p>
+    <w:p>
+      <w:pPr>
+        <w:pStyle w:val="ListParagraph"/>
         <w:numPr>
           <w:ilvl w:val="1"/>
           <w:numId w:val="12"/>
@@ -2008,7 +1738,7 @@
     </w:p>
     <w:p>
       <w:pPr>
-        <w:pStyle w:val="Akapitzlist"/>
+        <w:pStyle w:val="ListParagraph"/>
         <w:numPr>
           <w:ilvl w:val="0"/>
           <w:numId w:val="12"/>
@@ -2026,48 +1756,12 @@
           <w:sz w:val="24"/>
           <w:szCs w:val="24"/>
         </w:rPr>
-        <w:t>"</w:t>
-      </w:r>
-      <w:proofErr w:type="spellStart"/>
-      <w:r>
-        <w:rPr>
-          <w:rFonts w:asciiTheme="minorHAnsi" w:hAnsiTheme="minorHAnsi" w:cstheme="minorHAnsi"/>
-          <w:sz w:val="24"/>
-          <w:szCs w:val="24"/>
-        </w:rPr>
-        <w:t>Stress</w:t>
-      </w:r>
-      <w:proofErr w:type="spellEnd"/>
-      <w:r>
-        <w:rPr>
-          <w:rFonts w:asciiTheme="minorHAnsi" w:hAnsiTheme="minorHAnsi" w:cstheme="minorHAnsi"/>
-          <w:sz w:val="24"/>
-          <w:szCs w:val="24"/>
-        </w:rPr>
-        <w:t xml:space="preserve"> </w:t>
-      </w:r>
-      <w:proofErr w:type="spellStart"/>
-      <w:r>
-        <w:rPr>
-          <w:rFonts w:asciiTheme="minorHAnsi" w:hAnsiTheme="minorHAnsi" w:cstheme="minorHAnsi"/>
-          <w:sz w:val="24"/>
-          <w:szCs w:val="24"/>
-        </w:rPr>
-        <w:t>Label</w:t>
-      </w:r>
-      <w:proofErr w:type="spellEnd"/>
-      <w:r>
-        <w:rPr>
-          <w:rFonts w:asciiTheme="minorHAnsi" w:hAnsiTheme="minorHAnsi" w:cstheme="minorHAnsi"/>
-          <w:sz w:val="24"/>
-          <w:szCs w:val="24"/>
-        </w:rPr>
-        <w:t>"</w:t>
-      </w:r>
-    </w:p>
-    <w:p>
-      <w:pPr>
-        <w:pStyle w:val="Akapitzlist"/>
+        <w:t>"Stress Label"</w:t>
+      </w:r>
+    </w:p>
+    <w:p>
+      <w:pPr>
+        <w:pStyle w:val="ListParagraph"/>
         <w:numPr>
           <w:ilvl w:val="1"/>
           <w:numId w:val="12"/>
@@ -2085,40 +1779,12 @@
           <w:sz w:val="24"/>
           <w:szCs w:val="24"/>
         </w:rPr>
-        <w:t xml:space="preserve">High </w:t>
-      </w:r>
-      <w:proofErr w:type="spellStart"/>
-      <w:r>
-        <w:rPr>
-          <w:rFonts w:asciiTheme="minorHAnsi" w:hAnsiTheme="minorHAnsi" w:cstheme="minorHAnsi"/>
-          <w:sz w:val="24"/>
-          <w:szCs w:val="24"/>
-        </w:rPr>
-        <w:t>Perceived</w:t>
-      </w:r>
-      <w:proofErr w:type="spellEnd"/>
-      <w:r>
-        <w:rPr>
-          <w:rFonts w:asciiTheme="minorHAnsi" w:hAnsiTheme="minorHAnsi" w:cstheme="minorHAnsi"/>
-          <w:sz w:val="24"/>
-          <w:szCs w:val="24"/>
-        </w:rPr>
-        <w:t xml:space="preserve"> </w:t>
-      </w:r>
-      <w:proofErr w:type="spellStart"/>
-      <w:r>
-        <w:rPr>
-          <w:rFonts w:asciiTheme="minorHAnsi" w:hAnsiTheme="minorHAnsi" w:cstheme="minorHAnsi"/>
-          <w:sz w:val="24"/>
-          <w:szCs w:val="24"/>
-        </w:rPr>
-        <w:t>Stress</w:t>
-      </w:r>
-      <w:proofErr w:type="spellEnd"/>
-    </w:p>
-    <w:p>
-      <w:pPr>
-        <w:pStyle w:val="Akapitzlist"/>
+        <w:t>High Perceived Stress</w:t>
+      </w:r>
+    </w:p>
+    <w:p>
+      <w:pPr>
+        <w:pStyle w:val="ListParagraph"/>
         <w:numPr>
           <w:ilvl w:val="1"/>
           <w:numId w:val="12"/>
@@ -2130,38 +1796,18 @@
           <w:szCs w:val="24"/>
         </w:rPr>
       </w:pPr>
-      <w:proofErr w:type="spellStart"/>
-      <w:r>
-        <w:rPr>
-          <w:rFonts w:asciiTheme="minorHAnsi" w:hAnsiTheme="minorHAnsi" w:cstheme="minorHAnsi"/>
-          <w:sz w:val="24"/>
-          <w:szCs w:val="24"/>
-        </w:rPr>
-        <w:t>Low</w:t>
-      </w:r>
-      <w:proofErr w:type="spellEnd"/>
-      <w:r>
-        <w:rPr>
-          <w:rFonts w:asciiTheme="minorHAnsi" w:hAnsiTheme="minorHAnsi" w:cstheme="minorHAnsi"/>
-          <w:sz w:val="24"/>
-          <w:szCs w:val="24"/>
-        </w:rPr>
-        <w:t xml:space="preserve"> </w:t>
-      </w:r>
-      <w:proofErr w:type="spellStart"/>
-      <w:r>
-        <w:rPr>
-          <w:rFonts w:asciiTheme="minorHAnsi" w:hAnsiTheme="minorHAnsi" w:cstheme="minorHAnsi"/>
-          <w:sz w:val="24"/>
-          <w:szCs w:val="24"/>
-        </w:rPr>
-        <w:t>Stress</w:t>
-      </w:r>
-      <w:proofErr w:type="spellEnd"/>
-    </w:p>
-    <w:p>
-      <w:pPr>
-        <w:pStyle w:val="Akapitzlist"/>
+      <w:r>
+        <w:rPr>
+          <w:rFonts w:asciiTheme="minorHAnsi" w:hAnsiTheme="minorHAnsi" w:cstheme="minorHAnsi"/>
+          <w:sz w:val="24"/>
+          <w:szCs w:val="24"/>
+        </w:rPr>
+        <w:t>Low Stress</w:t>
+      </w:r>
+    </w:p>
+    <w:p>
+      <w:pPr>
+        <w:pStyle w:val="ListParagraph"/>
         <w:numPr>
           <w:ilvl w:val="1"/>
           <w:numId w:val="12"/>
@@ -2173,48 +1819,26 @@
           <w:szCs w:val="24"/>
         </w:rPr>
       </w:pPr>
-      <w:proofErr w:type="spellStart"/>
-      <w:r>
-        <w:rPr>
-          <w:rFonts w:asciiTheme="minorHAnsi" w:hAnsiTheme="minorHAnsi" w:cstheme="minorHAnsi"/>
-          <w:sz w:val="24"/>
-          <w:szCs w:val="24"/>
-        </w:rPr>
-        <w:t>Moderate</w:t>
-      </w:r>
-      <w:proofErr w:type="spellEnd"/>
-      <w:r>
-        <w:rPr>
-          <w:rFonts w:asciiTheme="minorHAnsi" w:hAnsiTheme="minorHAnsi" w:cstheme="minorHAnsi"/>
-          <w:sz w:val="24"/>
-          <w:szCs w:val="24"/>
-        </w:rPr>
-        <w:t xml:space="preserve"> </w:t>
-      </w:r>
-      <w:proofErr w:type="spellStart"/>
-      <w:r>
-        <w:rPr>
-          <w:rFonts w:asciiTheme="minorHAnsi" w:hAnsiTheme="minorHAnsi" w:cstheme="minorHAnsi"/>
-          <w:sz w:val="24"/>
-          <w:szCs w:val="24"/>
-        </w:rPr>
-        <w:t>Stress</w:t>
-      </w:r>
-      <w:proofErr w:type="spellEnd"/>
-    </w:p>
-    <w:p>
-      <w:pPr>
-        <w:pStyle w:val="Nagwek4"/>
-      </w:pPr>
-      <w:proofErr w:type="spellStart"/>
+      <w:r>
+        <w:rPr>
+          <w:rFonts w:asciiTheme="minorHAnsi" w:hAnsiTheme="minorHAnsi" w:cstheme="minorHAnsi"/>
+          <w:sz w:val="24"/>
+          <w:szCs w:val="24"/>
+        </w:rPr>
+        <w:t>Moderate Stress</w:t>
+      </w:r>
+    </w:p>
+    <w:p>
+      <w:pPr>
+        <w:pStyle w:val="Heading4"/>
+      </w:pPr>
       <w:r>
         <w:t>Depression</w:t>
       </w:r>
-      <w:proofErr w:type="spellEnd"/>
-    </w:p>
-    <w:p>
-      <w:pPr>
-        <w:pStyle w:val="Akapitzlist"/>
+    </w:p>
+    <w:p>
+      <w:pPr>
+        <w:pStyle w:val="ListParagraph"/>
         <w:numPr>
           <w:ilvl w:val="0"/>
           <w:numId w:val="13"/>
@@ -2239,7 +1863,7 @@
     </w:p>
     <w:p>
       <w:pPr>
-        <w:pStyle w:val="Akapitzlist"/>
+        <w:pStyle w:val="ListParagraph"/>
         <w:numPr>
           <w:ilvl w:val="1"/>
           <w:numId w:val="13"/>
@@ -2278,7 +1902,7 @@
     </w:p>
     <w:p>
       <w:pPr>
-        <w:pStyle w:val="Akapitzlist"/>
+        <w:pStyle w:val="ListParagraph"/>
         <w:numPr>
           <w:ilvl w:val="0"/>
           <w:numId w:val="13"/>
@@ -2303,7 +1927,7 @@
     </w:p>
     <w:p>
       <w:pPr>
-        <w:pStyle w:val="Akapitzlist"/>
+        <w:pStyle w:val="ListParagraph"/>
         <w:numPr>
           <w:ilvl w:val="1"/>
           <w:numId w:val="13"/>
@@ -2342,7 +1966,7 @@
     </w:p>
     <w:p>
       <w:pPr>
-        <w:pStyle w:val="Akapitzlist"/>
+        <w:pStyle w:val="ListParagraph"/>
         <w:numPr>
           <w:ilvl w:val="0"/>
           <w:numId w:val="13"/>
@@ -2367,7 +1991,7 @@
     </w:p>
     <w:p>
       <w:pPr>
-        <w:pStyle w:val="Akapitzlist"/>
+        <w:pStyle w:val="ListParagraph"/>
         <w:numPr>
           <w:ilvl w:val="1"/>
           <w:numId w:val="13"/>
@@ -2406,7 +2030,7 @@
     </w:p>
     <w:p>
       <w:pPr>
-        <w:pStyle w:val="Akapitzlist"/>
+        <w:pStyle w:val="ListParagraph"/>
         <w:numPr>
           <w:ilvl w:val="0"/>
           <w:numId w:val="13"/>
@@ -2431,7 +2055,7 @@
     </w:p>
     <w:p>
       <w:pPr>
-        <w:pStyle w:val="Akapitzlist"/>
+        <w:pStyle w:val="ListParagraph"/>
         <w:numPr>
           <w:ilvl w:val="1"/>
           <w:numId w:val="13"/>
@@ -2470,7 +2094,7 @@
     </w:p>
     <w:p>
       <w:pPr>
-        <w:pStyle w:val="Akapitzlist"/>
+        <w:pStyle w:val="ListParagraph"/>
         <w:numPr>
           <w:ilvl w:val="0"/>
           <w:numId w:val="13"/>
@@ -2495,7 +2119,7 @@
     </w:p>
     <w:p>
       <w:pPr>
-        <w:pStyle w:val="Akapitzlist"/>
+        <w:pStyle w:val="ListParagraph"/>
         <w:numPr>
           <w:ilvl w:val="1"/>
           <w:numId w:val="13"/>
@@ -2534,7 +2158,7 @@
     </w:p>
     <w:p>
       <w:pPr>
-        <w:pStyle w:val="Akapitzlist"/>
+        <w:pStyle w:val="ListParagraph"/>
         <w:numPr>
           <w:ilvl w:val="0"/>
           <w:numId w:val="13"/>
@@ -2559,7 +2183,7 @@
     </w:p>
     <w:p>
       <w:pPr>
-        <w:pStyle w:val="Akapitzlist"/>
+        <w:pStyle w:val="ListParagraph"/>
         <w:numPr>
           <w:ilvl w:val="1"/>
           <w:numId w:val="13"/>
@@ -2598,7 +2222,7 @@
     </w:p>
     <w:p>
       <w:pPr>
-        <w:pStyle w:val="Akapitzlist"/>
+        <w:pStyle w:val="ListParagraph"/>
         <w:numPr>
           <w:ilvl w:val="0"/>
           <w:numId w:val="13"/>
@@ -2623,7 +2247,7 @@
     </w:p>
     <w:p>
       <w:pPr>
-        <w:pStyle w:val="Akapitzlist"/>
+        <w:pStyle w:val="ListParagraph"/>
         <w:numPr>
           <w:ilvl w:val="1"/>
           <w:numId w:val="13"/>
@@ -2662,7 +2286,7 @@
     </w:p>
     <w:p>
       <w:pPr>
-        <w:pStyle w:val="Akapitzlist"/>
+        <w:pStyle w:val="ListParagraph"/>
         <w:numPr>
           <w:ilvl w:val="0"/>
           <w:numId w:val="13"/>
@@ -2688,7 +2312,7 @@
     </w:p>
     <w:p>
       <w:pPr>
-        <w:pStyle w:val="Akapitzlist"/>
+        <w:pStyle w:val="ListParagraph"/>
         <w:numPr>
           <w:ilvl w:val="1"/>
           <w:numId w:val="13"/>
@@ -2727,7 +2351,7 @@
     </w:p>
     <w:p>
       <w:pPr>
-        <w:pStyle w:val="Akapitzlist"/>
+        <w:pStyle w:val="ListParagraph"/>
         <w:numPr>
           <w:ilvl w:val="0"/>
           <w:numId w:val="13"/>
@@ -2752,7 +2376,7 @@
     </w:p>
     <w:p>
       <w:pPr>
-        <w:pStyle w:val="Akapitzlist"/>
+        <w:pStyle w:val="ListParagraph"/>
         <w:numPr>
           <w:ilvl w:val="1"/>
           <w:numId w:val="13"/>
@@ -2791,7 +2415,7 @@
     </w:p>
     <w:p>
       <w:pPr>
-        <w:pStyle w:val="Akapitzlist"/>
+        <w:pStyle w:val="ListParagraph"/>
         <w:numPr>
           <w:ilvl w:val="0"/>
           <w:numId w:val="13"/>
@@ -2809,30 +2433,12 @@
           <w:sz w:val="24"/>
           <w:szCs w:val="24"/>
         </w:rPr>
-        <w:t>"</w:t>
-      </w:r>
-      <w:proofErr w:type="spellStart"/>
-      <w:r>
-        <w:rPr>
-          <w:rFonts w:asciiTheme="minorHAnsi" w:hAnsiTheme="minorHAnsi" w:cstheme="minorHAnsi"/>
-          <w:sz w:val="24"/>
-          <w:szCs w:val="24"/>
-        </w:rPr>
-        <w:t>Depression</w:t>
-      </w:r>
-      <w:proofErr w:type="spellEnd"/>
-      <w:r>
-        <w:rPr>
-          <w:rFonts w:asciiTheme="minorHAnsi" w:hAnsiTheme="minorHAnsi" w:cstheme="minorHAnsi"/>
-          <w:sz w:val="24"/>
-          <w:szCs w:val="24"/>
-        </w:rPr>
-        <w:t xml:space="preserve"> Value"</w:t>
-      </w:r>
-    </w:p>
-    <w:p>
-      <w:pPr>
-        <w:pStyle w:val="Akapitzlist"/>
+        <w:t>"Depression Value"</w:t>
+      </w:r>
+    </w:p>
+    <w:p>
+      <w:pPr>
+        <w:pStyle w:val="ListParagraph"/>
         <w:numPr>
           <w:ilvl w:val="1"/>
           <w:numId w:val="13"/>
@@ -2855,7 +2461,7 @@
     </w:p>
     <w:p>
       <w:pPr>
-        <w:pStyle w:val="Akapitzlist"/>
+        <w:pStyle w:val="ListParagraph"/>
         <w:numPr>
           <w:ilvl w:val="0"/>
           <w:numId w:val="13"/>
@@ -2873,48 +2479,12 @@
           <w:sz w:val="24"/>
           <w:szCs w:val="24"/>
         </w:rPr>
-        <w:t>"</w:t>
-      </w:r>
-      <w:proofErr w:type="spellStart"/>
-      <w:r>
-        <w:rPr>
-          <w:rFonts w:asciiTheme="minorHAnsi" w:hAnsiTheme="minorHAnsi" w:cstheme="minorHAnsi"/>
-          <w:sz w:val="24"/>
-          <w:szCs w:val="24"/>
-        </w:rPr>
-        <w:t>Depression</w:t>
-      </w:r>
-      <w:proofErr w:type="spellEnd"/>
-      <w:r>
-        <w:rPr>
-          <w:rFonts w:asciiTheme="minorHAnsi" w:hAnsiTheme="minorHAnsi" w:cstheme="minorHAnsi"/>
-          <w:sz w:val="24"/>
-          <w:szCs w:val="24"/>
-        </w:rPr>
-        <w:t xml:space="preserve"> </w:t>
-      </w:r>
-      <w:proofErr w:type="spellStart"/>
-      <w:r>
-        <w:rPr>
-          <w:rFonts w:asciiTheme="minorHAnsi" w:hAnsiTheme="minorHAnsi" w:cstheme="minorHAnsi"/>
-          <w:sz w:val="24"/>
-          <w:szCs w:val="24"/>
-        </w:rPr>
-        <w:t>Label</w:t>
-      </w:r>
-      <w:proofErr w:type="spellEnd"/>
-      <w:r>
-        <w:rPr>
-          <w:rFonts w:asciiTheme="minorHAnsi" w:hAnsiTheme="minorHAnsi" w:cstheme="minorHAnsi"/>
-          <w:sz w:val="24"/>
-          <w:szCs w:val="24"/>
-        </w:rPr>
-        <w:t>"</w:t>
-      </w:r>
-    </w:p>
-    <w:p>
-      <w:pPr>
-        <w:pStyle w:val="Akapitzlist"/>
+        <w:t>"Depression Label"</w:t>
+      </w:r>
+    </w:p>
+    <w:p>
+      <w:pPr>
+        <w:pStyle w:val="ListParagraph"/>
         <w:numPr>
           <w:ilvl w:val="1"/>
           <w:numId w:val="13"/>
@@ -2926,38 +2496,18 @@
           <w:szCs w:val="24"/>
         </w:rPr>
       </w:pPr>
-      <w:proofErr w:type="spellStart"/>
-      <w:r>
-        <w:rPr>
-          <w:rFonts w:asciiTheme="minorHAnsi" w:hAnsiTheme="minorHAnsi" w:cstheme="minorHAnsi"/>
-          <w:sz w:val="24"/>
-          <w:szCs w:val="24"/>
-        </w:rPr>
-        <w:t>Mild</w:t>
-      </w:r>
-      <w:proofErr w:type="spellEnd"/>
-      <w:r>
-        <w:rPr>
-          <w:rFonts w:asciiTheme="minorHAnsi" w:hAnsiTheme="minorHAnsi" w:cstheme="minorHAnsi"/>
-          <w:sz w:val="24"/>
-          <w:szCs w:val="24"/>
-        </w:rPr>
-        <w:t xml:space="preserve"> </w:t>
-      </w:r>
-      <w:proofErr w:type="spellStart"/>
-      <w:r>
-        <w:rPr>
-          <w:rFonts w:asciiTheme="minorHAnsi" w:hAnsiTheme="minorHAnsi" w:cstheme="minorHAnsi"/>
-          <w:sz w:val="24"/>
-          <w:szCs w:val="24"/>
-        </w:rPr>
-        <w:t>Depression</w:t>
-      </w:r>
-      <w:proofErr w:type="spellEnd"/>
-    </w:p>
-    <w:p>
-      <w:pPr>
-        <w:pStyle w:val="Akapitzlist"/>
+      <w:r>
+        <w:rPr>
+          <w:rFonts w:asciiTheme="minorHAnsi" w:hAnsiTheme="minorHAnsi" w:cstheme="minorHAnsi"/>
+          <w:sz w:val="24"/>
+          <w:szCs w:val="24"/>
+        </w:rPr>
+        <w:t>Mild Depression</w:t>
+      </w:r>
+    </w:p>
+    <w:p>
+      <w:pPr>
+        <w:pStyle w:val="ListParagraph"/>
         <w:numPr>
           <w:ilvl w:val="1"/>
           <w:numId w:val="13"/>
@@ -2969,38 +2519,18 @@
           <w:szCs w:val="24"/>
         </w:rPr>
       </w:pPr>
-      <w:proofErr w:type="spellStart"/>
-      <w:r>
-        <w:rPr>
-          <w:rFonts w:asciiTheme="minorHAnsi" w:hAnsiTheme="minorHAnsi" w:cstheme="minorHAnsi"/>
-          <w:sz w:val="24"/>
-          <w:szCs w:val="24"/>
-        </w:rPr>
-        <w:t>Minimal</w:t>
-      </w:r>
-      <w:proofErr w:type="spellEnd"/>
-      <w:r>
-        <w:rPr>
-          <w:rFonts w:asciiTheme="minorHAnsi" w:hAnsiTheme="minorHAnsi" w:cstheme="minorHAnsi"/>
-          <w:sz w:val="24"/>
-          <w:szCs w:val="24"/>
-        </w:rPr>
-        <w:t xml:space="preserve"> </w:t>
-      </w:r>
-      <w:proofErr w:type="spellStart"/>
-      <w:r>
-        <w:rPr>
-          <w:rFonts w:asciiTheme="minorHAnsi" w:hAnsiTheme="minorHAnsi" w:cstheme="minorHAnsi"/>
-          <w:sz w:val="24"/>
-          <w:szCs w:val="24"/>
-        </w:rPr>
-        <w:t>Depression</w:t>
-      </w:r>
-      <w:proofErr w:type="spellEnd"/>
-    </w:p>
-    <w:p>
-      <w:pPr>
-        <w:pStyle w:val="Akapitzlist"/>
+      <w:r>
+        <w:rPr>
+          <w:rFonts w:asciiTheme="minorHAnsi" w:hAnsiTheme="minorHAnsi" w:cstheme="minorHAnsi"/>
+          <w:sz w:val="24"/>
+          <w:szCs w:val="24"/>
+        </w:rPr>
+        <w:t>Minimal Depression</w:t>
+      </w:r>
+    </w:p>
+    <w:p>
+      <w:pPr>
+        <w:pStyle w:val="ListParagraph"/>
         <w:numPr>
           <w:ilvl w:val="1"/>
           <w:numId w:val="13"/>
@@ -3012,38 +2542,18 @@
           <w:szCs w:val="24"/>
         </w:rPr>
       </w:pPr>
-      <w:proofErr w:type="spellStart"/>
-      <w:r>
-        <w:rPr>
-          <w:rFonts w:asciiTheme="minorHAnsi" w:hAnsiTheme="minorHAnsi" w:cstheme="minorHAnsi"/>
-          <w:sz w:val="24"/>
-          <w:szCs w:val="24"/>
-        </w:rPr>
-        <w:t>Moderate</w:t>
-      </w:r>
-      <w:proofErr w:type="spellEnd"/>
-      <w:r>
-        <w:rPr>
-          <w:rFonts w:asciiTheme="minorHAnsi" w:hAnsiTheme="minorHAnsi" w:cstheme="minorHAnsi"/>
-          <w:sz w:val="24"/>
-          <w:szCs w:val="24"/>
-        </w:rPr>
-        <w:t xml:space="preserve"> </w:t>
-      </w:r>
-      <w:proofErr w:type="spellStart"/>
-      <w:r>
-        <w:rPr>
-          <w:rFonts w:asciiTheme="minorHAnsi" w:hAnsiTheme="minorHAnsi" w:cstheme="minorHAnsi"/>
-          <w:sz w:val="24"/>
-          <w:szCs w:val="24"/>
-        </w:rPr>
-        <w:t>Depression</w:t>
-      </w:r>
-      <w:proofErr w:type="spellEnd"/>
-    </w:p>
-    <w:p>
-      <w:pPr>
-        <w:pStyle w:val="Akapitzlist"/>
+      <w:r>
+        <w:rPr>
+          <w:rFonts w:asciiTheme="minorHAnsi" w:hAnsiTheme="minorHAnsi" w:cstheme="minorHAnsi"/>
+          <w:sz w:val="24"/>
+          <w:szCs w:val="24"/>
+        </w:rPr>
+        <w:t>Moderate Depression</w:t>
+      </w:r>
+    </w:p>
+    <w:p>
+      <w:pPr>
+        <w:pStyle w:val="ListParagraph"/>
         <w:numPr>
           <w:ilvl w:val="1"/>
           <w:numId w:val="13"/>
@@ -3055,56 +2565,18 @@
           <w:szCs w:val="24"/>
         </w:rPr>
       </w:pPr>
-      <w:proofErr w:type="spellStart"/>
-      <w:r>
-        <w:rPr>
-          <w:rFonts w:asciiTheme="minorHAnsi" w:hAnsiTheme="minorHAnsi" w:cstheme="minorHAnsi"/>
-          <w:sz w:val="24"/>
-          <w:szCs w:val="24"/>
-        </w:rPr>
-        <w:t>Moderately</w:t>
-      </w:r>
-      <w:proofErr w:type="spellEnd"/>
-      <w:r>
-        <w:rPr>
-          <w:rFonts w:asciiTheme="minorHAnsi" w:hAnsiTheme="minorHAnsi" w:cstheme="minorHAnsi"/>
-          <w:sz w:val="24"/>
-          <w:szCs w:val="24"/>
-        </w:rPr>
-        <w:t xml:space="preserve"> </w:t>
-      </w:r>
-      <w:proofErr w:type="spellStart"/>
-      <w:r>
-        <w:rPr>
-          <w:rFonts w:asciiTheme="minorHAnsi" w:hAnsiTheme="minorHAnsi" w:cstheme="minorHAnsi"/>
-          <w:sz w:val="24"/>
-          <w:szCs w:val="24"/>
-        </w:rPr>
-        <w:t>Severe</w:t>
-      </w:r>
-      <w:proofErr w:type="spellEnd"/>
-      <w:r>
-        <w:rPr>
-          <w:rFonts w:asciiTheme="minorHAnsi" w:hAnsiTheme="minorHAnsi" w:cstheme="minorHAnsi"/>
-          <w:sz w:val="24"/>
-          <w:szCs w:val="24"/>
-        </w:rPr>
-        <w:t xml:space="preserve"> </w:t>
-      </w:r>
-      <w:proofErr w:type="spellStart"/>
-      <w:r>
-        <w:rPr>
-          <w:rFonts w:asciiTheme="minorHAnsi" w:hAnsiTheme="minorHAnsi" w:cstheme="minorHAnsi"/>
-          <w:sz w:val="24"/>
-          <w:szCs w:val="24"/>
-        </w:rPr>
-        <w:t>Depression</w:t>
-      </w:r>
-      <w:proofErr w:type="spellEnd"/>
-    </w:p>
-    <w:p>
-      <w:pPr>
-        <w:pStyle w:val="Akapitzlist"/>
+      <w:r>
+        <w:rPr>
+          <w:rFonts w:asciiTheme="minorHAnsi" w:hAnsiTheme="minorHAnsi" w:cstheme="minorHAnsi"/>
+          <w:sz w:val="24"/>
+          <w:szCs w:val="24"/>
+        </w:rPr>
+        <w:t>Moderately Severe Depression</w:t>
+      </w:r>
+    </w:p>
+    <w:p>
+      <w:pPr>
+        <w:pStyle w:val="ListParagraph"/>
         <w:numPr>
           <w:ilvl w:val="1"/>
           <w:numId w:val="13"/>
@@ -3122,22 +2594,12 @@
           <w:sz w:val="24"/>
           <w:szCs w:val="24"/>
         </w:rPr>
-        <w:t xml:space="preserve">No </w:t>
-      </w:r>
-      <w:proofErr w:type="spellStart"/>
-      <w:r>
-        <w:rPr>
-          <w:rFonts w:asciiTheme="minorHAnsi" w:hAnsiTheme="minorHAnsi" w:cstheme="minorHAnsi"/>
-          <w:sz w:val="24"/>
-          <w:szCs w:val="24"/>
-        </w:rPr>
-        <w:t>Depression</w:t>
-      </w:r>
-      <w:proofErr w:type="spellEnd"/>
-    </w:p>
-    <w:p>
-      <w:pPr>
-        <w:pStyle w:val="Akapitzlist"/>
+        <w:t>No Depression</w:t>
+      </w:r>
+    </w:p>
+    <w:p>
+      <w:pPr>
+        <w:pStyle w:val="ListParagraph"/>
         <w:numPr>
           <w:ilvl w:val="1"/>
           <w:numId w:val="13"/>
@@ -3149,34 +2611,14 @@
           <w:szCs w:val="24"/>
         </w:rPr>
       </w:pPr>
-      <w:proofErr w:type="spellStart"/>
-      <w:r>
-        <w:rPr>
-          <w:rFonts w:asciiTheme="minorHAnsi" w:hAnsiTheme="minorHAnsi" w:cstheme="minorHAnsi"/>
-          <w:sz w:val="24"/>
-          <w:szCs w:val="24"/>
-        </w:rPr>
-        <w:t>Severe</w:t>
-      </w:r>
-      <w:proofErr w:type="spellEnd"/>
-      <w:r>
-        <w:rPr>
-          <w:rFonts w:asciiTheme="minorHAnsi" w:hAnsiTheme="minorHAnsi" w:cstheme="minorHAnsi"/>
-          <w:sz w:val="24"/>
-          <w:szCs w:val="24"/>
-        </w:rPr>
-        <w:t xml:space="preserve"> </w:t>
-      </w:r>
-      <w:proofErr w:type="spellStart"/>
-      <w:r>
-        <w:rPr>
-          <w:rFonts w:asciiTheme="minorHAnsi" w:hAnsiTheme="minorHAnsi" w:cstheme="minorHAnsi"/>
-          <w:sz w:val="24"/>
-          <w:szCs w:val="24"/>
-        </w:rPr>
-        <w:t>Depression</w:t>
-      </w:r>
-      <w:proofErr w:type="spellEnd"/>
+      <w:r>
+        <w:rPr>
+          <w:rFonts w:asciiTheme="minorHAnsi" w:hAnsiTheme="minorHAnsi" w:cstheme="minorHAnsi"/>
+          <w:sz w:val="24"/>
+          <w:szCs w:val="24"/>
+        </w:rPr>
+        <w:t>Severe Depression</w:t>
+      </w:r>
     </w:p>
     <w:p>
       <w:pPr>
@@ -3198,7 +2640,7 @@
     </w:p>
     <w:p>
       <w:pPr>
-        <w:pStyle w:val="Akapitzlist"/>
+        <w:pStyle w:val="ListParagraph"/>
         <w:numPr>
           <w:ilvl w:val="0"/>
           <w:numId w:val="18"/>
@@ -3212,7 +2654,7 @@
     </w:p>
     <w:p>
       <w:pPr>
-        <w:pStyle w:val="Akapitzlist"/>
+        <w:pStyle w:val="ListParagraph"/>
         <w:numPr>
           <w:ilvl w:val="0"/>
           <w:numId w:val="18"/>
@@ -3221,20 +2663,12 @@
         <w:ind w:left="709" w:hanging="283"/>
       </w:pPr>
       <w:r>
-        <w:t xml:space="preserve">"6. </w:t>
-      </w:r>
-      <w:proofErr w:type="spellStart"/>
-      <w:r>
-        <w:t>Current</w:t>
-      </w:r>
-      <w:proofErr w:type="spellEnd"/>
-      <w:r>
-        <w:t xml:space="preserve"> CGPA"</w:t>
-      </w:r>
-    </w:p>
-    <w:p>
-      <w:pPr>
-        <w:pStyle w:val="Akapitzlist"/>
+        <w:t>"6. Current CGPA"</w:t>
+      </w:r>
+    </w:p>
+    <w:p>
+      <w:pPr>
+        <w:pStyle w:val="ListParagraph"/>
         <w:numPr>
           <w:ilvl w:val="0"/>
           <w:numId w:val="18"/>
@@ -3243,20 +2677,12 @@
         <w:ind w:left="709" w:hanging="283"/>
       </w:pPr>
       <w:r>
-        <w:t>"</w:t>
-      </w:r>
-      <w:proofErr w:type="spellStart"/>
-      <w:r>
-        <w:t>Anxiety</w:t>
-      </w:r>
-      <w:proofErr w:type="spellEnd"/>
-      <w:r>
-        <w:t xml:space="preserve"> Value"</w:t>
-      </w:r>
-    </w:p>
-    <w:p>
-      <w:pPr>
-        <w:pStyle w:val="Akapitzlist"/>
+        <w:t>"Anxiety Value"</w:t>
+      </w:r>
+    </w:p>
+    <w:p>
+      <w:pPr>
+        <w:pStyle w:val="ListParagraph"/>
         <w:numPr>
           <w:ilvl w:val="0"/>
           <w:numId w:val="18"/>
@@ -3265,20 +2691,12 @@
         <w:ind w:left="709" w:hanging="283"/>
       </w:pPr>
       <w:r>
-        <w:t>"</w:t>
-      </w:r>
-      <w:proofErr w:type="spellStart"/>
-      <w:r>
-        <w:t>Stress</w:t>
-      </w:r>
-      <w:proofErr w:type="spellEnd"/>
-      <w:r>
-        <w:t xml:space="preserve"> Value"</w:t>
-      </w:r>
-    </w:p>
-    <w:p>
-      <w:pPr>
-        <w:pStyle w:val="Akapitzlist"/>
+        <w:t>"Stress Value"</w:t>
+      </w:r>
+    </w:p>
+    <w:p>
+      <w:pPr>
+        <w:pStyle w:val="ListParagraph"/>
         <w:numPr>
           <w:ilvl w:val="0"/>
           <w:numId w:val="18"/>
@@ -3286,146 +2704,138 @@
         <w:ind w:left="709" w:hanging="283"/>
       </w:pPr>
       <w:r>
-        <w:t>"</w:t>
-      </w:r>
-      <w:proofErr w:type="spellStart"/>
-      <w:r>
-        <w:t>Depression</w:t>
-      </w:r>
-      <w:proofErr w:type="spellEnd"/>
-      <w:r>
-        <w:t xml:space="preserve"> Value"</w:t>
-      </w:r>
-    </w:p>
-    <w:p>
-      <w:pPr>
-        <w:pStyle w:val="Akapitzlist"/>
+        <w:t>"Depression Value"</w:t>
+      </w:r>
+    </w:p>
+    <w:p>
+      <w:pPr>
+        <w:pStyle w:val="ListParagraph"/>
         <w:ind w:left="709"/>
       </w:pPr>
     </w:p>
     <w:p>
       <w:pPr>
-        <w:pStyle w:val="Akapitzlist"/>
+        <w:pStyle w:val="ListParagraph"/>
         <w:ind w:left="709"/>
       </w:pPr>
     </w:p>
     <w:p>
       <w:pPr>
-        <w:pStyle w:val="Akapitzlist"/>
+        <w:pStyle w:val="ListParagraph"/>
         <w:ind w:left="709"/>
       </w:pPr>
     </w:p>
     <w:p>
       <w:pPr>
-        <w:pStyle w:val="Akapitzlist"/>
+        <w:pStyle w:val="ListParagraph"/>
         <w:ind w:left="709"/>
       </w:pPr>
     </w:p>
     <w:p>
       <w:pPr>
-        <w:pStyle w:val="Akapitzlist"/>
+        <w:pStyle w:val="ListParagraph"/>
         <w:ind w:left="709"/>
       </w:pPr>
     </w:p>
     <w:p>
       <w:pPr>
-        <w:pStyle w:val="Akapitzlist"/>
+        <w:pStyle w:val="ListParagraph"/>
         <w:ind w:left="709"/>
       </w:pPr>
     </w:p>
     <w:p>
       <w:pPr>
-        <w:pStyle w:val="Akapitzlist"/>
+        <w:pStyle w:val="ListParagraph"/>
         <w:ind w:left="709"/>
       </w:pPr>
     </w:p>
     <w:p>
       <w:pPr>
-        <w:pStyle w:val="Akapitzlist"/>
+        <w:pStyle w:val="ListParagraph"/>
         <w:ind w:left="709"/>
       </w:pPr>
     </w:p>
     <w:p>
       <w:pPr>
-        <w:pStyle w:val="Akapitzlist"/>
+        <w:pStyle w:val="ListParagraph"/>
         <w:ind w:left="709"/>
       </w:pPr>
     </w:p>
     <w:p>
       <w:pPr>
-        <w:pStyle w:val="Akapitzlist"/>
+        <w:pStyle w:val="ListParagraph"/>
         <w:ind w:left="709"/>
       </w:pPr>
     </w:p>
     <w:p>
       <w:pPr>
-        <w:pStyle w:val="Akapitzlist"/>
+        <w:pStyle w:val="ListParagraph"/>
         <w:ind w:left="709"/>
       </w:pPr>
     </w:p>
     <w:p>
       <w:pPr>
-        <w:pStyle w:val="Akapitzlist"/>
+        <w:pStyle w:val="ListParagraph"/>
         <w:ind w:left="709"/>
       </w:pPr>
     </w:p>
     <w:p>
       <w:pPr>
-        <w:pStyle w:val="Akapitzlist"/>
+        <w:pStyle w:val="ListParagraph"/>
         <w:ind w:left="709"/>
       </w:pPr>
     </w:p>
     <w:p>
       <w:pPr>
-        <w:pStyle w:val="Akapitzlist"/>
+        <w:pStyle w:val="ListParagraph"/>
         <w:ind w:left="709"/>
       </w:pPr>
     </w:p>
     <w:p>
       <w:pPr>
-        <w:pStyle w:val="Akapitzlist"/>
+        <w:pStyle w:val="ListParagraph"/>
         <w:ind w:left="709"/>
       </w:pPr>
     </w:p>
     <w:p>
       <w:pPr>
-        <w:pStyle w:val="Akapitzlist"/>
+        <w:pStyle w:val="ListParagraph"/>
         <w:ind w:left="709"/>
       </w:pPr>
     </w:p>
     <w:p>
       <w:pPr>
-        <w:pStyle w:val="Akapitzlist"/>
+        <w:pStyle w:val="ListParagraph"/>
         <w:ind w:left="709"/>
       </w:pPr>
     </w:p>
     <w:p>
       <w:pPr>
-        <w:pStyle w:val="Akapitzlist"/>
+        <w:pStyle w:val="ListParagraph"/>
         <w:ind w:left="709"/>
       </w:pPr>
     </w:p>
     <w:p>
       <w:pPr>
-        <w:pStyle w:val="Akapitzlist"/>
+        <w:pStyle w:val="ListParagraph"/>
         <w:ind w:left="709"/>
       </w:pPr>
     </w:p>
     <w:p>
       <w:pPr>
-        <w:pStyle w:val="Akapitzlist"/>
+        <w:pStyle w:val="ListParagraph"/>
         <w:ind w:left="709"/>
       </w:pPr>
     </w:p>
     <w:p>
       <w:pPr>
-        <w:pStyle w:val="Akapitzlist"/>
+        <w:pStyle w:val="ListParagraph"/>
         <w:ind w:left="709"/>
       </w:pPr>
     </w:p>
     <w:p>
       <w:pPr>
-        <w:pStyle w:val="Nagwek2"/>
+        <w:pStyle w:val="Heading2"/>
         <w:rPr>
           <w:rFonts w:asciiTheme="minorHAnsi" w:hAnsiTheme="minorHAnsi" w:cstheme="minorHAnsi"/>
           <w:sz w:val="40"/>
@@ -3494,89 +2904,49 @@
         </w:rPr>
         <w:t xml:space="preserve">które odpowiednio skupiały się na </w:t>
       </w:r>
-      <w:proofErr w:type="spellStart"/>
-      <w:r>
-        <w:rPr>
-          <w:rFonts w:asciiTheme="minorHAnsi" w:hAnsiTheme="minorHAnsi" w:cstheme="minorHAnsi"/>
-          <w:sz w:val="24"/>
-          <w:szCs w:val="24"/>
-        </w:rPr>
+      <w:r>
+        <w:rPr>
+          <w:rFonts w:asciiTheme="minorHAnsi" w:hAnsiTheme="minorHAnsi" w:cstheme="minorHAnsi"/>
+          <w:sz w:val="24"/>
+          <w:szCs w:val="24"/>
+        </w:rPr>
+        <w:t>Anxiety, Stress i Depression</w:t>
+      </w:r>
+      <w:r>
+        <w:rPr>
+          <w:rFonts w:asciiTheme="minorHAnsi" w:hAnsiTheme="minorHAnsi" w:cstheme="minorHAnsi"/>
+          <w:sz w:val="24"/>
+          <w:szCs w:val="24"/>
+        </w:rPr>
+        <w:t>. Wszystkie trzy modele zostały wyt</w:t>
+      </w:r>
+      <w:r>
+        <w:rPr>
+          <w:rFonts w:asciiTheme="minorHAnsi" w:hAnsiTheme="minorHAnsi" w:cstheme="minorHAnsi"/>
+          <w:sz w:val="24"/>
+          <w:szCs w:val="24"/>
+        </w:rPr>
+        <w:t>renowa</w:t>
+      </w:r>
+      <w:r>
+        <w:rPr>
+          <w:rFonts w:asciiTheme="minorHAnsi" w:hAnsiTheme="minorHAnsi" w:cstheme="minorHAnsi"/>
+          <w:sz w:val="24"/>
+          <w:szCs w:val="24"/>
+        </w:rPr>
+        <w:t>ne wyłącznie na kolumnach należących do ich dziedziny, niezależnie od siebie nawzajem.</w:t>
+      </w:r>
+    </w:p>
+    <w:p>
+      <w:pPr>
+        <w:pStyle w:val="Heading3"/>
+      </w:pPr>
+      <w:r>
+        <w:t xml:space="preserve">Model skupiający się na </w:t>
+      </w:r>
+      <w:r>
         <w:t>Anxiety</w:t>
       </w:r>
-      <w:proofErr w:type="spellEnd"/>
-      <w:r>
-        <w:rPr>
-          <w:rFonts w:asciiTheme="minorHAnsi" w:hAnsiTheme="minorHAnsi" w:cstheme="minorHAnsi"/>
-          <w:sz w:val="24"/>
-          <w:szCs w:val="24"/>
-        </w:rPr>
-        <w:t xml:space="preserve">, </w:t>
-      </w:r>
-      <w:proofErr w:type="spellStart"/>
-      <w:r>
-        <w:rPr>
-          <w:rFonts w:asciiTheme="minorHAnsi" w:hAnsiTheme="minorHAnsi" w:cstheme="minorHAnsi"/>
-          <w:sz w:val="24"/>
-          <w:szCs w:val="24"/>
-        </w:rPr>
-        <w:t>Stress</w:t>
-      </w:r>
-      <w:proofErr w:type="spellEnd"/>
-      <w:r>
-        <w:rPr>
-          <w:rFonts w:asciiTheme="minorHAnsi" w:hAnsiTheme="minorHAnsi" w:cstheme="minorHAnsi"/>
-          <w:sz w:val="24"/>
-          <w:szCs w:val="24"/>
-        </w:rPr>
-        <w:t xml:space="preserve"> i </w:t>
-      </w:r>
-      <w:proofErr w:type="spellStart"/>
-      <w:r>
-        <w:rPr>
-          <w:rFonts w:asciiTheme="minorHAnsi" w:hAnsiTheme="minorHAnsi" w:cstheme="minorHAnsi"/>
-          <w:sz w:val="24"/>
-          <w:szCs w:val="24"/>
-        </w:rPr>
-        <w:t>Depression</w:t>
-      </w:r>
-      <w:proofErr w:type="spellEnd"/>
-      <w:r>
-        <w:rPr>
-          <w:rFonts w:asciiTheme="minorHAnsi" w:hAnsiTheme="minorHAnsi" w:cstheme="minorHAnsi"/>
-          <w:sz w:val="24"/>
-          <w:szCs w:val="24"/>
-        </w:rPr>
-        <w:t>. Wszystkie trzy modele zostały wyt</w:t>
-      </w:r>
-      <w:r>
-        <w:rPr>
-          <w:rFonts w:asciiTheme="minorHAnsi" w:hAnsiTheme="minorHAnsi" w:cstheme="minorHAnsi"/>
-          <w:sz w:val="24"/>
-          <w:szCs w:val="24"/>
-        </w:rPr>
-        <w:t>renowa</w:t>
-      </w:r>
-      <w:r>
-        <w:rPr>
-          <w:rFonts w:asciiTheme="minorHAnsi" w:hAnsiTheme="minorHAnsi" w:cstheme="minorHAnsi"/>
-          <w:sz w:val="24"/>
-          <w:szCs w:val="24"/>
-        </w:rPr>
-        <w:t>ne wyłącznie na kolumnach należących do ich dziedziny, niezależnie od siebie nawzajem.</w:t>
-      </w:r>
-    </w:p>
-    <w:p>
-      <w:pPr>
-        <w:pStyle w:val="Nagwek3"/>
-      </w:pPr>
-      <w:r>
-        <w:t xml:space="preserve">Model skupiający się na </w:t>
-      </w:r>
-      <w:proofErr w:type="spellStart"/>
-      <w:r>
-        <w:t>Anxiety</w:t>
-      </w:r>
-      <w:proofErr w:type="spellEnd"/>
     </w:p>
     <w:p>
       <w:pPr>
@@ -3599,7 +2969,7 @@
     </w:p>
     <w:tbl>
       <w:tblPr>
-        <w:tblStyle w:val="Zwykatabela2"/>
+        <w:tblStyle w:val="PlainTable2"/>
         <w:tblW w:w="0" w:type="auto"/>
         <w:tblLook w:val="04A0" w:firstRow="1" w:lastRow="0" w:firstColumn="1" w:lastColumn="0" w:noHBand="0" w:noVBand="1"/>
       </w:tblPr>
@@ -3829,7 +3199,6 @@
                 <w:lang w:val="en-GB"/>
               </w:rPr>
             </w:pPr>
-            <w:proofErr w:type="spellStart"/>
             <w:r>
               <w:rPr>
                 <w:i/>
@@ -3840,7 +3209,6 @@
               </w:rPr>
               <w:t>freq</w:t>
             </w:r>
-            <w:proofErr w:type="spellEnd"/>
           </w:p>
         </w:tc>
         <w:tc>
@@ -3915,7 +3283,7 @@
     </w:p>
     <w:tbl>
       <w:tblPr>
-        <w:tblStyle w:val="Zwykatabela2"/>
+        <w:tblStyle w:val="PlainTable2"/>
         <w:tblW w:w="0" w:type="auto"/>
         <w:tblLayout w:type="fixed"/>
         <w:tblLook w:val="04A0" w:firstRow="1" w:lastRow="0" w:firstColumn="1" w:lastColumn="0" w:noHBand="0" w:noVBand="1"/>
@@ -3977,7 +3345,6 @@
                 <w:lang w:val="en-US"/>
               </w:rPr>
             </w:pPr>
-            <w:proofErr w:type="spellStart"/>
             <w:r>
               <w:rPr>
                 <w:sz w:val="24"/>
@@ -3986,7 +3353,6 @@
               </w:rPr>
               <w:t>score_val</w:t>
             </w:r>
-            <w:proofErr w:type="spellEnd"/>
           </w:p>
         </w:tc>
         <w:tc>
@@ -4008,7 +3374,6 @@
                 <w:lang w:val="en-US"/>
               </w:rPr>
             </w:pPr>
-            <w:proofErr w:type="spellStart"/>
             <w:r>
               <w:rPr>
                 <w:sz w:val="24"/>
@@ -4017,7 +3382,6 @@
               </w:rPr>
               <w:t>can_infer</w:t>
             </w:r>
-            <w:proofErr w:type="spellEnd"/>
           </w:p>
         </w:tc>
         <w:tc>
@@ -4038,7 +3402,6 @@
                 <w:lang w:val="en-US"/>
               </w:rPr>
             </w:pPr>
-            <w:proofErr w:type="spellStart"/>
             <w:r>
               <w:rPr>
                 <w:sz w:val="24"/>
@@ -4047,7 +3410,6 @@
               </w:rPr>
               <w:t>fit_order</w:t>
             </w:r>
-            <w:proofErr w:type="spellEnd"/>
           </w:p>
         </w:tc>
       </w:tr>
@@ -4191,7 +3553,6 @@
                 <w:lang w:val="en-US"/>
               </w:rPr>
             </w:pPr>
-            <w:proofErr w:type="spellStart"/>
             <w:r>
               <w:rPr>
                 <w:sz w:val="24"/>
@@ -4200,7 +3561,6 @@
               </w:rPr>
               <w:t>NeuralNetTorch</w:t>
             </w:r>
-            <w:proofErr w:type="spellEnd"/>
           </w:p>
         </w:tc>
         <w:tc>
@@ -4312,7 +3672,6 @@
                 <w:lang w:val="en-US"/>
               </w:rPr>
             </w:pPr>
-            <w:proofErr w:type="spellStart"/>
             <w:r>
               <w:rPr>
                 <w:sz w:val="24"/>
@@ -4321,7 +3680,6 @@
               </w:rPr>
               <w:t>ExtraTreesEntr</w:t>
             </w:r>
-            <w:proofErr w:type="spellEnd"/>
           </w:p>
         </w:tc>
         <w:tc>
@@ -4432,7 +3790,6 @@
                 <w:lang w:val="en-US"/>
               </w:rPr>
             </w:pPr>
-            <w:proofErr w:type="spellStart"/>
             <w:r>
               <w:rPr>
                 <w:sz w:val="24"/>
@@ -4441,7 +3798,6 @@
               </w:rPr>
               <w:t>ExtraTreesGini</w:t>
             </w:r>
-            <w:proofErr w:type="spellEnd"/>
           </w:p>
         </w:tc>
         <w:tc>
@@ -4553,7 +3909,6 @@
                 <w:lang w:val="en-US"/>
               </w:rPr>
             </w:pPr>
-            <w:proofErr w:type="spellStart"/>
             <w:r>
               <w:rPr>
                 <w:sz w:val="24"/>
@@ -4562,7 +3917,6 @@
               </w:rPr>
               <w:t>RandomForestGini</w:t>
             </w:r>
-            <w:proofErr w:type="spellEnd"/>
           </w:p>
         </w:tc>
         <w:tc>
@@ -4673,7 +4027,6 @@
                 <w:lang w:val="en-US"/>
               </w:rPr>
             </w:pPr>
-            <w:proofErr w:type="spellStart"/>
             <w:r>
               <w:rPr>
                 <w:sz w:val="24"/>
@@ -4681,7 +4034,6 @@
               </w:rPr>
               <w:t>RandomForestEntr</w:t>
             </w:r>
-            <w:proofErr w:type="spellEnd"/>
           </w:p>
         </w:tc>
         <w:tc>
@@ -4794,32 +4146,12 @@
           <w:sz w:val="24"/>
           <w:szCs w:val="24"/>
         </w:rPr>
-        <w:t xml:space="preserve">Model z najwyższym </w:t>
-      </w:r>
-      <w:proofErr w:type="spellStart"/>
-      <w:r>
-        <w:rPr>
-          <w:b/>
-          <w:bCs/>
-          <w:sz w:val="24"/>
-          <w:szCs w:val="24"/>
-        </w:rPr>
-        <w:t>score_val</w:t>
-      </w:r>
-      <w:proofErr w:type="spellEnd"/>
-      <w:r>
-        <w:rPr>
-          <w:b/>
-          <w:bCs/>
-          <w:sz w:val="24"/>
-          <w:szCs w:val="24"/>
-        </w:rPr>
-        <w:t>:</w:t>
+        <w:t>Model z najwyższym score_val:</w:t>
       </w:r>
     </w:p>
     <w:tbl>
       <w:tblPr>
-        <w:tblStyle w:val="Zwykatabela2"/>
+        <w:tblStyle w:val="PlainTable2"/>
         <w:tblpPr w:leftFromText="141" w:rightFromText="141" w:vertAnchor="text" w:tblpY="1"/>
         <w:tblOverlap w:val="never"/>
         <w:tblW w:w="0" w:type="auto"/>
@@ -4923,7 +4255,6 @@
                 <w:lang w:val="en-GB"/>
               </w:rPr>
             </w:pPr>
-            <w:proofErr w:type="spellStart"/>
             <w:r>
               <w:rPr>
                 <w:i/>
@@ -4934,7 +4265,6 @@
               </w:rPr>
               <w:t>balanced_accuracy</w:t>
             </w:r>
-            <w:proofErr w:type="spellEnd"/>
           </w:p>
         </w:tc>
         <w:tc>
@@ -5043,19 +4373,14 @@
     </w:p>
     <w:p>
       <w:pPr>
-        <w:pStyle w:val="Nagwek3"/>
+        <w:pStyle w:val="Heading3"/>
       </w:pPr>
       <w:r>
         <w:lastRenderedPageBreak/>
         <w:t xml:space="preserve">Model skupiający się na </w:t>
       </w:r>
-      <w:proofErr w:type="spellStart"/>
-      <w:r>
-        <w:t>Stress</w:t>
-      </w:r>
-      <w:proofErr w:type="spellEnd"/>
-      <w:r>
-        <w:t xml:space="preserve"> </w:t>
+      <w:r>
+        <w:t xml:space="preserve">Stress </w:t>
       </w:r>
     </w:p>
     <w:p>
@@ -5079,7 +4404,7 @@
     </w:p>
     <w:tbl>
       <w:tblPr>
-        <w:tblStyle w:val="Zwykatabela2"/>
+        <w:tblStyle w:val="PlainTable2"/>
         <w:tblW w:w="0" w:type="auto"/>
         <w:tblLook w:val="04A0" w:firstRow="1" w:lastRow="0" w:firstColumn="1" w:lastColumn="0" w:noHBand="0" w:noVBand="1"/>
       </w:tblPr>
@@ -5110,7 +4435,6 @@
                 <w:szCs w:val="24"/>
               </w:rPr>
             </w:pPr>
-            <w:proofErr w:type="spellStart"/>
             <w:r>
               <w:rPr>
                 <w:i/>
@@ -5118,17 +4442,7 @@
                 <w:sz w:val="24"/>
                 <w:szCs w:val="24"/>
               </w:rPr>
-              <w:t>count</w:t>
-            </w:r>
-            <w:proofErr w:type="spellEnd"/>
-            <w:r>
-              <w:rPr>
-                <w:i/>
-                <w:iCs/>
-                <w:sz w:val="24"/>
-                <w:szCs w:val="24"/>
-              </w:rPr>
-              <w:t xml:space="preserve"> </w:t>
+              <w:t xml:space="preserve">count </w:t>
             </w:r>
           </w:p>
         </w:tc>
@@ -5316,7 +4630,6 @@
                 <w:lang w:val="en-US"/>
               </w:rPr>
             </w:pPr>
-            <w:proofErr w:type="spellStart"/>
             <w:r>
               <w:rPr>
                 <w:i/>
@@ -5325,18 +4638,7 @@
                 <w:szCs w:val="24"/>
                 <w:lang w:val="en-US"/>
               </w:rPr>
-              <w:t>freq</w:t>
-            </w:r>
-            <w:proofErr w:type="spellEnd"/>
-            <w:r>
-              <w:rPr>
-                <w:i/>
-                <w:iCs/>
-                <w:sz w:val="24"/>
-                <w:szCs w:val="24"/>
-                <w:lang w:val="en-US"/>
-              </w:rPr>
-              <w:t xml:space="preserve"> </w:t>
+              <w:t xml:space="preserve">freq </w:t>
             </w:r>
           </w:p>
         </w:tc>
@@ -5389,7 +4691,6 @@
           <w:lang w:val="en-US"/>
         </w:rPr>
       </w:pPr>
-      <w:proofErr w:type="spellStart"/>
       <w:r>
         <w:rPr>
           <w:b/>
@@ -5398,67 +4699,12 @@
           <w:szCs w:val="24"/>
           <w:lang w:val="en-US"/>
         </w:rPr>
-        <w:t>Informacje</w:t>
-      </w:r>
-      <w:proofErr w:type="spellEnd"/>
-      <w:r>
-        <w:rPr>
-          <w:b/>
-          <w:bCs/>
-          <w:sz w:val="24"/>
-          <w:szCs w:val="24"/>
-          <w:lang w:val="en-US"/>
-        </w:rPr>
-        <w:t xml:space="preserve"> o </w:t>
-      </w:r>
-      <w:proofErr w:type="spellStart"/>
-      <w:r>
-        <w:rPr>
-          <w:b/>
-          <w:bCs/>
-          <w:sz w:val="24"/>
-          <w:szCs w:val="24"/>
-          <w:lang w:val="en-US"/>
-        </w:rPr>
-        <w:t>wytrenowanych</w:t>
-      </w:r>
-      <w:proofErr w:type="spellEnd"/>
-      <w:r>
-        <w:rPr>
-          <w:b/>
-          <w:bCs/>
-          <w:sz w:val="24"/>
-          <w:szCs w:val="24"/>
-          <w:lang w:val="en-US"/>
-        </w:rPr>
-        <w:t xml:space="preserve"> </w:t>
-      </w:r>
-      <w:proofErr w:type="spellStart"/>
-      <w:r>
-        <w:rPr>
-          <w:b/>
-          <w:bCs/>
-          <w:sz w:val="24"/>
-          <w:szCs w:val="24"/>
-          <w:lang w:val="en-US"/>
-        </w:rPr>
-        <w:t>modelach</w:t>
-      </w:r>
-      <w:proofErr w:type="spellEnd"/>
-      <w:r>
-        <w:rPr>
-          <w:b/>
-          <w:bCs/>
-          <w:sz w:val="24"/>
-          <w:szCs w:val="24"/>
-          <w:lang w:val="en-US"/>
-        </w:rPr>
-        <w:t>:</w:t>
+        <w:t>Informacje o wytrenowanych modelach:</w:t>
       </w:r>
     </w:p>
     <w:tbl>
       <w:tblPr>
-        <w:tblStyle w:val="Zwykatabela2"/>
+        <w:tblStyle w:val="PlainTable2"/>
         <w:tblW w:w="9072" w:type="dxa"/>
         <w:tblLayout w:type="fixed"/>
         <w:tblLook w:val="04A0" w:firstRow="1" w:lastRow="0" w:firstColumn="1" w:lastColumn="0" w:noHBand="0" w:noVBand="1"/>
@@ -5524,7 +4770,6 @@
                 <w:lang w:val="en-US"/>
               </w:rPr>
             </w:pPr>
-            <w:proofErr w:type="spellStart"/>
             <w:r>
               <w:rPr>
                 <w:sz w:val="24"/>
@@ -5533,7 +4778,6 @@
               </w:rPr>
               <w:t>score_val</w:t>
             </w:r>
-            <w:proofErr w:type="spellEnd"/>
           </w:p>
         </w:tc>
         <w:tc>
@@ -5557,7 +4801,6 @@
                 <w:lang w:val="en-US"/>
               </w:rPr>
             </w:pPr>
-            <w:proofErr w:type="spellStart"/>
             <w:r>
               <w:rPr>
                 <w:sz w:val="24"/>
@@ -5566,7 +4809,6 @@
               </w:rPr>
               <w:t>can_infer</w:t>
             </w:r>
-            <w:proofErr w:type="spellEnd"/>
           </w:p>
         </w:tc>
         <w:tc>
@@ -5589,7 +4831,6 @@
                 <w:lang w:val="en-US"/>
               </w:rPr>
             </w:pPr>
-            <w:proofErr w:type="spellStart"/>
             <w:r>
               <w:rPr>
                 <w:sz w:val="24"/>
@@ -5598,7 +4839,6 @@
               </w:rPr>
               <w:t>fit_order</w:t>
             </w:r>
-            <w:proofErr w:type="spellEnd"/>
           </w:p>
         </w:tc>
       </w:tr>
@@ -5752,7 +4992,6 @@
                 <w:lang w:val="en-US"/>
               </w:rPr>
             </w:pPr>
-            <w:proofErr w:type="spellStart"/>
             <w:r>
               <w:rPr>
                 <w:sz w:val="24"/>
@@ -5761,7 +5000,6 @@
               </w:rPr>
               <w:t>NeuralNetTorch</w:t>
             </w:r>
-            <w:proofErr w:type="spellEnd"/>
           </w:p>
         </w:tc>
         <w:tc>
@@ -5881,7 +5119,6 @@
                 <w:lang w:val="en-US"/>
               </w:rPr>
             </w:pPr>
-            <w:proofErr w:type="spellStart"/>
             <w:r>
               <w:rPr>
                 <w:sz w:val="24"/>
@@ -5890,7 +5127,6 @@
               </w:rPr>
               <w:t>ExtraTreesEntr</w:t>
             </w:r>
-            <w:proofErr w:type="spellEnd"/>
           </w:p>
         </w:tc>
         <w:tc>
@@ -6009,7 +5245,6 @@
                 <w:lang w:val="en-US"/>
               </w:rPr>
             </w:pPr>
-            <w:proofErr w:type="spellStart"/>
             <w:r>
               <w:rPr>
                 <w:sz w:val="24"/>
@@ -6018,7 +5253,6 @@
               </w:rPr>
               <w:t>ExtraTreesGini</w:t>
             </w:r>
-            <w:proofErr w:type="spellEnd"/>
           </w:p>
         </w:tc>
         <w:tc>
@@ -6138,7 +5372,6 @@
                 <w:lang w:val="en-US"/>
               </w:rPr>
             </w:pPr>
-            <w:proofErr w:type="spellStart"/>
             <w:r>
               <w:rPr>
                 <w:sz w:val="24"/>
@@ -6147,7 +5380,6 @@
               </w:rPr>
               <w:t>RandomForestGini</w:t>
             </w:r>
-            <w:proofErr w:type="spellEnd"/>
           </w:p>
         </w:tc>
         <w:tc>
@@ -6266,7 +5498,6 @@
                 <w:lang w:val="en-US"/>
               </w:rPr>
             </w:pPr>
-            <w:proofErr w:type="spellStart"/>
             <w:r>
               <w:rPr>
                 <w:sz w:val="24"/>
@@ -6274,7 +5505,6 @@
               </w:rPr>
               <w:t>RandomForestEntr</w:t>
             </w:r>
-            <w:proofErr w:type="spellEnd"/>
           </w:p>
         </w:tc>
         <w:tc>
@@ -6394,32 +5624,12 @@
           <w:sz w:val="24"/>
           <w:szCs w:val="24"/>
         </w:rPr>
-        <w:t xml:space="preserve">Model z najwyższym </w:t>
-      </w:r>
-      <w:proofErr w:type="spellStart"/>
-      <w:r>
-        <w:rPr>
-          <w:b/>
-          <w:bCs/>
-          <w:sz w:val="24"/>
-          <w:szCs w:val="24"/>
-        </w:rPr>
-        <w:t>score_val</w:t>
-      </w:r>
-      <w:proofErr w:type="spellEnd"/>
-      <w:r>
-        <w:rPr>
-          <w:b/>
-          <w:bCs/>
-          <w:sz w:val="24"/>
-          <w:szCs w:val="24"/>
-        </w:rPr>
-        <w:t>:</w:t>
+        <w:t>Model z najwyższym score_val:</w:t>
       </w:r>
     </w:p>
     <w:tbl>
       <w:tblPr>
-        <w:tblStyle w:val="Zwykatabela2"/>
+        <w:tblStyle w:val="PlainTable2"/>
         <w:tblW w:w="0" w:type="auto"/>
         <w:tblLayout w:type="fixed"/>
         <w:tblLook w:val="04A0" w:firstRow="1" w:lastRow="0" w:firstColumn="1" w:lastColumn="0" w:noHBand="0" w:noVBand="1"/>
@@ -6451,7 +5661,6 @@
                 <w:szCs w:val="24"/>
               </w:rPr>
             </w:pPr>
-            <w:proofErr w:type="spellStart"/>
             <w:r>
               <w:rPr>
                 <w:i/>
@@ -6461,7 +5670,6 @@
               </w:rPr>
               <w:t>accuracy</w:t>
             </w:r>
-            <w:proofErr w:type="spellEnd"/>
           </w:p>
         </w:tc>
         <w:tc>
@@ -6518,7 +5726,6 @@
                 <w:szCs w:val="24"/>
               </w:rPr>
             </w:pPr>
-            <w:proofErr w:type="spellStart"/>
             <w:r>
               <w:rPr>
                 <w:i/>
@@ -6528,7 +5735,6 @@
               </w:rPr>
               <w:t>balanced_accuracy</w:t>
             </w:r>
-            <w:proofErr w:type="spellEnd"/>
           </w:p>
         </w:tc>
         <w:tc>
@@ -6624,20 +5830,15 @@
     <w:p/>
     <w:p>
       <w:pPr>
-        <w:pStyle w:val="Nagwek3"/>
+        <w:pStyle w:val="Heading3"/>
       </w:pPr>
       <w:r>
         <w:lastRenderedPageBreak/>
         <w:t>Model skupiający się na</w:t>
       </w:r>
       <w:r>
-        <w:t xml:space="preserve"> </w:t>
-      </w:r>
-      <w:proofErr w:type="spellStart"/>
-      <w:r>
-        <w:t>Depression</w:t>
-      </w:r>
-      <w:proofErr w:type="spellEnd"/>
+        <w:t xml:space="preserve"> Depression</w:t>
+      </w:r>
     </w:p>
     <w:p>
       <w:pPr>
@@ -6660,7 +5861,7 @@
     </w:p>
     <w:tbl>
       <w:tblPr>
-        <w:tblStyle w:val="Zwykatabela2"/>
+        <w:tblStyle w:val="PlainTable2"/>
         <w:tblW w:w="0" w:type="auto"/>
         <w:tblLook w:val="04A0" w:firstRow="1" w:lastRow="0" w:firstColumn="1" w:lastColumn="0" w:noHBand="0" w:noVBand="1"/>
       </w:tblPr>
@@ -6691,7 +5892,6 @@
                 <w:szCs w:val="24"/>
               </w:rPr>
             </w:pPr>
-            <w:proofErr w:type="spellStart"/>
             <w:r>
               <w:rPr>
                 <w:i/>
@@ -6699,17 +5899,7 @@
                 <w:sz w:val="24"/>
                 <w:szCs w:val="24"/>
               </w:rPr>
-              <w:t>count</w:t>
-            </w:r>
-            <w:proofErr w:type="spellEnd"/>
-            <w:r>
-              <w:rPr>
-                <w:i/>
-                <w:iCs/>
-                <w:sz w:val="24"/>
-                <w:szCs w:val="24"/>
-              </w:rPr>
-              <w:t xml:space="preserve"> </w:t>
+              <w:t xml:space="preserve">count </w:t>
             </w:r>
           </w:p>
         </w:tc>
@@ -6897,7 +6087,6 @@
                 <w:lang w:val="en-US"/>
               </w:rPr>
             </w:pPr>
-            <w:proofErr w:type="spellStart"/>
             <w:r>
               <w:rPr>
                 <w:i/>
@@ -6906,18 +6095,7 @@
                 <w:szCs w:val="24"/>
                 <w:lang w:val="en-US"/>
               </w:rPr>
-              <w:t>freq</w:t>
-            </w:r>
-            <w:proofErr w:type="spellEnd"/>
-            <w:r>
-              <w:rPr>
-                <w:i/>
-                <w:iCs/>
-                <w:sz w:val="24"/>
-                <w:szCs w:val="24"/>
-                <w:lang w:val="en-US"/>
-              </w:rPr>
-              <w:t xml:space="preserve"> </w:t>
+              <w:t xml:space="preserve">freq </w:t>
             </w:r>
           </w:p>
         </w:tc>
@@ -6970,7 +6148,6 @@
           <w:lang w:val="en-US"/>
         </w:rPr>
       </w:pPr>
-      <w:proofErr w:type="spellStart"/>
       <w:r>
         <w:rPr>
           <w:b/>
@@ -6979,67 +6156,12 @@
           <w:szCs w:val="24"/>
           <w:lang w:val="en-US"/>
         </w:rPr>
-        <w:t>Informacje</w:t>
-      </w:r>
-      <w:proofErr w:type="spellEnd"/>
-      <w:r>
-        <w:rPr>
-          <w:b/>
-          <w:bCs/>
-          <w:sz w:val="24"/>
-          <w:szCs w:val="24"/>
-          <w:lang w:val="en-US"/>
-        </w:rPr>
-        <w:t xml:space="preserve"> o </w:t>
-      </w:r>
-      <w:proofErr w:type="spellStart"/>
-      <w:r>
-        <w:rPr>
-          <w:b/>
-          <w:bCs/>
-          <w:sz w:val="24"/>
-          <w:szCs w:val="24"/>
-          <w:lang w:val="en-US"/>
-        </w:rPr>
-        <w:t>wytrenowanych</w:t>
-      </w:r>
-      <w:proofErr w:type="spellEnd"/>
-      <w:r>
-        <w:rPr>
-          <w:b/>
-          <w:bCs/>
-          <w:sz w:val="24"/>
-          <w:szCs w:val="24"/>
-          <w:lang w:val="en-US"/>
-        </w:rPr>
-        <w:t xml:space="preserve"> </w:t>
-      </w:r>
-      <w:proofErr w:type="spellStart"/>
-      <w:r>
-        <w:rPr>
-          <w:b/>
-          <w:bCs/>
-          <w:sz w:val="24"/>
-          <w:szCs w:val="24"/>
-          <w:lang w:val="en-US"/>
-        </w:rPr>
-        <w:t>modelach</w:t>
-      </w:r>
-      <w:proofErr w:type="spellEnd"/>
-      <w:r>
-        <w:rPr>
-          <w:b/>
-          <w:bCs/>
-          <w:sz w:val="24"/>
-          <w:szCs w:val="24"/>
-          <w:lang w:val="en-US"/>
-        </w:rPr>
-        <w:t>:</w:t>
+        <w:t>Informacje o wytrenowanych modelach:</w:t>
       </w:r>
     </w:p>
     <w:tbl>
       <w:tblPr>
-        <w:tblStyle w:val="Zwykatabela2"/>
+        <w:tblStyle w:val="PlainTable2"/>
         <w:tblW w:w="9072" w:type="dxa"/>
         <w:tblLayout w:type="fixed"/>
         <w:tblLook w:val="04A0" w:firstRow="1" w:lastRow="0" w:firstColumn="1" w:lastColumn="0" w:noHBand="0" w:noVBand="1"/>
@@ -7105,7 +6227,6 @@
                 <w:lang w:val="en-US"/>
               </w:rPr>
             </w:pPr>
-            <w:proofErr w:type="spellStart"/>
             <w:r>
               <w:rPr>
                 <w:sz w:val="24"/>
@@ -7114,7 +6235,6 @@
               </w:rPr>
               <w:t>score_val</w:t>
             </w:r>
-            <w:proofErr w:type="spellEnd"/>
           </w:p>
         </w:tc>
         <w:tc>
@@ -7138,7 +6258,6 @@
                 <w:lang w:val="en-US"/>
               </w:rPr>
             </w:pPr>
-            <w:proofErr w:type="spellStart"/>
             <w:r>
               <w:rPr>
                 <w:sz w:val="24"/>
@@ -7147,7 +6266,6 @@
               </w:rPr>
               <w:t>can_infer</w:t>
             </w:r>
-            <w:proofErr w:type="spellEnd"/>
           </w:p>
         </w:tc>
         <w:tc>
@@ -7170,7 +6288,6 @@
                 <w:lang w:val="en-US"/>
               </w:rPr>
             </w:pPr>
-            <w:proofErr w:type="spellStart"/>
             <w:r>
               <w:rPr>
                 <w:sz w:val="24"/>
@@ -7179,7 +6296,6 @@
               </w:rPr>
               <w:t>fit_order</w:t>
             </w:r>
-            <w:proofErr w:type="spellEnd"/>
           </w:p>
         </w:tc>
       </w:tr>
@@ -7207,7 +6323,6 @@
                 <w:lang w:val="en-US"/>
               </w:rPr>
             </w:pPr>
-            <w:proofErr w:type="spellStart"/>
             <w:r>
               <w:rPr>
                 <w:sz w:val="24"/>
@@ -7216,7 +6331,6 @@
               </w:rPr>
               <w:t>ExtraTreesGini</w:t>
             </w:r>
-            <w:proofErr w:type="spellEnd"/>
           </w:p>
         </w:tc>
         <w:tc>
@@ -7336,7 +6450,6 @@
                 <w:lang w:val="en-US"/>
               </w:rPr>
             </w:pPr>
-            <w:proofErr w:type="spellStart"/>
             <w:r>
               <w:rPr>
                 <w:sz w:val="24"/>
@@ -7345,7 +6458,6 @@
               </w:rPr>
               <w:t>NeuralNetTorch</w:t>
             </w:r>
-            <w:proofErr w:type="spellEnd"/>
           </w:p>
         </w:tc>
         <w:tc>
@@ -7591,7 +6703,6 @@
                 <w:lang w:val="en-US"/>
               </w:rPr>
             </w:pPr>
-            <w:proofErr w:type="spellStart"/>
             <w:r>
               <w:rPr>
                 <w:sz w:val="24"/>
@@ -7600,7 +6711,6 @@
               </w:rPr>
               <w:t>ExtraTreesEntr</w:t>
             </w:r>
-            <w:proofErr w:type="spellEnd"/>
           </w:p>
         </w:tc>
         <w:tc>
@@ -7720,7 +6830,6 @@
                 <w:lang w:val="en-US"/>
               </w:rPr>
             </w:pPr>
-            <w:proofErr w:type="spellStart"/>
             <w:r>
               <w:rPr>
                 <w:sz w:val="24"/>
@@ -7729,7 +6838,6 @@
               </w:rPr>
               <w:t>RandomForestGini</w:t>
             </w:r>
-            <w:proofErr w:type="spellEnd"/>
           </w:p>
         </w:tc>
         <w:tc>
@@ -7848,7 +6956,6 @@
                 <w:lang w:val="en-US"/>
               </w:rPr>
             </w:pPr>
-            <w:proofErr w:type="spellStart"/>
             <w:r>
               <w:rPr>
                 <w:sz w:val="24"/>
@@ -7857,7 +6964,6 @@
               </w:rPr>
               <w:t>RandomForestEntr</w:t>
             </w:r>
-            <w:proofErr w:type="spellEnd"/>
           </w:p>
         </w:tc>
         <w:tc>
@@ -7981,32 +7087,12 @@
           <w:sz w:val="24"/>
           <w:szCs w:val="24"/>
         </w:rPr>
-        <w:t xml:space="preserve">Model z najwyższym </w:t>
-      </w:r>
-      <w:proofErr w:type="spellStart"/>
-      <w:r>
-        <w:rPr>
-          <w:b/>
-          <w:bCs/>
-          <w:sz w:val="24"/>
-          <w:szCs w:val="24"/>
-        </w:rPr>
-        <w:t>score_val</w:t>
-      </w:r>
-      <w:proofErr w:type="spellEnd"/>
-      <w:r>
-        <w:rPr>
-          <w:b/>
-          <w:bCs/>
-          <w:sz w:val="24"/>
-          <w:szCs w:val="24"/>
-        </w:rPr>
-        <w:t>:</w:t>
+        <w:t>Model z najwyższym score_val:</w:t>
       </w:r>
     </w:p>
     <w:tbl>
       <w:tblPr>
-        <w:tblStyle w:val="Zwykatabela2"/>
+        <w:tblStyle w:val="PlainTable2"/>
         <w:tblW w:w="0" w:type="auto"/>
         <w:tblLayout w:type="fixed"/>
         <w:tblLook w:val="04A0" w:firstRow="1" w:lastRow="0" w:firstColumn="1" w:lastColumn="0" w:noHBand="0" w:noVBand="1"/>
@@ -8038,7 +7124,6 @@
                 <w:szCs w:val="24"/>
               </w:rPr>
             </w:pPr>
-            <w:proofErr w:type="spellStart"/>
             <w:r>
               <w:rPr>
                 <w:i/>
@@ -8048,7 +7133,6 @@
               </w:rPr>
               <w:t>accuracy</w:t>
             </w:r>
-            <w:proofErr w:type="spellEnd"/>
           </w:p>
         </w:tc>
         <w:tc>
@@ -8105,7 +7189,6 @@
                 <w:szCs w:val="24"/>
               </w:rPr>
             </w:pPr>
-            <w:proofErr w:type="spellStart"/>
             <w:r>
               <w:rPr>
                 <w:i/>
@@ -8115,7 +7198,6 @@
               </w:rPr>
               <w:t>balanced_accuracy</w:t>
             </w:r>
-            <w:proofErr w:type="spellEnd"/>
           </w:p>
         </w:tc>
         <w:tc>
@@ -8210,7 +7292,7 @@
     <w:p/>
     <w:p>
       <w:pPr>
-        <w:pStyle w:val="Nagwek2"/>
+        <w:pStyle w:val="Heading2"/>
         <w:rPr>
           <w:rFonts w:asciiTheme="minorHAnsi" w:hAnsiTheme="minorHAnsi" w:cstheme="minorHAnsi"/>
           <w:sz w:val="40"/>
@@ -8229,7 +7311,7 @@
     </w:p>
     <w:p>
       <w:pPr>
-        <w:pStyle w:val="Nagwek3"/>
+        <w:pStyle w:val="Heading3"/>
       </w:pPr>
       <w:r>
         <w:t>Wykorzystane technologie</w:t>
@@ -8237,7 +7319,7 @@
     </w:p>
     <w:p>
       <w:pPr>
-        <w:pStyle w:val="Akapitzlist"/>
+        <w:pStyle w:val="ListParagraph"/>
         <w:numPr>
           <w:ilvl w:val="0"/>
           <w:numId w:val="6"/>
@@ -8253,31 +7335,15 @@
         <w:t>stały przy użyciu biblioteki</w:t>
       </w:r>
       <w:r>
-        <w:t xml:space="preserve"> </w:t>
-      </w:r>
-      <w:proofErr w:type="spellStart"/>
-      <w:r>
-        <w:t>Autogluon</w:t>
-      </w:r>
-      <w:proofErr w:type="spellEnd"/>
-      <w:r>
-        <w:t>.</w:t>
-      </w:r>
-      <w:r>
-        <w:t xml:space="preserve"> (</w:t>
-      </w:r>
-      <w:proofErr w:type="spellStart"/>
-      <w:r>
-        <w:t>Autogluon.Tabular</w:t>
-      </w:r>
-      <w:proofErr w:type="spellEnd"/>
-      <w:r>
-        <w:t>, w wersji 1.1.1)</w:t>
-      </w:r>
-    </w:p>
-    <w:p>
-      <w:pPr>
-        <w:pStyle w:val="Akapitzlist"/>
+        <w:t xml:space="preserve"> Autogluon.</w:t>
+      </w:r>
+      <w:r>
+        <w:t xml:space="preserve"> (Autogluon.Tabular, w wersji 1.1.1)</w:t>
+      </w:r>
+    </w:p>
+    <w:p>
+      <w:pPr>
+        <w:pStyle w:val="ListParagraph"/>
         <w:numPr>
           <w:ilvl w:val="0"/>
           <w:numId w:val="6"/>
@@ -8299,40 +7365,27 @@
         <w:t>ę</w:t>
       </w:r>
       <w:r>
-        <w:t xml:space="preserve"> </w:t>
-      </w:r>
-      <w:proofErr w:type="spellStart"/>
-      <w:r>
-        <w:t>Streamlit</w:t>
-      </w:r>
-      <w:proofErr w:type="spellEnd"/>
+        <w:t xml:space="preserve"> Streamlit</w:t>
+      </w:r>
       <w:r>
         <w:t>.</w:t>
       </w:r>
     </w:p>
     <w:p>
       <w:pPr>
-        <w:pStyle w:val="Akapitzlist"/>
+        <w:pStyle w:val="ListParagraph"/>
         <w:numPr>
           <w:ilvl w:val="0"/>
           <w:numId w:val="6"/>
         </w:numPr>
       </w:pPr>
       <w:r>
-        <w:t xml:space="preserve">Całość powstała w </w:t>
-      </w:r>
-      <w:proofErr w:type="spellStart"/>
-      <w:r>
-        <w:t>Pythonie</w:t>
-      </w:r>
-      <w:proofErr w:type="spellEnd"/>
-      <w:r>
-        <w:t xml:space="preserve"> w wersji 3.11.11.</w:t>
-      </w:r>
-    </w:p>
-    <w:p>
-      <w:pPr>
-        <w:pStyle w:val="Nagwek3"/>
+        <w:t>Całość powstała w Pythonie w wersji 3.11.11.</w:t>
+      </w:r>
+    </w:p>
+    <w:p>
+      <w:pPr>
+        <w:pStyle w:val="Heading3"/>
       </w:pPr>
       <w:r>
         <w:t xml:space="preserve">Opis funkcjonalności </w:t>
@@ -8340,6 +7393,40 @@
     </w:p>
     <w:p>
       <w:r>
+        <w:t xml:space="preserve">Aplikacja jest dostępna </w:t>
+      </w:r>
+      <w:r>
+        <w:t xml:space="preserve">pod linkiem: </w:t>
+      </w:r>
+      <w:hyperlink r:id="rId7" w:history="1">
+        <w:r>
+          <w:rPr>
+            <w:rStyle w:val="Hyperlink"/>
+          </w:rPr>
+          <w:t>https://struggle-ch</w:t>
+        </w:r>
+        <w:r>
+          <w:rPr>
+            <w:rStyle w:val="Hyperlink"/>
+          </w:rPr>
+          <w:t>e</w:t>
+        </w:r>
+        <w:r>
+          <w:rPr>
+            <w:rStyle w:val="Hyperlink"/>
+          </w:rPr>
+          <w:t>c</w:t>
+        </w:r>
+        <w:r>
+          <w:rPr>
+            <w:rStyle w:val="Hyperlink"/>
+          </w:rPr>
+          <w:t>k.streamlit.app/</w:t>
+        </w:r>
+      </w:hyperlink>
+    </w:p>
+    <w:p>
+      <w:r>
         <w:t xml:space="preserve">Niniejsza aplikacja umożliwia dla studentów szybkie przejście od </w:t>
       </w:r>
       <w:r>
@@ -8375,23 +7462,7 @@
     </w:p>
     <w:p>
       <w:r>
-        <w:t>Testy mogą być wypełnione niezależnie od siebie i w dowolnej kolejności. Po kliknięciu przycisku „</w:t>
-      </w:r>
-      <w:proofErr w:type="spellStart"/>
-      <w:r>
-        <w:t>Send</w:t>
-      </w:r>
-      <w:proofErr w:type="spellEnd"/>
-      <w:r>
-        <w:t xml:space="preserve"> </w:t>
-      </w:r>
-      <w:proofErr w:type="spellStart"/>
-      <w:r>
-        <w:t>answers</w:t>
-      </w:r>
-      <w:proofErr w:type="spellEnd"/>
-      <w:r>
-        <w:t>” zostają załadowane modele i przeprowadzona ewaluacja, a następnie uka</w:t>
+        <w:t>Testy mogą być wypełnione niezależnie od siebie i w dowolnej kolejności. Po kliknięciu przycisku „Send answers” zostają załadowane modele i przeprowadzona ewaluacja, a następnie uka</w:t>
       </w:r>
       <w:r>
         <w:t xml:space="preserve">że się </w:t>
@@ -8426,7 +7497,7 @@
       <w:sdtContent>
         <w:p>
           <w:pPr>
-            <w:pStyle w:val="Nagwek2"/>
+            <w:pStyle w:val="Heading2"/>
             <w:rPr>
               <w:sz w:val="40"/>
               <w:szCs w:val="40"/>
@@ -8483,7 +7554,7 @@
               </w:tblGrid>
               <w:tr>
                 <w:trPr>
-                  <w:divId w:val="1389307412"/>
+                  <w:divId w:val="793712134"/>
                   <w:tblCellSpacing w:w="15" w:type="dxa"/>
                 </w:trPr>
                 <w:tc>
@@ -8493,7 +7564,7 @@
                   </w:tcPr>
                   <w:p>
                     <w:pPr>
-                      <w:pStyle w:val="Bibliografia"/>
+                      <w:pStyle w:val="Bibliography"/>
                       <w:rPr>
                         <w:noProof/>
                         <w:sz w:val="24"/>
@@ -8515,7 +7586,7 @@
                   </w:tcPr>
                   <w:p>
                     <w:pPr>
-                      <w:pStyle w:val="Bibliografia"/>
+                      <w:pStyle w:val="Bibliography"/>
                       <w:rPr>
                         <w:noProof/>
                       </w:rPr>
@@ -8531,7 +7602,7 @@
               </w:tr>
               <w:tr>
                 <w:trPr>
-                  <w:divId w:val="1389307412"/>
+                  <w:divId w:val="793712134"/>
                   <w:tblCellSpacing w:w="15" w:type="dxa"/>
                 </w:trPr>
                 <w:tc>
@@ -8541,7 +7612,7 @@
                   </w:tcPr>
                   <w:p>
                     <w:pPr>
-                      <w:pStyle w:val="Bibliografia"/>
+                      <w:pStyle w:val="Bibliography"/>
                       <w:rPr>
                         <w:noProof/>
                         <w:lang w:val="en-GB"/>
@@ -8563,7 +7634,7 @@
                   </w:tcPr>
                   <w:p>
                     <w:pPr>
-                      <w:pStyle w:val="Bibliografia"/>
+                      <w:pStyle w:val="Bibliography"/>
                       <w:rPr>
                         <w:noProof/>
                         <w:lang w:val="en-GB"/>
@@ -8579,14 +7650,63 @@
                   </w:p>
                 </w:tc>
               </w:tr>
+              <w:tr>
+                <w:trPr>
+                  <w:divId w:val="793712134"/>
+                  <w:tblCellSpacing w:w="15" w:type="dxa"/>
+                </w:trPr>
+                <w:tc>
+                  <w:tcPr>
+                    <w:tcW w:w="50" w:type="pct"/>
+                    <w:hideMark/>
+                  </w:tcPr>
+                  <w:p>
+                    <w:pPr>
+                      <w:pStyle w:val="Bibliography"/>
+                      <w:rPr>
+                        <w:noProof/>
+                        <w:lang w:val="en-GB"/>
+                      </w:rPr>
+                    </w:pPr>
+                    <w:r>
+                      <w:rPr>
+                        <w:noProof/>
+                        <w:lang w:val="en-GB"/>
+                      </w:rPr>
+                      <w:t xml:space="preserve">[3] </w:t>
+                    </w:r>
+                  </w:p>
+                </w:tc>
+                <w:tc>
+                  <w:tcPr>
+                    <w:tcW w:w="0" w:type="auto"/>
+                    <w:hideMark/>
+                  </w:tcPr>
+                  <w:p>
+                    <w:pPr>
+                      <w:pStyle w:val="Bibliography"/>
+                      <w:rPr>
+                        <w:noProof/>
+                        <w:lang w:val="en-GB"/>
+                      </w:rPr>
+                    </w:pPr>
+                    <w:r>
+                      <w:rPr>
+                        <w:noProof/>
+                        <w:lang w:val="en-GB"/>
+                      </w:rPr>
+                      <w:t>Aleksandra Demidziuk, Mateusz Grzebielec, Nazarii Honcharenko, “WednesdayStruggle,” 2025. [Online]. Available: https://struggle-check.streamlit.app/.</w:t>
+                    </w:r>
+                  </w:p>
+                </w:tc>
+              </w:tr>
             </w:tbl>
             <w:p>
               <w:pPr>
-                <w:divId w:val="1389307412"/>
+                <w:divId w:val="793712134"/>
                 <w:rPr>
                   <w:rFonts w:eastAsia="Times New Roman"/>
                   <w:noProof/>
-                  <w:lang w:val="en-US"/>
                 </w:rPr>
               </w:pPr>
             </w:p>
@@ -11113,7 +10233,7 @@
     <w:lsdException w:name="Unresolved Mention" w:semiHidden="1" w:unhideWhenUsed="1"/>
     <w:lsdException w:name="Smart Link" w:semiHidden="1" w:unhideWhenUsed="1"/>
   </w:latentStyles>
-  <w:style w:type="paragraph" w:default="1" w:styleId="Normalny">
+  <w:style w:type="paragraph" w:default="1" w:styleId="Normal">
     <w:name w:val="Normal"/>
     <w:qFormat/>
     <w:rPr>
@@ -11121,10 +10241,10 @@
       <w:color w:val="000000"/>
     </w:rPr>
   </w:style>
-  <w:style w:type="paragraph" w:styleId="Nagwek1">
+  <w:style w:type="paragraph" w:styleId="Heading1">
     <w:name w:val="heading 1"/>
-    <w:next w:val="Normalny"/>
-    <w:link w:val="Nagwek1Znak"/>
+    <w:next w:val="Normal"/>
+    <w:link w:val="Heading1Char"/>
     <w:uiPriority w:val="9"/>
     <w:qFormat/>
     <w:pPr>
@@ -11141,11 +10261,11 @@
       <w:sz w:val="36"/>
     </w:rPr>
   </w:style>
-  <w:style w:type="paragraph" w:styleId="Nagwek2">
+  <w:style w:type="paragraph" w:styleId="Heading2">
     <w:name w:val="heading 2"/>
-    <w:basedOn w:val="Normalny"/>
-    <w:next w:val="Normalny"/>
-    <w:link w:val="Nagwek2Znak"/>
+    <w:basedOn w:val="Normal"/>
+    <w:next w:val="Normal"/>
+    <w:link w:val="Heading2Char"/>
     <w:uiPriority w:val="9"/>
     <w:unhideWhenUsed/>
     <w:qFormat/>
@@ -11163,11 +10283,11 @@
       <w:szCs w:val="26"/>
     </w:rPr>
   </w:style>
-  <w:style w:type="paragraph" w:styleId="Nagwek3">
+  <w:style w:type="paragraph" w:styleId="Heading3">
     <w:name w:val="heading 3"/>
-    <w:basedOn w:val="Normalny"/>
-    <w:next w:val="Normalny"/>
-    <w:link w:val="Nagwek3Znak"/>
+    <w:basedOn w:val="Normal"/>
+    <w:next w:val="Normal"/>
+    <w:link w:val="Heading3Char"/>
     <w:uiPriority w:val="9"/>
     <w:unhideWhenUsed/>
     <w:qFormat/>
@@ -11185,11 +10305,11 @@
       <w:szCs w:val="24"/>
     </w:rPr>
   </w:style>
-  <w:style w:type="paragraph" w:styleId="Nagwek4">
+  <w:style w:type="paragraph" w:styleId="Heading4">
     <w:name w:val="heading 4"/>
-    <w:basedOn w:val="Normalny"/>
-    <w:next w:val="Normalny"/>
-    <w:link w:val="Nagwek4Znak"/>
+    <w:basedOn w:val="Normal"/>
+    <w:next w:val="Normal"/>
+    <w:link w:val="Heading4Char"/>
     <w:uiPriority w:val="9"/>
     <w:unhideWhenUsed/>
     <w:qFormat/>
@@ -11208,13 +10328,12 @@
       <w:color w:val="1F3864" w:themeColor="accent1" w:themeShade="80"/>
     </w:rPr>
   </w:style>
-  <w:style w:type="character" w:default="1" w:styleId="Domylnaczcionkaakapitu">
+  <w:style w:type="character" w:default="1" w:styleId="DefaultParagraphFont">
     <w:name w:val="Default Paragraph Font"/>
     <w:uiPriority w:val="1"/>
-    <w:semiHidden/>
     <w:unhideWhenUsed/>
   </w:style>
-  <w:style w:type="table" w:default="1" w:styleId="Standardowy">
+  <w:style w:type="table" w:default="1" w:styleId="TableNormal">
     <w:name w:val="Normal Table"/>
     <w:uiPriority w:val="99"/>
     <w:semiHidden/>
@@ -11229,15 +10348,15 @@
       </w:tblCellMar>
     </w:tblPr>
   </w:style>
-  <w:style w:type="numbering" w:default="1" w:styleId="Bezlisty">
+  <w:style w:type="numbering" w:default="1" w:styleId="NoList">
     <w:name w:val="No List"/>
     <w:uiPriority w:val="99"/>
     <w:semiHidden/>
     <w:unhideWhenUsed/>
   </w:style>
-  <w:style w:type="character" w:customStyle="1" w:styleId="Nagwek1Znak">
-    <w:name w:val="Nagłówek 1 Znak"/>
-    <w:link w:val="Nagwek1"/>
+  <w:style w:type="character" w:customStyle="1" w:styleId="Heading1Char">
+    <w:name w:val="Heading 1 Char"/>
+    <w:link w:val="Heading1"/>
     <w:uiPriority w:val="9"/>
     <w:rPr>
       <w:rFonts w:ascii="Arial" w:eastAsia="Arial" w:hAnsi="Arial" w:cs="Arial"/>
@@ -11245,10 +10364,10 @@
       <w:sz w:val="36"/>
     </w:rPr>
   </w:style>
-  <w:style w:type="character" w:customStyle="1" w:styleId="Nagwek2Znak">
-    <w:name w:val="Nagłówek 2 Znak"/>
-    <w:basedOn w:val="Domylnaczcionkaakapitu"/>
-    <w:link w:val="Nagwek2"/>
+  <w:style w:type="character" w:customStyle="1" w:styleId="Heading2Char">
+    <w:name w:val="Heading 2 Char"/>
+    <w:basedOn w:val="DefaultParagraphFont"/>
+    <w:link w:val="Heading2"/>
     <w:uiPriority w:val="9"/>
     <w:rsid w:val="00212705"/>
     <w:rPr>
@@ -11258,9 +10377,9 @@
       <w:szCs w:val="26"/>
     </w:rPr>
   </w:style>
-  <w:style w:type="paragraph" w:styleId="Akapitzlist">
+  <w:style w:type="paragraph" w:styleId="ListParagraph">
     <w:name w:val="List Paragraph"/>
-    <w:basedOn w:val="Normalny"/>
+    <w:basedOn w:val="Normal"/>
     <w:uiPriority w:val="34"/>
     <w:qFormat/>
     <w:rsid w:val="00212705"/>
@@ -11269,9 +10388,9 @@
       <w:contextualSpacing/>
     </w:pPr>
   </w:style>
-  <w:style w:type="character" w:styleId="Hipercze">
+  <w:style w:type="character" w:styleId="Hyperlink">
     <w:name w:val="Hyperlink"/>
-    <w:basedOn w:val="Domylnaczcionkaakapitu"/>
+    <w:basedOn w:val="DefaultParagraphFont"/>
     <w:uiPriority w:val="99"/>
     <w:unhideWhenUsed/>
     <w:rsid w:val="00212705"/>
@@ -11280,9 +10399,9 @@
       <w:u w:val="single"/>
     </w:rPr>
   </w:style>
-  <w:style w:type="character" w:styleId="Nierozpoznanawzmianka">
+  <w:style w:type="character" w:styleId="UnresolvedMention">
     <w:name w:val="Unresolved Mention"/>
-    <w:basedOn w:val="Domylnaczcionkaakapitu"/>
+    <w:basedOn w:val="DefaultParagraphFont"/>
     <w:uiPriority w:val="99"/>
     <w:semiHidden/>
     <w:unhideWhenUsed/>
@@ -11292,9 +10411,9 @@
       <w:shd w:val="clear" w:color="auto" w:fill="E1DFDD"/>
     </w:rPr>
   </w:style>
-  <w:style w:type="character" w:styleId="UyteHipercze">
+  <w:style w:type="character" w:styleId="FollowedHyperlink">
     <w:name w:val="FollowedHyperlink"/>
-    <w:basedOn w:val="Domylnaczcionkaakapitu"/>
+    <w:basedOn w:val="DefaultParagraphFont"/>
     <w:uiPriority w:val="99"/>
     <w:semiHidden/>
     <w:unhideWhenUsed/>
@@ -11304,10 +10423,10 @@
       <w:u w:val="single"/>
     </w:rPr>
   </w:style>
-  <w:style w:type="character" w:customStyle="1" w:styleId="Nagwek3Znak">
-    <w:name w:val="Nagłówek 3 Znak"/>
-    <w:basedOn w:val="Domylnaczcionkaakapitu"/>
-    <w:link w:val="Nagwek3"/>
+  <w:style w:type="character" w:customStyle="1" w:styleId="Heading3Char">
+    <w:name w:val="Heading 3 Char"/>
+    <w:basedOn w:val="DefaultParagraphFont"/>
+    <w:link w:val="Heading3"/>
     <w:uiPriority w:val="9"/>
     <w:rsid w:val="00043E8E"/>
     <w:rPr>
@@ -11317,9 +10436,9 @@
       <w:szCs w:val="24"/>
     </w:rPr>
   </w:style>
-  <w:style w:type="character" w:styleId="Odwoaniedokomentarza">
+  <w:style w:type="character" w:styleId="CommentReference">
     <w:name w:val="annotation reference"/>
-    <w:basedOn w:val="Domylnaczcionkaakapitu"/>
+    <w:basedOn w:val="DefaultParagraphFont"/>
     <w:uiPriority w:val="99"/>
     <w:semiHidden/>
     <w:unhideWhenUsed/>
@@ -11329,10 +10448,10 @@
       <w:szCs w:val="16"/>
     </w:rPr>
   </w:style>
-  <w:style w:type="paragraph" w:styleId="Tekstkomentarza">
+  <w:style w:type="paragraph" w:styleId="CommentText">
     <w:name w:val="annotation text"/>
-    <w:basedOn w:val="Normalny"/>
-    <w:link w:val="TekstkomentarzaZnak"/>
+    <w:basedOn w:val="Normal"/>
+    <w:link w:val="CommentTextChar"/>
     <w:uiPriority w:val="99"/>
     <w:unhideWhenUsed/>
     <w:rsid w:val="00BB03FB"/>
@@ -11344,10 +10463,10 @@
       <w:szCs w:val="20"/>
     </w:rPr>
   </w:style>
-  <w:style w:type="character" w:customStyle="1" w:styleId="TekstkomentarzaZnak">
-    <w:name w:val="Tekst komentarza Znak"/>
-    <w:basedOn w:val="Domylnaczcionkaakapitu"/>
-    <w:link w:val="Tekstkomentarza"/>
+  <w:style w:type="character" w:customStyle="1" w:styleId="CommentTextChar">
+    <w:name w:val="Comment Text Char"/>
+    <w:basedOn w:val="DefaultParagraphFont"/>
+    <w:link w:val="CommentText"/>
     <w:uiPriority w:val="99"/>
     <w:rsid w:val="00BB03FB"/>
     <w:rPr>
@@ -11357,11 +10476,11 @@
       <w:szCs w:val="20"/>
     </w:rPr>
   </w:style>
-  <w:style w:type="paragraph" w:styleId="Tematkomentarza">
+  <w:style w:type="paragraph" w:styleId="CommentSubject">
     <w:name w:val="annotation subject"/>
-    <w:basedOn w:val="Tekstkomentarza"/>
-    <w:next w:val="Tekstkomentarza"/>
-    <w:link w:val="TematkomentarzaZnak"/>
+    <w:basedOn w:val="CommentText"/>
+    <w:next w:val="CommentText"/>
+    <w:link w:val="CommentSubjectChar"/>
     <w:uiPriority w:val="99"/>
     <w:semiHidden/>
     <w:unhideWhenUsed/>
@@ -11371,10 +10490,10 @@
       <w:bCs/>
     </w:rPr>
   </w:style>
-  <w:style w:type="character" w:customStyle="1" w:styleId="TematkomentarzaZnak">
-    <w:name w:val="Temat komentarza Znak"/>
-    <w:basedOn w:val="TekstkomentarzaZnak"/>
-    <w:link w:val="Tematkomentarza"/>
+  <w:style w:type="character" w:customStyle="1" w:styleId="CommentSubjectChar">
+    <w:name w:val="Comment Subject Char"/>
+    <w:basedOn w:val="CommentTextChar"/>
+    <w:link w:val="CommentSubject"/>
     <w:uiPriority w:val="99"/>
     <w:semiHidden/>
     <w:rsid w:val="00BB03FB"/>
@@ -11387,9 +10506,9 @@
       <w:szCs w:val="20"/>
     </w:rPr>
   </w:style>
-  <w:style w:type="table" w:styleId="Tabela-Siatka">
+  <w:style w:type="table" w:styleId="TableGrid">
     <w:name w:val="Table Grid"/>
-    <w:basedOn w:val="Standardowy"/>
+    <w:basedOn w:val="TableNormal"/>
     <w:uiPriority w:val="39"/>
     <w:rsid w:val="002E7C11"/>
     <w:pPr>
@@ -11406,9 +10525,9 @@
       </w:tblBorders>
     </w:tblPr>
   </w:style>
-  <w:style w:type="table" w:styleId="Zwykatabela2">
+  <w:style w:type="table" w:styleId="PlainTable2">
     <w:name w:val="Plain Table 2"/>
-    <w:basedOn w:val="Standardowy"/>
+    <w:basedOn w:val="TableNormal"/>
     <w:uiPriority w:val="42"/>
     <w:rsid w:val="002E7C11"/>
     <w:pPr>
@@ -11486,9 +10605,9 @@
       </w:tcPr>
     </w:tblStylePr>
   </w:style>
-  <w:style w:type="table" w:styleId="Zwykatabela4">
+  <w:style w:type="table" w:styleId="PlainTable4">
     <w:name w:val="Plain Table 4"/>
-    <w:basedOn w:val="Standardowy"/>
+    <w:basedOn w:val="TableNormal"/>
     <w:uiPriority w:val="44"/>
     <w:rsid w:val="004B3DEF"/>
     <w:pPr>
@@ -11535,10 +10654,10 @@
       </w:tcPr>
     </w:tblStylePr>
   </w:style>
-  <w:style w:type="character" w:customStyle="1" w:styleId="Nagwek4Znak">
-    <w:name w:val="Nagłówek 4 Znak"/>
-    <w:basedOn w:val="Domylnaczcionkaakapitu"/>
-    <w:link w:val="Nagwek4"/>
+  <w:style w:type="character" w:customStyle="1" w:styleId="Heading4Char">
+    <w:name w:val="Heading 4 Char"/>
+    <w:basedOn w:val="DefaultParagraphFont"/>
+    <w:link w:val="Heading4"/>
     <w:uiPriority w:val="9"/>
     <w:rsid w:val="00DE1C8E"/>
     <w:rPr>
@@ -11549,10 +10668,10 @@
       <w:color w:val="1F3864" w:themeColor="accent1" w:themeShade="80"/>
     </w:rPr>
   </w:style>
-  <w:style w:type="paragraph" w:styleId="Bibliografia">
+  <w:style w:type="paragraph" w:styleId="Bibliography">
     <w:name w:val="Bibliography"/>
-    <w:basedOn w:val="Normalny"/>
-    <w:next w:val="Normalny"/>
+    <w:basedOn w:val="Normal"/>
+    <w:next w:val="Normal"/>
     <w:uiPriority w:val="37"/>
     <w:unhideWhenUsed/>
     <w:rsid w:val="00613BED"/>
@@ -11891,11 +11010,26 @@
     <b:URL>https://www.kaggle.com/datasets/mohsenzergani/bangladeshi-university-students-mental-health</b:URL>
     <b:RefOrder>2</b:RefOrder>
   </b:Source>
+  <b:Source>
+    <b:Tag>Ale251</b:Tag>
+    <b:SourceType>InternetSite</b:SourceType>
+    <b:Guid>{FB904856-2182-4F6E-98DB-53B361C6B3F8}</b:Guid>
+    <b:LCID>en-GB</b:LCID>
+    <b:Author>
+      <b:Author>
+        <b:Corporate>Aleksandra Demidziuk, Mateusz Grzebielec, Nazarii Honcharenko</b:Corporate>
+      </b:Author>
+    </b:Author>
+    <b:Title>WednesdayStruggle</b:Title>
+    <b:Year>2025</b:Year>
+    <b:URL>https://struggle-check.streamlit.app/</b:URL>
+    <b:RefOrder>3</b:RefOrder>
+  </b:Source>
 </b:Sources>
 </file>
 
 <file path=customXml/itemProps1.xml><?xml version="1.0" encoding="utf-8"?>
-<ds:datastoreItem xmlns:ds="http://schemas.openxmlformats.org/officeDocument/2006/customXml" ds:itemID="{2E663728-9757-43B8-9B0D-31574DBF2FA8}">
+<ds:datastoreItem xmlns:ds="http://schemas.openxmlformats.org/officeDocument/2006/customXml" ds:itemID="{C5FCC229-6CB9-4FE3-AFE8-D485905D1FF8}">
   <ds:schemaRefs>
     <ds:schemaRef ds:uri="http://schemas.openxmlformats.org/officeDocument/2006/bibliography"/>
   </ds:schemaRefs>

</xml_diff>